<commit_message>
study notes version 2
</commit_message>
<xml_diff>
--- a/docs/TiDB学习笔记.docx
+++ b/docs/TiDB学习笔记.docx
@@ -14,11 +14,154 @@
       <w:pPr>
         <w:pStyle w:val="2"/>
         <w:bidi w:val="0"/>
-        <w:rPr>
-          <w:rFonts w:hint="eastAsia"/>
-          <w:lang w:val="en-US" w:eastAsia="zh-Hans"/>
-        </w:rPr>
-      </w:pPr>
+        <w:jc w:val="center"/>
+        <w:rPr>
+          <w:rFonts w:hint="eastAsia"/>
+          <w:lang w:val="en-US" w:eastAsia="zh-Hans"/>
+        </w:rPr>
+      </w:pPr>
+      <w:bookmarkStart w:id="0" w:name="_Toc55608084"/>
+      <w:r>
+        <w:rPr>
+          <w:rFonts w:hint="default"/>
+          <w:lang w:eastAsia="zh-Hans"/>
+        </w:rPr>
+        <w:t>TiDB</w:t>
+      </w:r>
+      <w:r>
+        <w:rPr>
+          <w:rFonts w:hint="eastAsia"/>
+          <w:lang w:val="en-US" w:eastAsia="zh-Hans"/>
+        </w:rPr>
+        <w:t>学习笔记</w:t>
+      </w:r>
+      <w:bookmarkEnd w:id="0"/>
+    </w:p>
+    <w:p>
+      <w:pPr>
+        <w:rPr>
+          <w:rFonts w:hint="eastAsia"/>
+          <w:lang w:eastAsia="zh-Hans"/>
+        </w:rPr>
+      </w:pPr>
+    </w:p>
+    <w:p>
+      <w:pPr>
+        <w:pStyle w:val="6"/>
+        <w:tabs>
+          <w:tab w:val="right" w:leader="dot" w:pos="8306"/>
+        </w:tabs>
+      </w:pPr>
+      <w:r>
+        <w:rPr>
+          <w:rFonts w:hint="eastAsia"/>
+          <w:lang w:eastAsia="zh-Hans"/>
+        </w:rPr>
+        <w:fldChar w:fldCharType="begin"/>
+      </w:r>
+      <w:r>
+        <w:rPr>
+          <w:rFonts w:hint="eastAsia"/>
+          <w:lang w:eastAsia="zh-Hans"/>
+        </w:rPr>
+        <w:instrText xml:space="preserve">TOC \o "1-3" \h \u </w:instrText>
+      </w:r>
+      <w:r>
+        <w:rPr>
+          <w:rFonts w:hint="eastAsia"/>
+          <w:lang w:eastAsia="zh-Hans"/>
+        </w:rPr>
+        <w:fldChar w:fldCharType="separate"/>
+      </w:r>
+      <w:r>
+        <w:rPr>
+          <w:rFonts w:hint="eastAsia"/>
+          <w:lang w:eastAsia="zh-Hans"/>
+        </w:rPr>
+        <w:fldChar w:fldCharType="begin"/>
+      </w:r>
+      <w:r>
+        <w:rPr>
+          <w:rFonts w:hint="eastAsia"/>
+          <w:lang w:eastAsia="zh-Hans"/>
+        </w:rPr>
+        <w:instrText xml:space="preserve"> HYPERLINK \l _Toc55608084 </w:instrText>
+      </w:r>
+      <w:r>
+        <w:rPr>
+          <w:rFonts w:hint="eastAsia"/>
+          <w:lang w:eastAsia="zh-Hans"/>
+        </w:rPr>
+        <w:fldChar w:fldCharType="separate"/>
+      </w:r>
+      <w:r>
+        <w:rPr>
+          <w:rFonts w:hint="default"/>
+          <w:lang w:eastAsia="zh-Hans"/>
+        </w:rPr>
+        <w:t>TiDB</w:t>
+      </w:r>
+      <w:r>
+        <w:rPr>
+          <w:rFonts w:hint="eastAsia"/>
+          <w:lang w:val="en-US" w:eastAsia="zh-Hans"/>
+        </w:rPr>
+        <w:t>学习笔记</w:t>
+      </w:r>
+      <w:r>
+        <w:tab/>
+      </w:r>
+      <w:r>
+        <w:fldChar w:fldCharType="begin"/>
+      </w:r>
+      <w:r>
+        <w:instrText xml:space="preserve"> PAGEREF _Toc55608084 </w:instrText>
+      </w:r>
+      <w:r>
+        <w:fldChar w:fldCharType="separate"/>
+      </w:r>
+      <w:r>
+        <w:t>1</w:t>
+      </w:r>
+      <w:r>
+        <w:fldChar w:fldCharType="end"/>
+      </w:r>
+      <w:r>
+        <w:rPr>
+          <w:rFonts w:hint="eastAsia"/>
+          <w:lang w:eastAsia="zh-Hans"/>
+        </w:rPr>
+        <w:fldChar w:fldCharType="end"/>
+      </w:r>
+    </w:p>
+    <w:p>
+      <w:pPr>
+        <w:pStyle w:val="7"/>
+        <w:tabs>
+          <w:tab w:val="right" w:leader="dot" w:pos="8306"/>
+        </w:tabs>
+      </w:pPr>
+      <w:r>
+        <w:rPr>
+          <w:rFonts w:hint="eastAsia"/>
+          <w:lang w:eastAsia="zh-Hans"/>
+        </w:rPr>
+        <w:fldChar w:fldCharType="begin"/>
+      </w:r>
+      <w:r>
+        <w:rPr>
+          <w:rFonts w:hint="eastAsia"/>
+          <w:lang w:eastAsia="zh-Hans"/>
+        </w:rPr>
+        <w:instrText xml:space="preserve"> HYPERLINK \l _Toc449681343 </w:instrText>
+      </w:r>
+      <w:r>
+        <w:rPr>
+          <w:rFonts w:hint="eastAsia"/>
+          <w:lang w:eastAsia="zh-Hans"/>
+        </w:rPr>
+        <w:fldChar w:fldCharType="separate"/>
+      </w:r>
       <w:r>
         <w:rPr>
           <w:rFonts w:hint="default"/>
@@ -33,6 +176,820 @@
         </w:rPr>
         <w:t>概述</w:t>
       </w:r>
+      <w:r>
+        <w:tab/>
+      </w:r>
+      <w:r>
+        <w:fldChar w:fldCharType="begin"/>
+      </w:r>
+      <w:r>
+        <w:instrText xml:space="preserve"> PAGEREF _Toc449681343 </w:instrText>
+      </w:r>
+      <w:r>
+        <w:fldChar w:fldCharType="separate"/>
+      </w:r>
+      <w:r>
+        <w:t>1</w:t>
+      </w:r>
+      <w:r>
+        <w:fldChar w:fldCharType="end"/>
+      </w:r>
+      <w:r>
+        <w:rPr>
+          <w:rFonts w:hint="eastAsia"/>
+          <w:lang w:eastAsia="zh-Hans"/>
+        </w:rPr>
+        <w:fldChar w:fldCharType="end"/>
+      </w:r>
+    </w:p>
+    <w:p>
+      <w:pPr>
+        <w:pStyle w:val="7"/>
+        <w:tabs>
+          <w:tab w:val="right" w:leader="dot" w:pos="8306"/>
+        </w:tabs>
+      </w:pPr>
+      <w:r>
+        <w:rPr>
+          <w:rFonts w:hint="eastAsia"/>
+          <w:lang w:eastAsia="zh-Hans"/>
+        </w:rPr>
+        <w:fldChar w:fldCharType="begin"/>
+      </w:r>
+      <w:r>
+        <w:rPr>
+          <w:rFonts w:hint="eastAsia"/>
+          <w:lang w:eastAsia="zh-Hans"/>
+        </w:rPr>
+        <w:instrText xml:space="preserve"> HYPERLINK \l _Toc799378008 </w:instrText>
+      </w:r>
+      <w:r>
+        <w:rPr>
+          <w:rFonts w:hint="eastAsia"/>
+          <w:lang w:eastAsia="zh-Hans"/>
+        </w:rPr>
+        <w:fldChar w:fldCharType="separate"/>
+      </w:r>
+      <w:r>
+        <w:rPr>
+          <w:rFonts w:hint="default"/>
+          <w:lang w:eastAsia="zh-Hans"/>
+        </w:rPr>
+        <w:t>2. TiKV</w:t>
+      </w:r>
+      <w:r>
+        <w:rPr>
+          <w:rFonts w:hint="eastAsia"/>
+          <w:lang w:val="en-US" w:eastAsia="zh-Hans"/>
+        </w:rPr>
+        <w:t>存储</w:t>
+      </w:r>
+      <w:r>
+        <w:tab/>
+      </w:r>
+      <w:r>
+        <w:fldChar w:fldCharType="begin"/>
+      </w:r>
+      <w:r>
+        <w:instrText xml:space="preserve"> PAGEREF _Toc799378008 </w:instrText>
+      </w:r>
+      <w:r>
+        <w:fldChar w:fldCharType="separate"/>
+      </w:r>
+      <w:r>
+        <w:t>3</w:t>
+      </w:r>
+      <w:r>
+        <w:fldChar w:fldCharType="end"/>
+      </w:r>
+      <w:r>
+        <w:rPr>
+          <w:rFonts w:hint="eastAsia"/>
+          <w:lang w:eastAsia="zh-Hans"/>
+        </w:rPr>
+        <w:fldChar w:fldCharType="end"/>
+      </w:r>
+    </w:p>
+    <w:p>
+      <w:pPr>
+        <w:pStyle w:val="7"/>
+        <w:tabs>
+          <w:tab w:val="right" w:leader="dot" w:pos="8306"/>
+        </w:tabs>
+      </w:pPr>
+      <w:r>
+        <w:rPr>
+          <w:rFonts w:hint="eastAsia"/>
+          <w:lang w:eastAsia="zh-Hans"/>
+        </w:rPr>
+        <w:fldChar w:fldCharType="begin"/>
+      </w:r>
+      <w:r>
+        <w:rPr>
+          <w:rFonts w:hint="eastAsia"/>
+          <w:lang w:eastAsia="zh-Hans"/>
+        </w:rPr>
+        <w:instrText xml:space="preserve"> HYPERLINK \l _Toc488484824 </w:instrText>
+      </w:r>
+      <w:r>
+        <w:rPr>
+          <w:rFonts w:hint="eastAsia"/>
+          <w:lang w:eastAsia="zh-Hans"/>
+        </w:rPr>
+        <w:fldChar w:fldCharType="separate"/>
+      </w:r>
+      <w:r>
+        <w:rPr>
+          <w:rFonts w:hint="default"/>
+          <w:lang w:eastAsia="zh-Hans"/>
+        </w:rPr>
+        <w:t xml:space="preserve">3. </w:t>
+      </w:r>
+      <w:r>
+        <w:rPr>
+          <w:rFonts w:hint="eastAsia"/>
+          <w:lang w:val="en-US" w:eastAsia="zh-Hans"/>
+        </w:rPr>
+        <w:t>TiDB计算</w:t>
+      </w:r>
+      <w:r>
+        <w:tab/>
+      </w:r>
+      <w:r>
+        <w:fldChar w:fldCharType="begin"/>
+      </w:r>
+      <w:r>
+        <w:instrText xml:space="preserve"> PAGEREF _Toc488484824 </w:instrText>
+      </w:r>
+      <w:r>
+        <w:fldChar w:fldCharType="separate"/>
+      </w:r>
+      <w:r>
+        <w:t>4</w:t>
+      </w:r>
+      <w:r>
+        <w:fldChar w:fldCharType="end"/>
+      </w:r>
+      <w:r>
+        <w:rPr>
+          <w:rFonts w:hint="eastAsia"/>
+          <w:lang w:eastAsia="zh-Hans"/>
+        </w:rPr>
+        <w:fldChar w:fldCharType="end"/>
+      </w:r>
+    </w:p>
+    <w:p>
+      <w:pPr>
+        <w:pStyle w:val="5"/>
+        <w:tabs>
+          <w:tab w:val="right" w:leader="dot" w:pos="8306"/>
+        </w:tabs>
+      </w:pPr>
+      <w:r>
+        <w:rPr>
+          <w:rFonts w:hint="eastAsia"/>
+          <w:lang w:eastAsia="zh-Hans"/>
+        </w:rPr>
+        <w:fldChar w:fldCharType="begin"/>
+      </w:r>
+      <w:r>
+        <w:rPr>
+          <w:rFonts w:hint="eastAsia"/>
+          <w:lang w:eastAsia="zh-Hans"/>
+        </w:rPr>
+        <w:instrText xml:space="preserve"> HYPERLINK \l _Toc134454487 </w:instrText>
+      </w:r>
+      <w:r>
+        <w:rPr>
+          <w:rFonts w:hint="eastAsia"/>
+          <w:lang w:eastAsia="zh-Hans"/>
+        </w:rPr>
+        <w:fldChar w:fldCharType="separate"/>
+      </w:r>
+      <w:r>
+        <w:rPr>
+          <w:rFonts w:hint="default"/>
+          <w:lang w:eastAsia="zh-Hans"/>
+        </w:rPr>
+        <w:t xml:space="preserve">3.1 </w:t>
+      </w:r>
+      <w:r>
+        <w:rPr>
+          <w:rFonts w:hint="eastAsia"/>
+          <w:lang w:val="en-US" w:eastAsia="zh-Hans"/>
+        </w:rPr>
+        <w:t>关系模型到TiKV的Key-Value模型的映射</w:t>
+      </w:r>
+      <w:r>
+        <w:tab/>
+      </w:r>
+      <w:r>
+        <w:fldChar w:fldCharType="begin"/>
+      </w:r>
+      <w:r>
+        <w:instrText xml:space="preserve"> PAGEREF _Toc134454487 </w:instrText>
+      </w:r>
+      <w:r>
+        <w:fldChar w:fldCharType="separate"/>
+      </w:r>
+      <w:r>
+        <w:t>4</w:t>
+      </w:r>
+      <w:r>
+        <w:fldChar w:fldCharType="end"/>
+      </w:r>
+      <w:r>
+        <w:rPr>
+          <w:rFonts w:hint="eastAsia"/>
+          <w:lang w:eastAsia="zh-Hans"/>
+        </w:rPr>
+        <w:fldChar w:fldCharType="end"/>
+      </w:r>
+    </w:p>
+    <w:p>
+      <w:pPr>
+        <w:pStyle w:val="5"/>
+        <w:tabs>
+          <w:tab w:val="right" w:leader="dot" w:pos="8306"/>
+        </w:tabs>
+      </w:pPr>
+      <w:r>
+        <w:rPr>
+          <w:rFonts w:hint="eastAsia"/>
+          <w:lang w:eastAsia="zh-Hans"/>
+        </w:rPr>
+        <w:fldChar w:fldCharType="begin"/>
+      </w:r>
+      <w:r>
+        <w:rPr>
+          <w:rFonts w:hint="eastAsia"/>
+          <w:lang w:eastAsia="zh-Hans"/>
+        </w:rPr>
+        <w:instrText xml:space="preserve"> HYPERLINK \l _Toc623766365 </w:instrText>
+      </w:r>
+      <w:r>
+        <w:rPr>
+          <w:rFonts w:hint="eastAsia"/>
+          <w:lang w:eastAsia="zh-Hans"/>
+        </w:rPr>
+        <w:fldChar w:fldCharType="separate"/>
+      </w:r>
+      <w:r>
+        <w:rPr>
+          <w:rFonts w:hint="default"/>
+          <w:lang w:eastAsia="zh-Hans"/>
+        </w:rPr>
+        <w:t>3.2 SQL</w:t>
+      </w:r>
+      <w:r>
+        <w:rPr>
+          <w:rFonts w:hint="eastAsia"/>
+          <w:lang w:val="en-US" w:eastAsia="zh-Hans"/>
+        </w:rPr>
+        <w:t>查询和运算</w:t>
+      </w:r>
+      <w:r>
+        <w:tab/>
+      </w:r>
+      <w:r>
+        <w:fldChar w:fldCharType="begin"/>
+      </w:r>
+      <w:r>
+        <w:instrText xml:space="preserve"> PAGEREF _Toc623766365 </w:instrText>
+      </w:r>
+      <w:r>
+        <w:fldChar w:fldCharType="separate"/>
+      </w:r>
+      <w:r>
+        <w:t>5</w:t>
+      </w:r>
+      <w:r>
+        <w:fldChar w:fldCharType="end"/>
+      </w:r>
+      <w:r>
+        <w:rPr>
+          <w:rFonts w:hint="eastAsia"/>
+          <w:lang w:eastAsia="zh-Hans"/>
+        </w:rPr>
+        <w:fldChar w:fldCharType="end"/>
+      </w:r>
+    </w:p>
+    <w:p>
+      <w:pPr>
+        <w:pStyle w:val="7"/>
+        <w:tabs>
+          <w:tab w:val="right" w:leader="dot" w:pos="8306"/>
+        </w:tabs>
+      </w:pPr>
+      <w:r>
+        <w:rPr>
+          <w:rFonts w:hint="eastAsia"/>
+          <w:lang w:eastAsia="zh-Hans"/>
+        </w:rPr>
+        <w:fldChar w:fldCharType="begin"/>
+      </w:r>
+      <w:r>
+        <w:rPr>
+          <w:rFonts w:hint="eastAsia"/>
+          <w:lang w:eastAsia="zh-Hans"/>
+        </w:rPr>
+        <w:instrText xml:space="preserve"> HYPERLINK \l _Toc1773615548 </w:instrText>
+      </w:r>
+      <w:r>
+        <w:rPr>
+          <w:rFonts w:hint="eastAsia"/>
+          <w:lang w:eastAsia="zh-Hans"/>
+        </w:rPr>
+        <w:fldChar w:fldCharType="separate"/>
+      </w:r>
+      <w:r>
+        <w:rPr>
+          <w:rFonts w:hint="default"/>
+          <w:lang w:eastAsia="zh-Hans"/>
+        </w:rPr>
+        <w:t>4. TiDB</w:t>
+      </w:r>
+      <w:r>
+        <w:rPr>
+          <w:rFonts w:hint="eastAsia"/>
+          <w:lang w:val="en-US" w:eastAsia="zh-Hans"/>
+        </w:rPr>
+        <w:t>分布式调度</w:t>
+      </w:r>
+      <w:r>
+        <w:tab/>
+      </w:r>
+      <w:r>
+        <w:fldChar w:fldCharType="begin"/>
+      </w:r>
+      <w:r>
+        <w:instrText xml:space="preserve"> PAGEREF _Toc1773615548 </w:instrText>
+      </w:r>
+      <w:r>
+        <w:fldChar w:fldCharType="separate"/>
+      </w:r>
+      <w:r>
+        <w:t>6</w:t>
+      </w:r>
+      <w:r>
+        <w:fldChar w:fldCharType="end"/>
+      </w:r>
+      <w:r>
+        <w:rPr>
+          <w:rFonts w:hint="eastAsia"/>
+          <w:lang w:eastAsia="zh-Hans"/>
+        </w:rPr>
+        <w:fldChar w:fldCharType="end"/>
+      </w:r>
+    </w:p>
+    <w:p>
+      <w:pPr>
+        <w:pStyle w:val="5"/>
+        <w:tabs>
+          <w:tab w:val="right" w:leader="dot" w:pos="8306"/>
+        </w:tabs>
+      </w:pPr>
+      <w:r>
+        <w:rPr>
+          <w:rFonts w:hint="eastAsia"/>
+          <w:lang w:eastAsia="zh-Hans"/>
+        </w:rPr>
+        <w:fldChar w:fldCharType="begin"/>
+      </w:r>
+      <w:r>
+        <w:rPr>
+          <w:rFonts w:hint="eastAsia"/>
+          <w:lang w:eastAsia="zh-Hans"/>
+        </w:rPr>
+        <w:instrText xml:space="preserve"> HYPERLINK \l _Toc2083494876 </w:instrText>
+      </w:r>
+      <w:r>
+        <w:rPr>
+          <w:rFonts w:hint="eastAsia"/>
+          <w:lang w:eastAsia="zh-Hans"/>
+        </w:rPr>
+        <w:fldChar w:fldCharType="separate"/>
+      </w:r>
+      <w:r>
+        <w:rPr>
+          <w:rFonts w:hint="default"/>
+          <w:lang w:eastAsia="zh-Hans"/>
+        </w:rPr>
+        <w:t xml:space="preserve">4.1 </w:t>
+      </w:r>
+      <w:r>
+        <w:rPr>
+          <w:rFonts w:hint="eastAsia"/>
+          <w:lang w:val="en-US" w:eastAsia="zh-Hans"/>
+        </w:rPr>
+        <w:t>调度的基本操作及集群信息收集</w:t>
+      </w:r>
+      <w:r>
+        <w:tab/>
+      </w:r>
+      <w:r>
+        <w:fldChar w:fldCharType="begin"/>
+      </w:r>
+      <w:r>
+        <w:instrText xml:space="preserve"> PAGEREF _Toc2083494876 </w:instrText>
+      </w:r>
+      <w:r>
+        <w:fldChar w:fldCharType="separate"/>
+      </w:r>
+      <w:r>
+        <w:t>6</w:t>
+      </w:r>
+      <w:r>
+        <w:fldChar w:fldCharType="end"/>
+      </w:r>
+      <w:r>
+        <w:rPr>
+          <w:rFonts w:hint="eastAsia"/>
+          <w:lang w:eastAsia="zh-Hans"/>
+        </w:rPr>
+        <w:fldChar w:fldCharType="end"/>
+      </w:r>
+    </w:p>
+    <w:p>
+      <w:pPr>
+        <w:pStyle w:val="5"/>
+        <w:tabs>
+          <w:tab w:val="right" w:leader="dot" w:pos="8306"/>
+        </w:tabs>
+      </w:pPr>
+      <w:r>
+        <w:rPr>
+          <w:rFonts w:hint="eastAsia"/>
+          <w:lang w:eastAsia="zh-Hans"/>
+        </w:rPr>
+        <w:fldChar w:fldCharType="begin"/>
+      </w:r>
+      <w:r>
+        <w:rPr>
+          <w:rFonts w:hint="eastAsia"/>
+          <w:lang w:eastAsia="zh-Hans"/>
+        </w:rPr>
+        <w:instrText xml:space="preserve"> HYPERLINK \l _Toc430032950 </w:instrText>
+      </w:r>
+      <w:r>
+        <w:rPr>
+          <w:rFonts w:hint="eastAsia"/>
+          <w:lang w:eastAsia="zh-Hans"/>
+        </w:rPr>
+        <w:fldChar w:fldCharType="separate"/>
+      </w:r>
+      <w:r>
+        <w:rPr>
+          <w:rFonts w:hint="default"/>
+          <w:lang w:eastAsia="zh-Hans"/>
+        </w:rPr>
+        <w:t xml:space="preserve">4.2 </w:t>
+      </w:r>
+      <w:r>
+        <w:rPr>
+          <w:rFonts w:hint="eastAsia"/>
+          <w:lang w:val="en-US" w:eastAsia="zh-Hans"/>
+        </w:rPr>
+        <w:t>调度的策略</w:t>
+      </w:r>
+      <w:r>
+        <w:tab/>
+      </w:r>
+      <w:r>
+        <w:fldChar w:fldCharType="begin"/>
+      </w:r>
+      <w:r>
+        <w:instrText xml:space="preserve"> PAGEREF _Toc430032950 </w:instrText>
+      </w:r>
+      <w:r>
+        <w:fldChar w:fldCharType="separate"/>
+      </w:r>
+      <w:r>
+        <w:t>7</w:t>
+      </w:r>
+      <w:r>
+        <w:fldChar w:fldCharType="end"/>
+      </w:r>
+      <w:r>
+        <w:rPr>
+          <w:rFonts w:hint="eastAsia"/>
+          <w:lang w:eastAsia="zh-Hans"/>
+        </w:rPr>
+        <w:fldChar w:fldCharType="end"/>
+      </w:r>
+    </w:p>
+    <w:p>
+      <w:pPr>
+        <w:pStyle w:val="5"/>
+        <w:tabs>
+          <w:tab w:val="right" w:leader="dot" w:pos="8306"/>
+        </w:tabs>
+      </w:pPr>
+      <w:r>
+        <w:rPr>
+          <w:rFonts w:hint="eastAsia"/>
+          <w:lang w:eastAsia="zh-Hans"/>
+        </w:rPr>
+        <w:fldChar w:fldCharType="begin"/>
+      </w:r>
+      <w:r>
+        <w:rPr>
+          <w:rFonts w:hint="eastAsia"/>
+          <w:lang w:eastAsia="zh-Hans"/>
+        </w:rPr>
+        <w:instrText xml:space="preserve"> HYPERLINK \l _Toc1281318495 </w:instrText>
+      </w:r>
+      <w:r>
+        <w:rPr>
+          <w:rFonts w:hint="eastAsia"/>
+          <w:lang w:eastAsia="zh-Hans"/>
+        </w:rPr>
+        <w:fldChar w:fldCharType="separate"/>
+      </w:r>
+      <w:r>
+        <w:rPr>
+          <w:rFonts w:hint="default"/>
+          <w:lang w:eastAsia="zh-Hans"/>
+        </w:rPr>
+        <w:t xml:space="preserve">4.3 </w:t>
+      </w:r>
+      <w:r>
+        <w:rPr>
+          <w:rFonts w:hint="eastAsia"/>
+          <w:lang w:val="en-US" w:eastAsia="zh-Hans"/>
+        </w:rPr>
+        <w:t>调度的实现</w:t>
+      </w:r>
+      <w:r>
+        <w:tab/>
+      </w:r>
+      <w:r>
+        <w:fldChar w:fldCharType="begin"/>
+      </w:r>
+      <w:r>
+        <w:instrText xml:space="preserve"> PAGEREF _Toc1281318495 </w:instrText>
+      </w:r>
+      <w:r>
+        <w:fldChar w:fldCharType="separate"/>
+      </w:r>
+      <w:r>
+        <w:t>7</w:t>
+      </w:r>
+      <w:r>
+        <w:fldChar w:fldCharType="end"/>
+      </w:r>
+      <w:r>
+        <w:rPr>
+          <w:rFonts w:hint="eastAsia"/>
+          <w:lang w:eastAsia="zh-Hans"/>
+        </w:rPr>
+        <w:fldChar w:fldCharType="end"/>
+      </w:r>
+    </w:p>
+    <w:p>
+      <w:pPr>
+        <w:pStyle w:val="7"/>
+        <w:tabs>
+          <w:tab w:val="right" w:leader="dot" w:pos="8306"/>
+        </w:tabs>
+      </w:pPr>
+      <w:r>
+        <w:rPr>
+          <w:rFonts w:hint="eastAsia"/>
+          <w:lang w:eastAsia="zh-Hans"/>
+        </w:rPr>
+        <w:fldChar w:fldCharType="begin"/>
+      </w:r>
+      <w:r>
+        <w:rPr>
+          <w:rFonts w:hint="eastAsia"/>
+          <w:lang w:eastAsia="zh-Hans"/>
+        </w:rPr>
+        <w:instrText xml:space="preserve"> HYPERLINK \l _Toc153933349 </w:instrText>
+      </w:r>
+      <w:r>
+        <w:rPr>
+          <w:rFonts w:hint="eastAsia"/>
+          <w:lang w:eastAsia="zh-Hans"/>
+        </w:rPr>
+        <w:fldChar w:fldCharType="separate"/>
+      </w:r>
+      <w:r>
+        <w:rPr>
+          <w:rFonts w:hint="default"/>
+          <w:lang w:eastAsia="zh-Hans"/>
+        </w:rPr>
+        <w:t xml:space="preserve">5. </w:t>
+      </w:r>
+      <w:r>
+        <w:rPr>
+          <w:rFonts w:hint="eastAsia"/>
+          <w:lang w:val="en-US" w:eastAsia="zh-Hans"/>
+        </w:rPr>
+        <w:t>Range分区</w:t>
+      </w:r>
+      <w:r>
+        <w:tab/>
+      </w:r>
+      <w:r>
+        <w:fldChar w:fldCharType="begin"/>
+      </w:r>
+      <w:r>
+        <w:instrText xml:space="preserve"> PAGEREF _Toc153933349 </w:instrText>
+      </w:r>
+      <w:r>
+        <w:fldChar w:fldCharType="separate"/>
+      </w:r>
+      <w:r>
+        <w:t>7</w:t>
+      </w:r>
+      <w:r>
+        <w:fldChar w:fldCharType="end"/>
+      </w:r>
+      <w:r>
+        <w:rPr>
+          <w:rFonts w:hint="eastAsia"/>
+          <w:lang w:eastAsia="zh-Hans"/>
+        </w:rPr>
+        <w:fldChar w:fldCharType="end"/>
+      </w:r>
+    </w:p>
+    <w:p>
+      <w:pPr>
+        <w:pStyle w:val="5"/>
+        <w:tabs>
+          <w:tab w:val="right" w:leader="dot" w:pos="8306"/>
+        </w:tabs>
+      </w:pPr>
+      <w:r>
+        <w:rPr>
+          <w:rFonts w:hint="eastAsia"/>
+          <w:lang w:eastAsia="zh-Hans"/>
+        </w:rPr>
+        <w:fldChar w:fldCharType="begin"/>
+      </w:r>
+      <w:r>
+        <w:rPr>
+          <w:rFonts w:hint="eastAsia"/>
+          <w:lang w:eastAsia="zh-Hans"/>
+        </w:rPr>
+        <w:instrText xml:space="preserve"> HYPERLINK \l _Toc1587485655 </w:instrText>
+      </w:r>
+      <w:r>
+        <w:rPr>
+          <w:rFonts w:hint="eastAsia"/>
+          <w:lang w:eastAsia="zh-Hans"/>
+        </w:rPr>
+        <w:fldChar w:fldCharType="separate"/>
+      </w:r>
+      <w:r>
+        <w:rPr>
+          <w:rFonts w:hint="default"/>
+          <w:lang w:eastAsia="zh-Hans"/>
+        </w:rPr>
+        <w:t xml:space="preserve">5.1 </w:t>
+      </w:r>
+      <w:r>
+        <w:rPr>
+          <w:rFonts w:hint="eastAsia"/>
+          <w:lang w:val="en-US" w:eastAsia="zh-Hans"/>
+        </w:rPr>
+        <w:t>分区和分表概念和区别</w:t>
+      </w:r>
+      <w:r>
+        <w:tab/>
+      </w:r>
+      <w:r>
+        <w:fldChar w:fldCharType="begin"/>
+      </w:r>
+      <w:r>
+        <w:instrText xml:space="preserve"> PAGEREF _Toc1587485655 </w:instrText>
+      </w:r>
+      <w:r>
+        <w:fldChar w:fldCharType="separate"/>
+      </w:r>
+      <w:r>
+        <w:t>7</w:t>
+      </w:r>
+      <w:r>
+        <w:fldChar w:fldCharType="end"/>
+      </w:r>
+      <w:r>
+        <w:rPr>
+          <w:rFonts w:hint="eastAsia"/>
+          <w:lang w:eastAsia="zh-Hans"/>
+        </w:rPr>
+        <w:fldChar w:fldCharType="end"/>
+      </w:r>
+    </w:p>
+    <w:p>
+      <w:pPr>
+        <w:pStyle w:val="5"/>
+        <w:tabs>
+          <w:tab w:val="right" w:leader="dot" w:pos="8306"/>
+        </w:tabs>
+      </w:pPr>
+      <w:r>
+        <w:rPr>
+          <w:rFonts w:hint="eastAsia"/>
+          <w:lang w:eastAsia="zh-Hans"/>
+        </w:rPr>
+        <w:fldChar w:fldCharType="begin"/>
+      </w:r>
+      <w:r>
+        <w:rPr>
+          <w:rFonts w:hint="eastAsia"/>
+          <w:lang w:eastAsia="zh-Hans"/>
+        </w:rPr>
+        <w:instrText xml:space="preserve"> HYPERLINK \l _Toc534573257 </w:instrText>
+      </w:r>
+      <w:r>
+        <w:rPr>
+          <w:rFonts w:hint="eastAsia"/>
+          <w:lang w:eastAsia="zh-Hans"/>
+        </w:rPr>
+        <w:fldChar w:fldCharType="separate"/>
+      </w:r>
+      <w:r>
+        <w:rPr>
+          <w:rFonts w:hint="default"/>
+          <w:lang w:eastAsia="zh-Hans"/>
+        </w:rPr>
+        <w:t>5.2 T</w:t>
+      </w:r>
+      <w:r>
+        <w:rPr>
+          <w:rFonts w:hint="eastAsia"/>
+          <w:lang w:val="en-US" w:eastAsia="zh-Hans"/>
+        </w:rPr>
+        <w:t>iDB的Range分区</w:t>
+      </w:r>
+      <w:r>
+        <w:tab/>
+      </w:r>
+      <w:r>
+        <w:fldChar w:fldCharType="begin"/>
+      </w:r>
+      <w:r>
+        <w:instrText xml:space="preserve"> PAGEREF _Toc534573257 </w:instrText>
+      </w:r>
+      <w:r>
+        <w:fldChar w:fldCharType="separate"/>
+      </w:r>
+      <w:r>
+        <w:t>8</w:t>
+      </w:r>
+      <w:r>
+        <w:fldChar w:fldCharType="end"/>
+      </w:r>
+      <w:r>
+        <w:rPr>
+          <w:rFonts w:hint="eastAsia"/>
+          <w:lang w:eastAsia="zh-Hans"/>
+        </w:rPr>
+        <w:fldChar w:fldCharType="end"/>
+      </w:r>
+    </w:p>
+    <w:p>
+      <w:pPr>
+        <w:rPr>
+          <w:rFonts w:hint="eastAsia"/>
+          <w:lang w:eastAsia="zh-Hans"/>
+        </w:rPr>
+      </w:pPr>
+      <w:r>
+        <w:rPr>
+          <w:rFonts w:hint="eastAsia"/>
+          <w:lang w:eastAsia="zh-Hans"/>
+        </w:rPr>
+        <w:fldChar w:fldCharType="end"/>
+      </w:r>
+    </w:p>
+    <w:p>
+      <w:pPr>
+        <w:pStyle w:val="3"/>
+        <w:bidi w:val="0"/>
+        <w:rPr>
+          <w:rFonts w:hint="eastAsia"/>
+          <w:lang w:val="en-US" w:eastAsia="zh-Hans"/>
+        </w:rPr>
+      </w:pPr>
+      <w:bookmarkStart w:id="1" w:name="_Toc449681343"/>
+      <w:r>
+        <w:rPr>
+          <w:rFonts w:hint="default"/>
+          <w:lang w:eastAsia="zh-Hans"/>
+        </w:rPr>
+        <w:t xml:space="preserve">1. </w:t>
+      </w:r>
+      <w:r>
+        <w:rPr>
+          <w:rFonts w:hint="eastAsia"/>
+          <w:lang w:val="en-US" w:eastAsia="zh-Hans"/>
+        </w:rPr>
+        <w:t>概述</w:t>
+      </w:r>
+      <w:bookmarkEnd w:id="1"/>
     </w:p>
     <w:p>
       <w:pPr>
@@ -546,21 +1503,51 @@
     </w:p>
     <w:p>
       <w:pPr>
-        <w:rPr>
-          <w:rFonts w:hint="eastAsia"/>
-          <w:lang w:val="en-US" w:eastAsia="zh-Hans"/>
-        </w:rPr>
-      </w:pPr>
-    </w:p>
-    <w:p>
-      <w:pPr>
-        <w:pStyle w:val="2"/>
+        <w:numPr>
+          <w:ilvl w:val="0"/>
+          <w:numId w:val="1"/>
+        </w:numPr>
+        <w:ind w:left="420" w:leftChars="0" w:hanging="420" w:firstLineChars="0"/>
+        <w:rPr>
+          <w:rFonts w:hint="eastAsia"/>
+          <w:lang w:val="en-US" w:eastAsia="zh-Hans"/>
+        </w:rPr>
+      </w:pPr>
+      <w:r>
+        <w:rPr>
+          <w:rFonts w:hint="eastAsia"/>
+          <w:lang w:val="en-US" w:eastAsia="zh-Hans"/>
+        </w:rPr>
+        <w:t>TiDB的Range分区的概念、存储</w:t>
+      </w:r>
+      <w:bookmarkStart w:id="13" w:name="_GoBack"/>
+      <w:bookmarkEnd w:id="13"/>
+      <w:r>
+        <w:rPr>
+          <w:rFonts w:hint="eastAsia"/>
+          <w:lang w:val="en-US" w:eastAsia="zh-Hans"/>
+        </w:rPr>
+        <w:t>原理及如何使用</w:t>
+      </w:r>
+    </w:p>
+    <w:p>
+      <w:pPr>
+        <w:rPr>
+          <w:rFonts w:hint="eastAsia"/>
+          <w:lang w:val="en-US" w:eastAsia="zh-Hans"/>
+        </w:rPr>
+      </w:pPr>
+    </w:p>
+    <w:p>
+      <w:pPr>
+        <w:pStyle w:val="3"/>
         <w:bidi w:val="0"/>
         <w:rPr>
           <w:rFonts w:hint="default"/>
           <w:lang w:eastAsia="zh-Hans"/>
         </w:rPr>
       </w:pPr>
+      <w:bookmarkStart w:id="2" w:name="_Toc799378008"/>
       <w:r>
         <w:rPr>
           <w:rFonts w:hint="default"/>
@@ -575,6 +1562,7 @@
         </w:rPr>
         <w:t>存储</w:t>
       </w:r>
+      <w:bookmarkEnd w:id="2"/>
     </w:p>
     <w:p>
       <w:pPr>
@@ -606,7 +1594,7 @@
       </w:r>
       <w:r>
         <w:rPr>
-          <w:rStyle w:val="5"/>
+          <w:rStyle w:val="9"/>
           <w:rFonts w:hint="eastAsia"/>
           <w:lang w:val="en-US" w:eastAsia="zh-Hans"/>
         </w:rPr>
@@ -713,6 +1701,7 @@
     <w:p>
       <w:pPr>
         <w:numPr>
+          <w:ilvl w:val="0"/>
           <w:numId w:val="0"/>
         </w:numPr>
         <w:ind w:leftChars="0"/>
@@ -725,6 +1714,7 @@
     <w:p>
       <w:pPr>
         <w:numPr>
+          <w:ilvl w:val="0"/>
           <w:numId w:val="0"/>
         </w:numPr>
         <w:ind w:leftChars="0"/>
@@ -915,7 +1905,7 @@
           <w:rFonts w:hint="eastAsia"/>
           <w:lang w:val="en-US" w:eastAsia="zh-Hans"/>
         </w:rPr>
-        <w:t>分布式事务：采用乐观锁，只在提交过程中，才会做冲突检测，冲突的双方中比较早完成提交的会写入成功，另一方会尝试重新执行整个事务</w:t>
+        <w:t>分布式事务：支持乐观事务模型和悲观事务模型；其中乐观事务模型只在提交过程中，才会做冲突检测，冲突的双方中比较早完成提交的会写入成功，另一方会尝试重新执行整个事务</w:t>
       </w:r>
     </w:p>
     <w:p>
@@ -1021,7 +2011,7 @@
           <w:rFonts w:hint="eastAsia"/>
           <w:lang w:val="en-US" w:eastAsia="zh-Hans"/>
         </w:rPr>
-        <w:t>官方文档的</w:t>
+        <w:t>另外，这里发现一处参考文档的</w:t>
       </w:r>
       <w:r>
         <w:rPr>
@@ -1035,7 +2025,7 @@
           <w:rFonts w:hint="eastAsia"/>
           <w:lang w:val="en-US" w:eastAsia="zh-Hans"/>
         </w:rPr>
-        <w:t>记录：</w:t>
+        <w:t>：</w:t>
       </w:r>
     </w:p>
     <w:p>
@@ -1086,82 +2076,6 @@
     <w:p/>
     <w:p>
       <w:pPr>
-        <w:pStyle w:val="2"/>
-        <w:bidi w:val="0"/>
-        <w:rPr>
-          <w:rFonts w:hint="eastAsia"/>
-          <w:lang w:val="en-US" w:eastAsia="zh-Hans"/>
-        </w:rPr>
-      </w:pPr>
-      <w:r>
-        <w:rPr>
-          <w:rFonts w:hint="default"/>
-          <w:lang w:eastAsia="zh-Hans"/>
-        </w:rPr>
-        <w:t xml:space="preserve">3. </w:t>
-      </w:r>
-      <w:r>
-        <w:rPr>
-          <w:rFonts w:hint="eastAsia"/>
-          <w:lang w:val="en-US" w:eastAsia="zh-Hans"/>
-        </w:rPr>
-        <w:t>TiDB计算</w:t>
-      </w:r>
-    </w:p>
-    <w:p>
-      <w:pPr>
-        <w:rPr>
-          <w:rFonts w:hint="eastAsia"/>
-          <w:lang w:val="en-US" w:eastAsia="zh-Hans"/>
-        </w:rPr>
-      </w:pPr>
-      <w:r>
-        <w:rPr>
-          <w:rFonts w:hint="eastAsia"/>
-          <w:lang w:val="en-US" w:eastAsia="zh-Hans"/>
-        </w:rPr>
-        <w:fldChar w:fldCharType="begin"/>
-      </w:r>
-      <w:r>
-        <w:rPr>
-          <w:rFonts w:hint="eastAsia"/>
-          <w:lang w:val="en-US" w:eastAsia="zh-Hans"/>
-        </w:rPr>
-        <w:instrText xml:space="preserve"> HYPERLINK "https://pingcap.com/blog-cn/tidb-internal-2/" </w:instrText>
-      </w:r>
-      <w:r>
-        <w:rPr>
-          <w:rFonts w:hint="eastAsia"/>
-          <w:lang w:val="en-US" w:eastAsia="zh-Hans"/>
-        </w:rPr>
-        <w:fldChar w:fldCharType="separate"/>
-      </w:r>
-      <w:r>
-        <w:rPr>
-          <w:rStyle w:val="5"/>
-          <w:rFonts w:hint="eastAsia"/>
-          <w:lang w:val="en-US" w:eastAsia="zh-Hans"/>
-        </w:rPr>
-        <w:t>https://pingcap.com/blog-cn/tidb-internal-2/</w:t>
-      </w:r>
-      <w:r>
-        <w:rPr>
-          <w:rFonts w:hint="eastAsia"/>
-          <w:lang w:val="en-US" w:eastAsia="zh-Hans"/>
-        </w:rPr>
-        <w:fldChar w:fldCharType="end"/>
-      </w:r>
-    </w:p>
-    <w:p>
-      <w:pPr>
-        <w:rPr>
-          <w:rFonts w:hint="eastAsia"/>
-          <w:lang w:val="en-US" w:eastAsia="zh-Hans"/>
-        </w:rPr>
-      </w:pPr>
-    </w:p>
-    <w:p>
-      <w:pPr>
         <w:pStyle w:val="3"/>
         <w:bidi w:val="0"/>
         <w:rPr>
@@ -1169,6 +2083,85 @@
           <w:lang w:val="en-US" w:eastAsia="zh-Hans"/>
         </w:rPr>
       </w:pPr>
+      <w:bookmarkStart w:id="3" w:name="_Toc488484824"/>
+      <w:r>
+        <w:rPr>
+          <w:rFonts w:hint="default"/>
+          <w:lang w:eastAsia="zh-Hans"/>
+        </w:rPr>
+        <w:t xml:space="preserve">3. </w:t>
+      </w:r>
+      <w:r>
+        <w:rPr>
+          <w:rFonts w:hint="eastAsia"/>
+          <w:lang w:val="en-US" w:eastAsia="zh-Hans"/>
+        </w:rPr>
+        <w:t>TiDB计算</w:t>
+      </w:r>
+      <w:bookmarkEnd w:id="3"/>
+    </w:p>
+    <w:p>
+      <w:pPr>
+        <w:rPr>
+          <w:rFonts w:hint="eastAsia"/>
+          <w:lang w:val="en-US" w:eastAsia="zh-Hans"/>
+        </w:rPr>
+      </w:pPr>
+      <w:r>
+        <w:rPr>
+          <w:rFonts w:hint="eastAsia"/>
+          <w:lang w:val="en-US" w:eastAsia="zh-Hans"/>
+        </w:rPr>
+        <w:fldChar w:fldCharType="begin"/>
+      </w:r>
+      <w:r>
+        <w:rPr>
+          <w:rFonts w:hint="eastAsia"/>
+          <w:lang w:val="en-US" w:eastAsia="zh-Hans"/>
+        </w:rPr>
+        <w:instrText xml:space="preserve"> HYPERLINK "https://pingcap.com/blog-cn/tidb-internal-2/" </w:instrText>
+      </w:r>
+      <w:r>
+        <w:rPr>
+          <w:rFonts w:hint="eastAsia"/>
+          <w:lang w:val="en-US" w:eastAsia="zh-Hans"/>
+        </w:rPr>
+        <w:fldChar w:fldCharType="separate"/>
+      </w:r>
+      <w:r>
+        <w:rPr>
+          <w:rStyle w:val="9"/>
+          <w:rFonts w:hint="eastAsia"/>
+          <w:lang w:val="en-US" w:eastAsia="zh-Hans"/>
+        </w:rPr>
+        <w:t>https://pingcap.com/blog-cn/tidb-internal-2/</w:t>
+      </w:r>
+      <w:r>
+        <w:rPr>
+          <w:rFonts w:hint="eastAsia"/>
+          <w:lang w:val="en-US" w:eastAsia="zh-Hans"/>
+        </w:rPr>
+        <w:fldChar w:fldCharType="end"/>
+      </w:r>
+    </w:p>
+    <w:p>
+      <w:pPr>
+        <w:rPr>
+          <w:rFonts w:hint="eastAsia"/>
+          <w:lang w:val="en-US" w:eastAsia="zh-Hans"/>
+        </w:rPr>
+      </w:pPr>
+    </w:p>
+    <w:p>
+      <w:pPr>
+        <w:pStyle w:val="4"/>
+        <w:bidi w:val="0"/>
+        <w:rPr>
+          <w:rFonts w:hint="eastAsia"/>
+          <w:lang w:val="en-US" w:eastAsia="zh-Hans"/>
+        </w:rPr>
+      </w:pPr>
+      <w:bookmarkStart w:id="4" w:name="_Toc134454487"/>
       <w:r>
         <w:rPr>
           <w:rFonts w:hint="default"/>
@@ -1183,6 +2176,7 @@
         </w:rPr>
         <w:t>关系模型到TiKV的Key-Value模型的映射</w:t>
       </w:r>
+      <w:bookmarkEnd w:id="4"/>
     </w:p>
     <w:p>
       <w:pPr>
@@ -1402,13 +2396,14 @@
     </w:p>
     <w:p>
       <w:pPr>
-        <w:pStyle w:val="3"/>
+        <w:pStyle w:val="4"/>
         <w:bidi w:val="0"/>
         <w:rPr>
           <w:rFonts w:hint="eastAsia"/>
           <w:lang w:val="en-US" w:eastAsia="zh-Hans"/>
         </w:rPr>
       </w:pPr>
+      <w:bookmarkStart w:id="5" w:name="_Toc623766365"/>
       <w:r>
         <w:rPr>
           <w:rFonts w:hint="default"/>
@@ -1423,6 +2418,7 @@
         </w:rPr>
         <w:t>查询和运算</w:t>
       </w:r>
+      <w:bookmarkEnd w:id="5"/>
     </w:p>
     <w:p>
       <w:pPr>
@@ -1750,117 +2746,6 @@
     </w:p>
     <w:p>
       <w:pPr>
-        <w:pStyle w:val="2"/>
-        <w:bidi w:val="0"/>
-        <w:rPr>
-          <w:rFonts w:hint="eastAsia"/>
-          <w:lang w:val="en-US" w:eastAsia="zh-Hans"/>
-        </w:rPr>
-      </w:pPr>
-      <w:r>
-        <w:rPr>
-          <w:rFonts w:hint="default"/>
-          <w:lang w:eastAsia="zh-Hans"/>
-        </w:rPr>
-        <w:t xml:space="preserve">4. </w:t>
-      </w:r>
-      <w:r>
-        <w:rPr>
-          <w:rFonts w:hint="default"/>
-          <w:lang w:eastAsia="zh-Hans"/>
-        </w:rPr>
-        <w:t>TiDB</w:t>
-      </w:r>
-      <w:r>
-        <w:rPr>
-          <w:rFonts w:hint="eastAsia"/>
-          <w:lang w:val="en-US" w:eastAsia="zh-Hans"/>
-        </w:rPr>
-        <w:t>分布式调度</w:t>
-      </w:r>
-      <w:bookmarkStart w:id="0" w:name="_GoBack"/>
-      <w:bookmarkEnd w:id="0"/>
-    </w:p>
-    <w:p>
-      <w:pPr>
-        <w:rPr>
-          <w:rFonts w:hint="default"/>
-          <w:lang w:eastAsia="zh-Hans"/>
-        </w:rPr>
-      </w:pPr>
-      <w:r>
-        <w:rPr>
-          <w:rFonts w:hint="default"/>
-          <w:lang w:eastAsia="zh-Hans"/>
-        </w:rPr>
-        <w:t>PD是TiDB</w:t>
-      </w:r>
-      <w:r>
-        <w:rPr>
-          <w:rFonts w:hint="eastAsia"/>
-          <w:lang w:val="en-US" w:eastAsia="zh-Hans"/>
-        </w:rPr>
-        <w:t>集群</w:t>
-      </w:r>
-      <w:r>
-        <w:rPr>
-          <w:rFonts w:hint="default"/>
-          <w:lang w:eastAsia="zh-Hans"/>
-        </w:rPr>
-        <w:t>的</w:t>
-      </w:r>
-      <w:r>
-        <w:rPr>
-          <w:rFonts w:hint="eastAsia"/>
-          <w:lang w:val="en-US" w:eastAsia="zh-Hans"/>
-        </w:rPr>
-        <w:t>大脑</w:t>
-      </w:r>
-      <w:r>
-        <w:rPr>
-          <w:rFonts w:hint="default"/>
-          <w:lang w:eastAsia="zh-Hans"/>
-        </w:rPr>
-        <w:t>，</w:t>
-      </w:r>
-      <w:r>
-        <w:rPr>
-          <w:rFonts w:hint="eastAsia"/>
-          <w:lang w:val="en-US" w:eastAsia="zh-Hans"/>
-        </w:rPr>
-        <w:t>用于</w:t>
-      </w:r>
-      <w:r>
-        <w:rPr>
-          <w:rFonts w:hint="default"/>
-          <w:lang w:eastAsia="zh-Hans"/>
-        </w:rPr>
-        <w:t>对</w:t>
-      </w:r>
-      <w:r>
-        <w:rPr>
-          <w:rFonts w:hint="eastAsia"/>
-          <w:lang w:val="en-US" w:eastAsia="zh-Hans"/>
-        </w:rPr>
-        <w:t>分布式</w:t>
-      </w:r>
-      <w:r>
-        <w:rPr>
-          <w:rFonts w:hint="default"/>
-          <w:lang w:eastAsia="zh-Hans"/>
-        </w:rPr>
-        <w:t>系统的整体状况进行把控和调整</w:t>
-      </w:r>
-      <w:r>
-        <w:rPr>
-          <w:rFonts w:hint="eastAsia"/>
-          <w:lang w:eastAsia="zh-Hans"/>
-        </w:rPr>
-        <w:t>。</w:t>
-      </w:r>
-    </w:p>
-    <w:p>
-      <w:pPr>
         <w:pStyle w:val="3"/>
         <w:bidi w:val="0"/>
         <w:rPr>
@@ -1868,6 +2753,111 @@
           <w:lang w:val="en-US" w:eastAsia="zh-Hans"/>
         </w:rPr>
       </w:pPr>
+      <w:bookmarkStart w:id="6" w:name="_Toc1773615548"/>
+      <w:r>
+        <w:rPr>
+          <w:rFonts w:hint="default"/>
+          <w:lang w:eastAsia="zh-Hans"/>
+        </w:rPr>
+        <w:t>4. TiDB</w:t>
+      </w:r>
+      <w:r>
+        <w:rPr>
+          <w:rFonts w:hint="eastAsia"/>
+          <w:lang w:val="en-US" w:eastAsia="zh-Hans"/>
+        </w:rPr>
+        <w:t>分布式调度</w:t>
+      </w:r>
+      <w:bookmarkEnd w:id="6"/>
+    </w:p>
+    <w:p>
+      <w:pPr>
+        <w:rPr>
+          <w:rFonts w:hint="default"/>
+          <w:lang w:eastAsia="zh-Hans"/>
+        </w:rPr>
+      </w:pPr>
+      <w:r>
+        <w:rPr>
+          <w:rFonts w:hint="default"/>
+          <w:lang w:eastAsia="zh-Hans"/>
+        </w:rPr>
+        <w:t>PD是TiDB</w:t>
+      </w:r>
+      <w:r>
+        <w:rPr>
+          <w:rFonts w:hint="eastAsia"/>
+          <w:lang w:val="en-US" w:eastAsia="zh-Hans"/>
+        </w:rPr>
+        <w:t>集群</w:t>
+      </w:r>
+      <w:r>
+        <w:rPr>
+          <w:rFonts w:hint="default"/>
+          <w:lang w:eastAsia="zh-Hans"/>
+        </w:rPr>
+        <w:t>的</w:t>
+      </w:r>
+      <w:r>
+        <w:rPr>
+          <w:rFonts w:hint="eastAsia"/>
+          <w:lang w:val="en-US" w:eastAsia="zh-Hans"/>
+        </w:rPr>
+        <w:t>大脑</w:t>
+      </w:r>
+      <w:r>
+        <w:rPr>
+          <w:rFonts w:hint="default"/>
+          <w:lang w:eastAsia="zh-Hans"/>
+        </w:rPr>
+        <w:t>，</w:t>
+      </w:r>
+      <w:r>
+        <w:rPr>
+          <w:rFonts w:hint="eastAsia"/>
+          <w:lang w:val="en-US" w:eastAsia="zh-Hans"/>
+        </w:rPr>
+        <w:t>用于</w:t>
+      </w:r>
+      <w:r>
+        <w:rPr>
+          <w:rFonts w:hint="default"/>
+          <w:lang w:eastAsia="zh-Hans"/>
+        </w:rPr>
+        <w:t>对</w:t>
+      </w:r>
+      <w:r>
+        <w:rPr>
+          <w:rFonts w:hint="eastAsia"/>
+          <w:lang w:val="en-US" w:eastAsia="zh-Hans"/>
+        </w:rPr>
+        <w:t>分布式</w:t>
+      </w:r>
+      <w:r>
+        <w:rPr>
+          <w:rFonts w:hint="default"/>
+          <w:lang w:eastAsia="zh-Hans"/>
+        </w:rPr>
+        <w:t>系统的整体状况进行把控和调整</w:t>
+      </w:r>
+      <w:r>
+        <w:rPr>
+          <w:rFonts w:hint="eastAsia"/>
+          <w:lang w:eastAsia="zh-Hans"/>
+        </w:rPr>
+        <w:t>。</w:t>
+      </w:r>
+    </w:p>
+    <w:p>
+      <w:pPr>
+        <w:pStyle w:val="4"/>
+        <w:bidi w:val="0"/>
+        <w:rPr>
+          <w:rFonts w:hint="eastAsia"/>
+          <w:lang w:val="en-US" w:eastAsia="zh-Hans"/>
+        </w:rPr>
+      </w:pPr>
+      <w:bookmarkStart w:id="7" w:name="_Toc2083494876"/>
       <w:r>
         <w:rPr>
           <w:rFonts w:hint="default"/>
@@ -1882,6 +2872,7 @@
         </w:rPr>
         <w:t>调度的基本操作及集群信息收集</w:t>
       </w:r>
+      <w:bookmarkEnd w:id="7"/>
     </w:p>
     <w:p>
       <w:pPr>
@@ -2042,6 +3033,287 @@
           <w:lang w:val="en-US" w:eastAsia="zh-Hans"/>
         </w:rPr>
         <w:t>除此之外，PD 还可以通过管理接口接受额外的信息，用来做更准确的决策。比如运维人员主动通过 PD 的管理接口通知 PD 某个 Store 不可用，PD 就可以马上判断需要将这个 Store 上面的 Region 都调度走。</w:t>
+      </w:r>
+    </w:p>
+    <w:p>
+      <w:pPr>
+        <w:rPr>
+          <w:rFonts w:hint="eastAsia"/>
+          <w:lang w:val="en-US" w:eastAsia="zh-Hans"/>
+        </w:rPr>
+      </w:pPr>
+    </w:p>
+    <w:p>
+      <w:pPr>
+        <w:pStyle w:val="4"/>
+        <w:bidi w:val="0"/>
+        <w:rPr>
+          <w:rFonts w:hint="eastAsia"/>
+          <w:lang w:val="en-US" w:eastAsia="zh-Hans"/>
+        </w:rPr>
+      </w:pPr>
+      <w:bookmarkStart w:id="8" w:name="_Toc430032950"/>
+      <w:r>
+        <w:rPr>
+          <w:rFonts w:hint="default"/>
+          <w:lang w:eastAsia="zh-Hans"/>
+        </w:rPr>
+        <w:t xml:space="preserve">4.2 </w:t>
+      </w:r>
+      <w:r>
+        <w:rPr>
+          <w:rFonts w:hint="eastAsia"/>
+          <w:lang w:val="en-US" w:eastAsia="zh-Hans"/>
+        </w:rPr>
+        <w:t>调度的策略</w:t>
+      </w:r>
+      <w:bookmarkEnd w:id="8"/>
+    </w:p>
+    <w:p>
+      <w:pPr>
+        <w:rPr>
+          <w:rFonts w:hint="eastAsia"/>
+          <w:lang w:val="en-US" w:eastAsia="zh-Hans"/>
+        </w:rPr>
+      </w:pPr>
+      <w:r>
+        <w:rPr>
+          <w:rFonts w:hint="eastAsia"/>
+          <w:lang w:val="en-US" w:eastAsia="zh-Hans"/>
+        </w:rPr>
+        <w:t>调度策略主要考虑以下方面：</w:t>
+      </w:r>
+    </w:p>
+    <w:p>
+      <w:pPr>
+        <w:numPr>
+          <w:ilvl w:val="0"/>
+          <w:numId w:val="2"/>
+        </w:numPr>
+        <w:ind w:left="420" w:leftChars="0" w:hanging="420" w:firstLineChars="0"/>
+        <w:rPr>
+          <w:rFonts w:hint="eastAsia"/>
+          <w:lang w:val="en-US" w:eastAsia="zh-Hans"/>
+        </w:rPr>
+      </w:pPr>
+      <w:r>
+        <w:rPr>
+          <w:rFonts w:hint="eastAsia"/>
+          <w:lang w:val="en-US" w:eastAsia="zh-Hans"/>
+        </w:rPr>
+        <w:t xml:space="preserve"> Region 的 Replica 数量的数量是否正确：当 PD 通过某个 Region Leader 的心跳包发现这个 Region 的 Replica 数量不满足要求时，需要通过 Add/Remove Replica 操作调整 Replica 数量</w:t>
+      </w:r>
+    </w:p>
+    <w:p>
+      <w:pPr>
+        <w:numPr>
+          <w:ilvl w:val="0"/>
+          <w:numId w:val="2"/>
+        </w:numPr>
+        <w:ind w:left="420" w:leftChars="0" w:hanging="420" w:firstLineChars="0"/>
+        <w:rPr>
+          <w:rFonts w:hint="eastAsia"/>
+          <w:lang w:val="en-US" w:eastAsia="zh-Hans"/>
+        </w:rPr>
+      </w:pPr>
+      <w:r>
+        <w:rPr>
+          <w:rFonts w:hint="eastAsia"/>
+          <w:lang w:val="en-US" w:eastAsia="zh-Hans"/>
+        </w:rPr>
+        <w:t>一个 Raft Group 中的多个 Replica 不在同一个位置：给节点配置 lables 并且通过在 PD 上配置 location-labels 来指明哪些 lable 是位置标识，需要在 Replica 分配的时候尽量保证不会有一个 Region 的多个 Replica 所在结点有相同的位置标识</w:t>
+      </w:r>
+    </w:p>
+    <w:p>
+      <w:pPr>
+        <w:numPr>
+          <w:ilvl w:val="0"/>
+          <w:numId w:val="2"/>
+        </w:numPr>
+        <w:ind w:left="420" w:leftChars="0" w:hanging="420" w:firstLineChars="0"/>
+        <w:rPr>
+          <w:rFonts w:hint="eastAsia"/>
+          <w:lang w:val="en-US" w:eastAsia="zh-Hans"/>
+        </w:rPr>
+      </w:pPr>
+      <w:r>
+        <w:rPr>
+          <w:rFonts w:hint="eastAsia"/>
+          <w:lang w:val="en-US" w:eastAsia="zh-Hans"/>
+        </w:rPr>
+        <w:t>副本在 Store 之间的分布均匀分配</w:t>
+      </w:r>
+    </w:p>
+    <w:p>
+      <w:pPr>
+        <w:numPr>
+          <w:ilvl w:val="0"/>
+          <w:numId w:val="2"/>
+        </w:numPr>
+        <w:ind w:left="420" w:leftChars="0" w:hanging="420" w:firstLineChars="0"/>
+        <w:rPr>
+          <w:rFonts w:hint="eastAsia"/>
+          <w:lang w:val="en-US" w:eastAsia="zh-Hans"/>
+        </w:rPr>
+      </w:pPr>
+      <w:r>
+        <w:rPr>
+          <w:rFonts w:hint="eastAsia"/>
+          <w:lang w:val="en-US" w:eastAsia="zh-Hans"/>
+        </w:rPr>
+        <w:t>Leader 数量在 Store 之间均匀分配</w:t>
+      </w:r>
+    </w:p>
+    <w:p>
+      <w:pPr>
+        <w:numPr>
+          <w:ilvl w:val="0"/>
+          <w:numId w:val="2"/>
+        </w:numPr>
+        <w:ind w:left="420" w:leftChars="0" w:hanging="420" w:firstLineChars="0"/>
+        <w:rPr>
+          <w:rFonts w:hint="eastAsia"/>
+          <w:lang w:val="en-US" w:eastAsia="zh-Hans"/>
+        </w:rPr>
+      </w:pPr>
+      <w:r>
+        <w:rPr>
+          <w:rFonts w:hint="eastAsia"/>
+          <w:lang w:val="en-US" w:eastAsia="zh-Hans"/>
+        </w:rPr>
+        <w:t>访问热点数量在 Store 之间均匀分配</w:t>
+      </w:r>
+    </w:p>
+    <w:p>
+      <w:pPr>
+        <w:numPr>
+          <w:ilvl w:val="0"/>
+          <w:numId w:val="2"/>
+        </w:numPr>
+        <w:ind w:left="420" w:leftChars="0" w:hanging="420" w:firstLineChars="0"/>
+        <w:rPr>
+          <w:rFonts w:hint="eastAsia"/>
+          <w:lang w:val="en-US" w:eastAsia="zh-Hans"/>
+        </w:rPr>
+      </w:pPr>
+      <w:r>
+        <w:rPr>
+          <w:rFonts w:hint="eastAsia"/>
+          <w:lang w:val="en-US" w:eastAsia="zh-Hans"/>
+        </w:rPr>
+        <w:t>各个 Store 的存储空间占用大致相等</w:t>
+      </w:r>
+    </w:p>
+    <w:p>
+      <w:pPr>
+        <w:numPr>
+          <w:ilvl w:val="0"/>
+          <w:numId w:val="2"/>
+        </w:numPr>
+        <w:ind w:left="420" w:leftChars="0" w:hanging="420" w:firstLineChars="0"/>
+        <w:rPr>
+          <w:rFonts w:hint="eastAsia"/>
+          <w:lang w:val="en-US" w:eastAsia="zh-Hans"/>
+        </w:rPr>
+      </w:pPr>
+      <w:r>
+        <w:rPr>
+          <w:rFonts w:hint="eastAsia"/>
+          <w:lang w:val="en-US" w:eastAsia="zh-Hans"/>
+        </w:rPr>
+        <w:t>控制调度速度，避免影响在线服务：避免调度对线上服务造成太大影响</w:t>
+      </w:r>
+    </w:p>
+    <w:p>
+      <w:pPr>
+        <w:numPr>
+          <w:ilvl w:val="0"/>
+          <w:numId w:val="2"/>
+        </w:numPr>
+        <w:ind w:left="420" w:leftChars="0" w:hanging="420" w:firstLineChars="0"/>
+        <w:rPr>
+          <w:rFonts w:hint="eastAsia"/>
+          <w:lang w:val="en-US" w:eastAsia="zh-Hans"/>
+        </w:rPr>
+      </w:pPr>
+      <w:r>
+        <w:rPr>
+          <w:rFonts w:hint="eastAsia"/>
+          <w:lang w:val="en-US" w:eastAsia="zh-Hans"/>
+        </w:rPr>
+        <w:t>支持手动下线节点</w:t>
+      </w:r>
+    </w:p>
+    <w:p>
+      <w:pPr>
+        <w:rPr>
+          <w:rFonts w:hint="eastAsia"/>
+          <w:lang w:val="en-US" w:eastAsia="zh-Hans"/>
+        </w:rPr>
+      </w:pPr>
+    </w:p>
+    <w:p>
+      <w:pPr>
+        <w:pStyle w:val="4"/>
+        <w:bidi w:val="0"/>
+        <w:rPr>
+          <w:rFonts w:hint="eastAsia"/>
+          <w:lang w:val="en-US" w:eastAsia="zh-Hans"/>
+        </w:rPr>
+      </w:pPr>
+      <w:bookmarkStart w:id="9" w:name="_Toc1281318495"/>
+      <w:r>
+        <w:rPr>
+          <w:rFonts w:hint="default"/>
+          <w:lang w:eastAsia="zh-Hans"/>
+        </w:rPr>
+        <w:t xml:space="preserve">4.3 </w:t>
+      </w:r>
+      <w:r>
+        <w:rPr>
+          <w:rFonts w:hint="eastAsia"/>
+          <w:lang w:val="en-US" w:eastAsia="zh-Hans"/>
+        </w:rPr>
+        <w:t>调度的实现</w:t>
+      </w:r>
+      <w:bookmarkEnd w:id="9"/>
+    </w:p>
+    <w:p>
+      <w:pPr>
+        <w:rPr>
+          <w:rFonts w:hint="eastAsia"/>
+          <w:lang w:val="en-US" w:eastAsia="zh-Hans"/>
+        </w:rPr>
+      </w:pPr>
+      <w:r>
+        <w:rPr>
+          <w:rFonts w:hint="eastAsia"/>
+          <w:lang w:val="en-US" w:eastAsia="zh-Hans"/>
+        </w:rPr>
+        <w:t>PD 不断的通过 Store 或者 Leader 的心跳包收集信息，获得整个集群的详细数据，并且根据这些信息以及调度策略生成调度操作序列。</w:t>
+      </w:r>
+    </w:p>
+    <w:p>
+      <w:pPr>
+        <w:rPr>
+          <w:rFonts w:hint="eastAsia"/>
+          <w:lang w:val="en-US" w:eastAsia="zh-Hans"/>
+        </w:rPr>
+      </w:pPr>
+    </w:p>
+    <w:p>
+      <w:pPr>
+        <w:rPr>
+          <w:rFonts w:hint="eastAsia"/>
+          <w:lang w:val="en-US" w:eastAsia="zh-Hans"/>
+        </w:rPr>
+      </w:pPr>
+      <w:r>
+        <w:rPr>
+          <w:rFonts w:hint="eastAsia"/>
+          <w:lang w:val="en-US" w:eastAsia="zh-Hans"/>
+        </w:rPr>
+        <w:t>每次收到 Region Leader 发来的心跳包时，PD 都会检查是否有对这个 Region 待进行的操作，通过心跳包的回复消息，将需要进行的操作返回给 Region Leader，并在后面的心跳包中监测执行结果。注意这里的操作只是给 Region Leader 的建议，并不保证一定能得到执行，具体是否会执行以及什么时候执行，由 Region Leader 自己根据当前自身状态来定。</w:t>
       </w:r>
     </w:p>
     <w:p>
@@ -2061,265 +3333,1312 @@
           <w:lang w:val="en-US" w:eastAsia="zh-Hans"/>
         </w:rPr>
       </w:pPr>
-      <w:r>
-        <w:rPr>
-          <w:rFonts w:hint="default"/>
-          <w:lang w:eastAsia="zh-Hans"/>
-        </w:rPr>
-        <w:t xml:space="preserve">4.2 </w:t>
-      </w:r>
-      <w:r>
-        <w:rPr>
-          <w:rFonts w:hint="eastAsia"/>
-          <w:lang w:val="en-US" w:eastAsia="zh-Hans"/>
-        </w:rPr>
-        <w:t>调度的策略</w:t>
-      </w:r>
-    </w:p>
-    <w:p>
-      <w:pPr>
-        <w:rPr>
-          <w:rFonts w:hint="eastAsia"/>
-          <w:lang w:val="en-US" w:eastAsia="zh-Hans"/>
-        </w:rPr>
-      </w:pPr>
-      <w:r>
-        <w:rPr>
-          <w:rFonts w:hint="eastAsia"/>
-          <w:lang w:val="en-US" w:eastAsia="zh-Hans"/>
-        </w:rPr>
-        <w:t>调度策略主要考虑以下方面：</w:t>
-      </w:r>
-    </w:p>
-    <w:p>
-      <w:pPr>
-        <w:numPr>
-          <w:ilvl w:val="0"/>
-          <w:numId w:val="2"/>
-        </w:numPr>
-        <w:ind w:left="420" w:leftChars="0" w:hanging="420" w:firstLineChars="0"/>
-        <w:rPr>
-          <w:rFonts w:hint="eastAsia"/>
-          <w:lang w:val="en-US" w:eastAsia="zh-Hans"/>
-        </w:rPr>
-      </w:pPr>
-      <w:r>
-        <w:rPr>
-          <w:rFonts w:hint="eastAsia"/>
-          <w:lang w:val="en-US" w:eastAsia="zh-Hans"/>
-        </w:rPr>
-        <w:t xml:space="preserve"> Region 的 Replica 数量的数量是否正确：当 PD 通过某个 Region Leader 的心跳包发现这个 Region 的 Replica 数量不满足要求时，需要通过 Add/Remove Replica 操作调整 Replica 数量</w:t>
-      </w:r>
-    </w:p>
-    <w:p>
-      <w:pPr>
-        <w:numPr>
-          <w:ilvl w:val="0"/>
-          <w:numId w:val="2"/>
-        </w:numPr>
-        <w:ind w:left="420" w:leftChars="0" w:hanging="420" w:firstLineChars="0"/>
-        <w:rPr>
-          <w:rFonts w:hint="eastAsia"/>
-          <w:lang w:val="en-US" w:eastAsia="zh-Hans"/>
-        </w:rPr>
-      </w:pPr>
-      <w:r>
-        <w:rPr>
-          <w:rFonts w:hint="eastAsia"/>
-          <w:lang w:val="en-US" w:eastAsia="zh-Hans"/>
-        </w:rPr>
-        <w:t>一个 Raft Group 中的多个 Replica 不在同一个位置：给节点配置 lables 并且通过在 PD 上配置 location-labels 来指明哪些 lable 是位置标识，需要在 Replica 分配的时候尽量保证不会有一个 Region 的多个 Replica 所在结点有相同的位置标识</w:t>
-      </w:r>
-    </w:p>
-    <w:p>
-      <w:pPr>
-        <w:numPr>
-          <w:ilvl w:val="0"/>
-          <w:numId w:val="2"/>
-        </w:numPr>
-        <w:ind w:left="420" w:leftChars="0" w:hanging="420" w:firstLineChars="0"/>
-        <w:rPr>
-          <w:rFonts w:hint="eastAsia"/>
-          <w:lang w:val="en-US" w:eastAsia="zh-Hans"/>
-        </w:rPr>
-      </w:pPr>
-      <w:r>
-        <w:rPr>
-          <w:rFonts w:hint="eastAsia"/>
-          <w:lang w:val="en-US" w:eastAsia="zh-Hans"/>
-        </w:rPr>
-        <w:t>副本在 Store 之间的分布均匀分配</w:t>
-      </w:r>
-    </w:p>
-    <w:p>
-      <w:pPr>
-        <w:numPr>
-          <w:ilvl w:val="0"/>
-          <w:numId w:val="2"/>
-        </w:numPr>
-        <w:ind w:left="420" w:leftChars="0" w:hanging="420" w:firstLineChars="0"/>
-        <w:rPr>
-          <w:rFonts w:hint="eastAsia"/>
-          <w:lang w:val="en-US" w:eastAsia="zh-Hans"/>
-        </w:rPr>
-      </w:pPr>
-      <w:r>
-        <w:rPr>
-          <w:rFonts w:hint="eastAsia"/>
-          <w:lang w:val="en-US" w:eastAsia="zh-Hans"/>
-        </w:rPr>
-        <w:t>Leader 数量在 Store 之间均匀分配</w:t>
-      </w:r>
-    </w:p>
-    <w:p>
-      <w:pPr>
-        <w:numPr>
-          <w:ilvl w:val="0"/>
-          <w:numId w:val="2"/>
-        </w:numPr>
-        <w:ind w:left="420" w:leftChars="0" w:hanging="420" w:firstLineChars="0"/>
-        <w:rPr>
-          <w:rFonts w:hint="eastAsia"/>
-          <w:lang w:val="en-US" w:eastAsia="zh-Hans"/>
-        </w:rPr>
-      </w:pPr>
-      <w:r>
-        <w:rPr>
-          <w:rFonts w:hint="eastAsia"/>
-          <w:lang w:val="en-US" w:eastAsia="zh-Hans"/>
-        </w:rPr>
-        <w:t>访问热点数量在 Store 之间均匀分配</w:t>
-      </w:r>
-    </w:p>
-    <w:p>
-      <w:pPr>
-        <w:numPr>
-          <w:ilvl w:val="0"/>
-          <w:numId w:val="2"/>
-        </w:numPr>
-        <w:ind w:left="420" w:leftChars="0" w:hanging="420" w:firstLineChars="0"/>
-        <w:rPr>
-          <w:rFonts w:hint="eastAsia"/>
-          <w:lang w:val="en-US" w:eastAsia="zh-Hans"/>
-        </w:rPr>
-      </w:pPr>
-      <w:r>
-        <w:rPr>
-          <w:rFonts w:hint="eastAsia"/>
-          <w:lang w:val="en-US" w:eastAsia="zh-Hans"/>
-        </w:rPr>
-        <w:t>各个 Store 的存储空间占用大致相等</w:t>
-      </w:r>
-    </w:p>
-    <w:p>
-      <w:pPr>
-        <w:numPr>
-          <w:ilvl w:val="0"/>
-          <w:numId w:val="2"/>
-        </w:numPr>
-        <w:ind w:left="420" w:leftChars="0" w:hanging="420" w:firstLineChars="0"/>
-        <w:rPr>
-          <w:rFonts w:hint="eastAsia"/>
-          <w:lang w:val="en-US" w:eastAsia="zh-Hans"/>
-        </w:rPr>
-      </w:pPr>
-      <w:r>
-        <w:rPr>
-          <w:rFonts w:hint="eastAsia"/>
-          <w:lang w:val="en-US" w:eastAsia="zh-Hans"/>
-        </w:rPr>
-        <w:t>控制调度速度，避免影响在线服务：避免调度对线上服务造成太大影响</w:t>
-      </w:r>
-    </w:p>
-    <w:p>
-      <w:pPr>
-        <w:numPr>
-          <w:ilvl w:val="0"/>
-          <w:numId w:val="2"/>
-        </w:numPr>
-        <w:ind w:left="420" w:leftChars="0" w:hanging="420" w:firstLineChars="0"/>
-        <w:rPr>
-          <w:rFonts w:hint="eastAsia"/>
-          <w:lang w:val="en-US" w:eastAsia="zh-Hans"/>
-        </w:rPr>
-      </w:pPr>
-      <w:r>
-        <w:rPr>
-          <w:rFonts w:hint="eastAsia"/>
-          <w:lang w:val="en-US" w:eastAsia="zh-Hans"/>
-        </w:rPr>
-        <w:t>支持手动下线节点</w:t>
-      </w:r>
-    </w:p>
-    <w:p>
-      <w:pPr>
-        <w:rPr>
-          <w:rFonts w:hint="eastAsia"/>
-          <w:lang w:val="en-US" w:eastAsia="zh-Hans"/>
-        </w:rPr>
-      </w:pPr>
-    </w:p>
-    <w:p>
-      <w:pPr>
-        <w:pStyle w:val="3"/>
+      <w:bookmarkStart w:id="10" w:name="_Toc153933349"/>
+      <w:r>
+        <w:rPr>
+          <w:rFonts w:hint="default"/>
+          <w:lang w:eastAsia="zh-Hans"/>
+        </w:rPr>
+        <w:t xml:space="preserve">5. </w:t>
+      </w:r>
+      <w:r>
+        <w:rPr>
+          <w:rFonts w:hint="eastAsia"/>
+          <w:lang w:val="en-US" w:eastAsia="zh-Hans"/>
+        </w:rPr>
+        <w:t>Range分区</w:t>
+      </w:r>
+      <w:bookmarkEnd w:id="10"/>
+    </w:p>
+    <w:p>
+      <w:pPr>
+        <w:pStyle w:val="4"/>
         <w:bidi w:val="0"/>
         <w:rPr>
           <w:rFonts w:hint="eastAsia"/>
           <w:lang w:val="en-US" w:eastAsia="zh-Hans"/>
         </w:rPr>
       </w:pPr>
-      <w:r>
-        <w:rPr>
-          <w:rFonts w:hint="default"/>
-          <w:lang w:eastAsia="zh-Hans"/>
-        </w:rPr>
-        <w:t xml:space="preserve">4.3 </w:t>
-      </w:r>
-      <w:r>
-        <w:rPr>
-          <w:rFonts w:hint="eastAsia"/>
-          <w:lang w:val="en-US" w:eastAsia="zh-Hans"/>
-        </w:rPr>
-        <w:t>调度的实现</w:t>
-      </w:r>
-    </w:p>
-    <w:p>
-      <w:pPr>
-        <w:rPr>
-          <w:rFonts w:hint="eastAsia"/>
-          <w:lang w:val="en-US" w:eastAsia="zh-Hans"/>
-        </w:rPr>
-      </w:pPr>
-      <w:r>
-        <w:rPr>
-          <w:rFonts w:hint="eastAsia"/>
-          <w:lang w:val="en-US" w:eastAsia="zh-Hans"/>
-        </w:rPr>
-        <w:t>PD 不断的通过 Store 或者 Leader 的心跳包收集信息，获得整个集群的详细数据，并且根据这些信息以及调度策略生成调度操作序列。</w:t>
-      </w:r>
-    </w:p>
-    <w:p>
-      <w:pPr>
-        <w:rPr>
-          <w:rFonts w:hint="eastAsia"/>
-          <w:lang w:val="en-US" w:eastAsia="zh-Hans"/>
-        </w:rPr>
-      </w:pPr>
-    </w:p>
-    <w:p>
-      <w:pPr>
-        <w:rPr>
-          <w:rFonts w:hint="eastAsia"/>
-          <w:lang w:val="en-US" w:eastAsia="zh-Hans"/>
-        </w:rPr>
-      </w:pPr>
-      <w:r>
-        <w:rPr>
-          <w:rFonts w:hint="eastAsia"/>
-          <w:lang w:val="en-US" w:eastAsia="zh-Hans"/>
-        </w:rPr>
-        <w:t>每次收到 Region Leader 发来的心跳包时，PD 都会检查是否有对这个 Region 待进行的操作，通过心跳包的回复消息，将需要进行的操作返回给 Region Leader，并在后面的心跳包中监测执行结果。注意这里的操作只是给 Region Leader 的建议，并不保证一定能得到执行，具体是否会执行以及什么时候执行，由 Region Leader 自己根据当前自身状态来定。</w:t>
-      </w:r>
+      <w:bookmarkStart w:id="11" w:name="_Toc1587485655"/>
+      <w:r>
+        <w:rPr>
+          <w:rFonts w:hint="default"/>
+          <w:lang w:eastAsia="zh-Hans"/>
+        </w:rPr>
+        <w:t xml:space="preserve">5.1 </w:t>
+      </w:r>
+      <w:r>
+        <w:rPr>
+          <w:rFonts w:hint="eastAsia"/>
+          <w:lang w:val="en-US" w:eastAsia="zh-Hans"/>
+        </w:rPr>
+        <w:t>分区和分表概念和区别</w:t>
+      </w:r>
+      <w:bookmarkEnd w:id="11"/>
+    </w:p>
+    <w:p>
+      <w:pPr>
+        <w:rPr>
+          <w:rFonts w:hint="eastAsia"/>
+          <w:lang w:val="en-US" w:eastAsia="zh-Hans"/>
+        </w:rPr>
+      </w:pPr>
+      <w:r>
+        <w:rPr>
+          <w:rFonts w:hint="eastAsia"/>
+          <w:lang w:val="en-US" w:eastAsia="zh-Hans"/>
+        </w:rPr>
+        <w:t>分表就是把一张表分成N多个小表，而分区就是把一张表的数据分成N多个区块，每个分区进行连续的存储。</w:t>
+      </w:r>
+    </w:p>
+    <w:p>
+      <w:pPr>
+        <w:rPr>
+          <w:rFonts w:hint="eastAsia"/>
+          <w:lang w:val="en-US" w:eastAsia="zh-Hans"/>
+        </w:rPr>
+      </w:pPr>
+    </w:p>
+    <w:p>
+      <w:pPr>
+        <w:rPr>
+          <w:rFonts w:hint="eastAsia"/>
+          <w:lang w:val="en-US" w:eastAsia="zh-Hans"/>
+        </w:rPr>
+      </w:pPr>
+      <w:r>
+        <w:rPr>
+          <w:rFonts w:hint="eastAsia"/>
+          <w:lang w:val="en-US" w:eastAsia="zh-Hans"/>
+        </w:rPr>
+        <w:t>分表和分区的区别：</w:t>
+      </w:r>
+    </w:p>
+    <w:p>
+      <w:pPr>
+        <w:numPr>
+          <w:ilvl w:val="0"/>
+          <w:numId w:val="2"/>
+        </w:numPr>
+        <w:ind w:left="420" w:leftChars="0" w:hanging="420" w:firstLineChars="0"/>
+        <w:rPr>
+          <w:rFonts w:hint="eastAsia"/>
+          <w:lang w:val="en-US" w:eastAsia="zh-Hans"/>
+        </w:rPr>
+      </w:pPr>
+      <w:r>
+        <w:rPr>
+          <w:rFonts w:hint="eastAsia"/>
+          <w:lang w:val="en-US" w:eastAsia="zh-Hans"/>
+        </w:rPr>
+        <w:t>分区和分表的测重点不同：分表重点是存取数据时，如何提高数据库并发能力上；而分区侧重如何突破磁盘的读写能力，从而达到提高数据库性能的目的。</w:t>
+      </w:r>
+    </w:p>
+    <w:p>
+      <w:pPr>
+        <w:numPr>
+          <w:ilvl w:val="0"/>
+          <w:numId w:val="2"/>
+        </w:numPr>
+        <w:ind w:left="420" w:leftChars="0" w:hanging="420" w:firstLineChars="0"/>
+        <w:rPr>
+          <w:rFonts w:hint="eastAsia"/>
+          <w:lang w:val="en-US" w:eastAsia="zh-Hans"/>
+        </w:rPr>
+      </w:pPr>
+      <w:r>
+        <w:rPr>
+          <w:rFonts w:hint="eastAsia"/>
+          <w:lang w:val="en-US" w:eastAsia="zh-Hans"/>
+        </w:rPr>
+        <w:t>在数据处理上：分表后数据都是存放在分表里，总表只是一个外壳；而分区只不过把存放数据的文件分成了许多小块，分区后的表呢，还是一张表。</w:t>
+      </w:r>
+    </w:p>
+    <w:p>
+      <w:pPr>
+        <w:rPr>
+          <w:rFonts w:hint="eastAsia"/>
+          <w:lang w:val="en-US" w:eastAsia="zh-Hans"/>
+        </w:rPr>
+      </w:pPr>
+    </w:p>
+    <w:p>
+      <w:pPr>
+        <w:rPr>
+          <w:rFonts w:hint="eastAsia"/>
+          <w:lang w:val="en-US" w:eastAsia="zh-Hans"/>
+        </w:rPr>
+      </w:pPr>
+    </w:p>
+    <w:p>
+      <w:pPr>
+        <w:rPr>
+          <w:rFonts w:hint="eastAsia"/>
+          <w:lang w:val="en-US" w:eastAsia="zh-Hans"/>
+        </w:rPr>
+      </w:pPr>
+    </w:p>
+    <w:p>
+      <w:pPr>
+        <w:pStyle w:val="4"/>
+        <w:bidi w:val="0"/>
+        <w:rPr>
+          <w:rFonts w:hint="eastAsia"/>
+          <w:lang w:val="en-US" w:eastAsia="zh-Hans"/>
+        </w:rPr>
+      </w:pPr>
+      <w:bookmarkStart w:id="12" w:name="_Toc534573257"/>
+      <w:r>
+        <w:rPr>
+          <w:rFonts w:hint="default"/>
+          <w:lang w:eastAsia="zh-Hans"/>
+        </w:rPr>
+        <w:t>5.2 T</w:t>
+      </w:r>
+      <w:r>
+        <w:rPr>
+          <w:rFonts w:hint="eastAsia"/>
+          <w:lang w:val="en-US" w:eastAsia="zh-Hans"/>
+        </w:rPr>
+        <w:t>iDB的Range分区</w:t>
+      </w:r>
+      <w:bookmarkEnd w:id="12"/>
+    </w:p>
+    <w:p>
+      <w:pPr>
+        <w:rPr>
+          <w:rFonts w:hint="eastAsia"/>
+          <w:lang w:val="en-US" w:eastAsia="zh-Hans"/>
+        </w:rPr>
+      </w:pPr>
+      <w:r>
+        <w:rPr>
+          <w:rFonts w:hint="eastAsia"/>
+          <w:lang w:val="en-US" w:eastAsia="zh-Hans"/>
+        </w:rPr>
+        <w:t>TiDB支持的分区类型包括 Range 分区和 Hash 分区。Range 分区可以用于解决业务中大量删除带来的性能问题，支持快速删除分区。Hash 分区则可以用于大量写入场景下的数据打散。</w:t>
+      </w:r>
+    </w:p>
+    <w:p>
+      <w:pPr>
+        <w:rPr>
+          <w:rFonts w:hint="eastAsia"/>
+          <w:lang w:val="en-US" w:eastAsia="zh-Hans"/>
+        </w:rPr>
+      </w:pPr>
+    </w:p>
+    <w:p>
+      <w:pPr>
+        <w:rPr>
+          <w:rFonts w:hint="eastAsia"/>
+          <w:lang w:val="en-US" w:eastAsia="zh-Hans"/>
+        </w:rPr>
+      </w:pPr>
+      <w:r>
+        <w:rPr>
+          <w:rFonts w:hint="eastAsia"/>
+          <w:lang w:val="en-US" w:eastAsia="zh-Hans"/>
+        </w:rPr>
+        <w:t>一个表按 Range 分区是指，对于表的每个分区中包含的所有行，按分区表达式计算的值都落在给定的范围内。Range 必须是连续的，并且不能有重叠，通过使用 VALUES LESS THAN 进行定义。</w:t>
+      </w:r>
+    </w:p>
+    <w:p>
+      <w:pPr>
+        <w:rPr>
+          <w:rFonts w:hint="eastAsia"/>
+          <w:lang w:val="en-US" w:eastAsia="zh-Hans"/>
+        </w:rPr>
+      </w:pPr>
+    </w:p>
+    <w:p>
+      <w:pPr>
+        <w:rPr>
+          <w:rFonts w:hint="eastAsia"/>
+          <w:lang w:val="en-US" w:eastAsia="zh-Hans"/>
+        </w:rPr>
+      </w:pPr>
+      <w:r>
+        <w:rPr>
+          <w:rFonts w:hint="eastAsia"/>
+          <w:lang w:val="en-US" w:eastAsia="zh-Hans"/>
+        </w:rPr>
+        <w:t>Range分区可以带来的显著性能提升点：</w:t>
+      </w:r>
+    </w:p>
+    <w:p>
+      <w:pPr>
+        <w:numPr>
+          <w:ilvl w:val="0"/>
+          <w:numId w:val="2"/>
+        </w:numPr>
+        <w:ind w:left="420" w:leftChars="0" w:hanging="420" w:firstLineChars="0"/>
+        <w:rPr>
+          <w:rFonts w:hint="eastAsia"/>
+          <w:lang w:val="en-US" w:eastAsia="zh-Hans"/>
+        </w:rPr>
+      </w:pPr>
+      <w:r>
+        <w:rPr>
+          <w:rFonts w:hint="eastAsia"/>
+          <w:lang w:val="en-US" w:eastAsia="zh-Hans"/>
+        </w:rPr>
+        <w:t>可以快速删除分区及分区中的数据</w:t>
+      </w:r>
+    </w:p>
+    <w:p>
+      <w:pPr>
+        <w:numPr>
+          <w:ilvl w:val="0"/>
+          <w:numId w:val="2"/>
+        </w:numPr>
+        <w:ind w:left="420" w:leftChars="0" w:hanging="420" w:firstLineChars="0"/>
+        <w:rPr>
+          <w:rFonts w:hint="eastAsia"/>
+          <w:lang w:val="en-US" w:eastAsia="zh-Hans"/>
+        </w:rPr>
+      </w:pPr>
+      <w:r>
+        <w:rPr>
+          <w:rFonts w:hint="eastAsia"/>
+          <w:lang w:val="en-US" w:eastAsia="zh-Hans"/>
+        </w:rPr>
+        <w:t>频繁查询分区使用的列，通过分区裁剪可提升Select性能</w:t>
+      </w:r>
+    </w:p>
+    <w:p>
+      <w:pPr>
+        <w:numPr>
+          <w:ilvl w:val="0"/>
+          <w:numId w:val="2"/>
+        </w:numPr>
+        <w:ind w:left="420" w:leftChars="0" w:hanging="420" w:firstLineChars="0"/>
+        <w:rPr>
+          <w:rFonts w:hint="eastAsia"/>
+          <w:lang w:val="en-US" w:eastAsia="zh-Hans"/>
+        </w:rPr>
+      </w:pPr>
+      <w:r>
+        <w:rPr>
+          <w:rFonts w:hint="eastAsia"/>
+          <w:lang w:val="en-US" w:eastAsia="zh-Hans"/>
+        </w:rPr>
+        <w:t>使用包含时间或者日期的列，或者是其它按序生成的数据</w:t>
+      </w:r>
+    </w:p>
+    <w:p>
+      <w:pPr>
+        <w:rPr>
+          <w:rFonts w:hint="eastAsia"/>
+          <w:lang w:val="en-US" w:eastAsia="zh-Hans"/>
+        </w:rPr>
+      </w:pPr>
+    </w:p>
+    <w:p>
+      <w:pPr>
+        <w:pStyle w:val="11"/>
+        <w:bidi w:val="0"/>
+        <w:rPr>
+          <w:rFonts w:hint="eastAsia"/>
+          <w:lang w:eastAsia="zh-Hans"/>
+        </w:rPr>
+      </w:pPr>
+      <w:r>
+        <w:rPr>
+          <w:rFonts w:hint="default"/>
+          <w:lang w:eastAsia="zh-Hans"/>
+        </w:rPr>
+        <w:t xml:space="preserve">5.2.1 </w:t>
+      </w:r>
+      <w:r>
+        <w:rPr>
+          <w:rFonts w:hint="eastAsia"/>
+          <w:lang w:val="en-US" w:eastAsia="zh-Hans"/>
+        </w:rPr>
+        <w:t>Range分区管理</w:t>
+      </w:r>
+    </w:p>
+    <w:p>
+      <w:pPr>
+        <w:rPr>
+          <w:rFonts w:hint="eastAsia"/>
+          <w:lang w:val="en-US" w:eastAsia="zh-Hans"/>
+        </w:rPr>
+      </w:pPr>
+      <w:r>
+        <w:rPr>
+          <w:rFonts w:hint="eastAsia"/>
+          <w:lang w:val="en-US" w:eastAsia="zh-Hans"/>
+        </w:rPr>
+        <w:t>对于Range分区的支持管理操作有：</w:t>
+      </w:r>
+    </w:p>
+    <w:p>
+      <w:pPr>
+        <w:numPr>
+          <w:ilvl w:val="0"/>
+          <w:numId w:val="2"/>
+        </w:numPr>
+        <w:ind w:left="420" w:leftChars="0" w:hanging="420" w:firstLineChars="0"/>
+        <w:rPr>
+          <w:rFonts w:hint="eastAsia"/>
+          <w:lang w:val="en-US" w:eastAsia="zh-Hans"/>
+        </w:rPr>
+      </w:pPr>
+      <w:r>
+        <w:rPr>
+          <w:rFonts w:hint="eastAsia"/>
+          <w:lang w:val="en-US" w:eastAsia="zh-Hans"/>
+        </w:rPr>
+        <w:t>创建分区表</w:t>
+      </w:r>
+    </w:p>
+    <w:p>
+      <w:pPr>
+        <w:numPr>
+          <w:ilvl w:val="0"/>
+          <w:numId w:val="2"/>
+        </w:numPr>
+        <w:ind w:left="420" w:leftChars="0" w:hanging="420" w:firstLineChars="0"/>
+        <w:rPr>
+          <w:rFonts w:hint="eastAsia"/>
+          <w:lang w:val="en-US" w:eastAsia="zh-Hans"/>
+        </w:rPr>
+      </w:pPr>
+      <w:r>
+        <w:rPr>
+          <w:rFonts w:hint="eastAsia"/>
+          <w:lang w:val="en-US" w:eastAsia="zh-Hans"/>
+        </w:rPr>
+        <w:t>删除分区</w:t>
+      </w:r>
+    </w:p>
+    <w:p>
+      <w:pPr>
+        <w:numPr>
+          <w:ilvl w:val="0"/>
+          <w:numId w:val="2"/>
+        </w:numPr>
+        <w:ind w:left="420" w:leftChars="0" w:hanging="420" w:firstLineChars="0"/>
+        <w:rPr>
+          <w:rFonts w:hint="eastAsia"/>
+          <w:lang w:val="en-US" w:eastAsia="zh-Hans"/>
+        </w:rPr>
+      </w:pPr>
+      <w:r>
+        <w:rPr>
+          <w:rFonts w:hint="eastAsia"/>
+          <w:lang w:val="en-US" w:eastAsia="zh-Hans"/>
+        </w:rPr>
+        <w:t>清空分区</w:t>
+      </w:r>
+    </w:p>
+    <w:p>
+      <w:pPr>
+        <w:numPr>
+          <w:ilvl w:val="0"/>
+          <w:numId w:val="2"/>
+        </w:numPr>
+        <w:ind w:left="420" w:leftChars="0" w:hanging="420" w:firstLineChars="0"/>
+        <w:rPr>
+          <w:rFonts w:hint="eastAsia"/>
+          <w:lang w:val="en-US" w:eastAsia="zh-Hans"/>
+        </w:rPr>
+      </w:pPr>
+      <w:r>
+        <w:rPr>
+          <w:rFonts w:hint="eastAsia"/>
+          <w:lang w:val="en-US" w:eastAsia="zh-Hans"/>
+        </w:rPr>
+        <w:t>添加分区</w:t>
+      </w:r>
+    </w:p>
+    <w:p>
+      <w:pPr>
+        <w:rPr>
+          <w:rFonts w:hint="eastAsia"/>
+          <w:lang w:val="en-US" w:eastAsia="zh-Hans"/>
+        </w:rPr>
+      </w:pPr>
+    </w:p>
+    <w:p>
+      <w:pPr>
+        <w:rPr>
+          <w:rFonts w:hint="eastAsia"/>
+          <w:lang w:val="en-US" w:eastAsia="zh-Hans"/>
+        </w:rPr>
+      </w:pPr>
+      <w:r>
+        <w:rPr>
+          <w:rFonts w:hint="eastAsia"/>
+          <w:lang w:val="en-US" w:eastAsia="zh-Hans"/>
+        </w:rPr>
+        <w:t>对于Range分区的不支持管理操作有：</w:t>
+      </w:r>
+    </w:p>
+    <w:p>
+      <w:pPr>
+        <w:numPr>
+          <w:ilvl w:val="0"/>
+          <w:numId w:val="2"/>
+        </w:numPr>
+        <w:ind w:left="420" w:leftChars="0" w:hanging="420" w:firstLineChars="0"/>
+        <w:rPr>
+          <w:rFonts w:hint="eastAsia"/>
+          <w:lang w:val="en-US" w:eastAsia="zh-Hans"/>
+        </w:rPr>
+      </w:pPr>
+      <w:r>
+        <w:rPr>
+          <w:rFonts w:hint="eastAsia"/>
+          <w:lang w:val="en-US" w:eastAsia="zh-Hans"/>
+        </w:rPr>
+        <w:t>REORGANIZE PARTITION</w:t>
+      </w:r>
+    </w:p>
+    <w:p>
+      <w:pPr>
+        <w:numPr>
+          <w:ilvl w:val="0"/>
+          <w:numId w:val="2"/>
+        </w:numPr>
+        <w:ind w:left="420" w:leftChars="0" w:hanging="420" w:firstLineChars="0"/>
+        <w:rPr>
+          <w:rFonts w:hint="eastAsia"/>
+          <w:lang w:val="en-US" w:eastAsia="zh-Hans"/>
+        </w:rPr>
+      </w:pPr>
+      <w:r>
+        <w:rPr>
+          <w:rFonts w:hint="eastAsia"/>
+          <w:lang w:val="en-US" w:eastAsia="zh-Hans"/>
+        </w:rPr>
+        <w:t>修改 Range 分区表的范围，合并分区，交换分区 都不支持</w:t>
+      </w:r>
+    </w:p>
+    <w:p>
+      <w:pPr>
+        <w:rPr>
+          <w:rFonts w:hint="eastAsia"/>
+          <w:lang w:val="en-US" w:eastAsia="zh-Hans"/>
+        </w:rPr>
+      </w:pPr>
+    </w:p>
+    <w:p>
+      <w:pPr>
+        <w:rPr>
+          <w:rFonts w:hint="eastAsia"/>
+          <w:lang w:val="en-US" w:eastAsia="zh-Hans"/>
+        </w:rPr>
+      </w:pPr>
+      <w:r>
+        <w:rPr>
+          <w:rFonts w:hint="eastAsia"/>
+          <w:lang w:val="en-US" w:eastAsia="zh-Hans"/>
+        </w:rPr>
+        <w:t>Range分区的创建或添加，可支持的场景：</w:t>
+      </w:r>
+    </w:p>
+    <w:p>
+      <w:pPr>
+        <w:numPr>
+          <w:ilvl w:val="0"/>
+          <w:numId w:val="2"/>
+        </w:numPr>
+        <w:ind w:left="420" w:leftChars="0" w:hanging="420" w:firstLineChars="0"/>
+        <w:rPr>
+          <w:rFonts w:hint="eastAsia"/>
+          <w:lang w:val="en-US" w:eastAsia="zh-Hans"/>
+        </w:rPr>
+      </w:pPr>
+      <w:r>
+        <w:rPr>
+          <w:rFonts w:hint="eastAsia"/>
+          <w:lang w:val="en-US" w:eastAsia="zh-Hans"/>
+        </w:rPr>
+        <w:t>不同数据类型上使用 Range分区：数值型类型、字符串类型、时间和日期类型、JSON类型等</w:t>
+      </w:r>
+    </w:p>
+    <w:p>
+      <w:pPr>
+        <w:numPr>
+          <w:ilvl w:val="0"/>
+          <w:numId w:val="2"/>
+        </w:numPr>
+        <w:ind w:left="420" w:leftChars="0" w:hanging="420" w:firstLineChars="0"/>
+        <w:rPr>
+          <w:rFonts w:hint="eastAsia"/>
+          <w:lang w:val="en-US" w:eastAsia="zh-Hans"/>
+        </w:rPr>
+      </w:pPr>
+      <w:r>
+        <w:rPr>
+          <w:rFonts w:hint="eastAsia"/>
+          <w:lang w:val="en-US" w:eastAsia="zh-Hans"/>
+        </w:rPr>
+        <w:t>使用特定的分区表达式或者直接使用</w:t>
+      </w:r>
+      <w:r>
+        <w:rPr>
+          <w:rFonts w:hint="default"/>
+          <w:lang w:eastAsia="zh-Hans"/>
+        </w:rPr>
+        <w:t>INT</w:t>
+      </w:r>
+      <w:r>
+        <w:rPr>
+          <w:rFonts w:hint="eastAsia"/>
+          <w:lang w:val="en-US" w:eastAsia="zh-Hans"/>
+        </w:rPr>
+        <w:t>类型的列来划分Range</w:t>
+      </w:r>
+    </w:p>
+    <w:p>
+      <w:pPr>
+        <w:rPr>
+          <w:rFonts w:hint="eastAsia"/>
+          <w:lang w:val="en-US" w:eastAsia="zh-Hans"/>
+        </w:rPr>
+      </w:pPr>
+    </w:p>
+    <w:p>
+      <w:pPr>
+        <w:rPr>
+          <w:rFonts w:hint="eastAsia"/>
+          <w:lang w:val="en-US" w:eastAsia="zh-Hans"/>
+        </w:rPr>
+      </w:pPr>
+      <w:r>
+        <w:rPr>
+          <w:rFonts w:hint="eastAsia"/>
+          <w:lang w:val="en-US" w:eastAsia="zh-Hans"/>
+        </w:rPr>
+        <w:t>Range分区创建或添加，约束和限制有：</w:t>
+      </w:r>
+    </w:p>
+    <w:p>
+      <w:pPr>
+        <w:numPr>
+          <w:ilvl w:val="0"/>
+          <w:numId w:val="2"/>
+        </w:numPr>
+        <w:ind w:left="420" w:leftChars="0" w:hanging="420" w:firstLineChars="0"/>
+        <w:rPr>
+          <w:rFonts w:hint="eastAsia"/>
+          <w:lang w:val="en-US" w:eastAsia="zh-Hans"/>
+        </w:rPr>
+      </w:pPr>
+      <w:r>
+        <w:rPr>
+          <w:rFonts w:hint="eastAsia"/>
+          <w:lang w:val="en-US" w:eastAsia="zh-Hans"/>
+        </w:rPr>
+        <w:t>不支持的分区类型：List 分区和 Key 分区等MySQL支持但是TiDB不支持的分区类型</w:t>
+      </w:r>
+    </w:p>
+    <w:p>
+      <w:pPr>
+        <w:numPr>
+          <w:ilvl w:val="0"/>
+          <w:numId w:val="2"/>
+        </w:numPr>
+        <w:ind w:left="420" w:leftChars="0" w:hanging="420" w:firstLineChars="0"/>
+        <w:rPr>
+          <w:rFonts w:hint="eastAsia"/>
+          <w:lang w:val="en-US" w:eastAsia="zh-Hans"/>
+        </w:rPr>
+      </w:pPr>
+      <w:r>
+        <w:rPr>
+          <w:rFonts w:hint="eastAsia"/>
+          <w:lang w:val="en-US" w:eastAsia="zh-Hans"/>
+        </w:rPr>
+        <w:t>仅能使用单列用于Range划分</w:t>
+      </w:r>
+    </w:p>
+    <w:p>
+      <w:pPr>
+        <w:numPr>
+          <w:ilvl w:val="0"/>
+          <w:numId w:val="2"/>
+        </w:numPr>
+        <w:ind w:left="420" w:leftChars="0" w:hanging="420" w:firstLineChars="0"/>
+        <w:rPr>
+          <w:rFonts w:hint="eastAsia"/>
+          <w:lang w:val="en-US" w:eastAsia="zh-Hans"/>
+        </w:rPr>
+      </w:pPr>
+      <w:r>
+        <w:rPr>
+          <w:rFonts w:hint="eastAsia"/>
+          <w:lang w:val="en-US" w:eastAsia="zh-Hans"/>
+        </w:rPr>
+        <w:t>分区表的每个组件和唯一键，必须包含分区表达式中用到的所有列；如果既没有主键，也没有唯一键，可以创建Range分区</w:t>
+      </w:r>
+    </w:p>
+    <w:p>
+      <w:pPr>
+        <w:numPr>
+          <w:ilvl w:val="0"/>
+          <w:numId w:val="2"/>
+        </w:numPr>
+        <w:ind w:left="420" w:leftChars="0" w:hanging="420" w:firstLineChars="0"/>
+        <w:rPr>
+          <w:rFonts w:hint="eastAsia"/>
+          <w:lang w:val="en-US" w:eastAsia="zh-Hans"/>
+        </w:rPr>
+      </w:pPr>
+      <w:r>
+        <w:rPr>
+          <w:rFonts w:hint="eastAsia"/>
+          <w:lang w:val="en-US" w:eastAsia="zh-Hans"/>
+        </w:rPr>
+        <w:t>添加新分区时，只能在分区列表的最后面添加，如果是添加到已存在的分区范围则会报错</w:t>
+      </w:r>
+    </w:p>
+    <w:p>
+      <w:pPr>
+        <w:numPr>
+          <w:ilvl w:val="0"/>
+          <w:numId w:val="2"/>
+        </w:numPr>
+        <w:ind w:left="420" w:leftChars="0" w:hanging="420" w:firstLineChars="0"/>
+        <w:rPr>
+          <w:rFonts w:hint="eastAsia"/>
+          <w:lang w:val="en-US" w:eastAsia="zh-Hans"/>
+        </w:rPr>
+      </w:pPr>
+      <w:r>
+        <w:rPr>
+          <w:rFonts w:hint="eastAsia"/>
+          <w:lang w:val="en-US" w:eastAsia="zh-Hans"/>
+        </w:rPr>
+        <w:t>环境变量 tidb_enable_table_partition 可以控制是否启用分区表功能。如果该变量设置为 off，则建表时会忽略分区信息，以普通表的方式建表。</w:t>
+      </w:r>
+    </w:p>
+    <w:p>
+      <w:pPr>
+        <w:rPr>
+          <w:rFonts w:hint="eastAsia"/>
+          <w:lang w:val="en-US" w:eastAsia="zh-Hans"/>
+        </w:rPr>
+      </w:pPr>
+    </w:p>
+    <w:p>
+      <w:pPr>
+        <w:rPr>
+          <w:rFonts w:hint="eastAsia"/>
+          <w:lang w:val="en-US" w:eastAsia="zh-Hans"/>
+        </w:rPr>
+      </w:pPr>
+    </w:p>
+    <w:p>
+      <w:pPr>
+        <w:rPr>
+          <w:rFonts w:hint="eastAsia"/>
+          <w:lang w:val="en-US" w:eastAsia="zh-Hans"/>
+        </w:rPr>
+      </w:pPr>
+      <w:r>
+        <w:rPr>
+          <w:rFonts w:hint="eastAsia"/>
+          <w:lang w:val="en-US" w:eastAsia="zh-Hans"/>
+        </w:rPr>
+        <w:t>关于Range分区的删除，删除分区后该分区的数据也会一同被删除。测试用例设计时可以关注一下分区删除之后TiKV的</w:t>
+      </w:r>
+      <w:r>
+        <w:rPr>
+          <w:rFonts w:hint="default"/>
+          <w:lang w:eastAsia="zh-Hans"/>
+        </w:rPr>
+        <w:t>GC</w:t>
+      </w:r>
+      <w:r>
+        <w:rPr>
+          <w:rFonts w:hint="eastAsia"/>
+          <w:lang w:val="en-US" w:eastAsia="zh-Hans"/>
+        </w:rPr>
+        <w:t>回收是否正常。</w:t>
+      </w:r>
+    </w:p>
+    <w:p>
+      <w:pPr>
+        <w:rPr>
+          <w:rFonts w:hint="eastAsia"/>
+          <w:lang w:val="en-US" w:eastAsia="zh-Hans"/>
+        </w:rPr>
+      </w:pPr>
+    </w:p>
+    <w:p>
+      <w:pPr>
+        <w:rPr>
+          <w:rFonts w:hint="eastAsia"/>
+          <w:lang w:eastAsia="zh-Hans"/>
+        </w:rPr>
+      </w:pPr>
+      <w:r>
+        <w:rPr>
+          <w:rFonts w:hint="eastAsia"/>
+          <w:lang w:val="en-US" w:eastAsia="zh-Hans"/>
+        </w:rPr>
+        <w:t>关于Range分区的清空操作，该操作仅删除分区上的数据。</w:t>
+      </w:r>
+    </w:p>
+    <w:p>
+      <w:pPr>
+        <w:pStyle w:val="11"/>
+        <w:bidi w:val="0"/>
+        <w:rPr>
+          <w:rFonts w:hint="eastAsia"/>
+          <w:lang w:val="en-US" w:eastAsia="zh-Hans"/>
+        </w:rPr>
+      </w:pPr>
+      <w:r>
+        <w:rPr>
+          <w:rFonts w:hint="default"/>
+          <w:lang w:eastAsia="zh-Hans"/>
+        </w:rPr>
+        <w:t xml:space="preserve">5.2.2 </w:t>
+      </w:r>
+      <w:r>
+        <w:rPr>
+          <w:rFonts w:hint="eastAsia"/>
+          <w:lang w:val="en-US" w:eastAsia="zh-Hans"/>
+        </w:rPr>
+        <w:t>Range分区的数据插入、修改和删除</w:t>
+      </w:r>
+    </w:p>
+    <w:p>
+      <w:pPr>
+        <w:rPr>
+          <w:rFonts w:hint="eastAsia"/>
+          <w:lang w:val="en-US" w:eastAsia="zh-Hans"/>
+        </w:rPr>
+      </w:pPr>
+      <w:r>
+        <w:rPr>
+          <w:rFonts w:hint="eastAsia"/>
+          <w:lang w:val="en-US" w:eastAsia="zh-Hans"/>
+        </w:rPr>
+        <w:t>对异常数据插入的处理：</w:t>
+      </w:r>
+    </w:p>
+    <w:p>
+      <w:pPr>
+        <w:numPr>
+          <w:ilvl w:val="0"/>
+          <w:numId w:val="2"/>
+        </w:numPr>
+        <w:ind w:left="420" w:leftChars="0" w:hanging="420" w:firstLineChars="0"/>
+        <w:rPr>
+          <w:rFonts w:hint="eastAsia"/>
+          <w:lang w:val="en-US" w:eastAsia="zh-Hans"/>
+        </w:rPr>
+      </w:pPr>
+      <w:r>
+        <w:rPr>
+          <w:rFonts w:hint="eastAsia"/>
+          <w:lang w:val="en-US" w:eastAsia="zh-Hans"/>
+        </w:rPr>
+        <w:t>如果插入一行到 Range 分区表，它的分区列的计算结果是 NULL，那么这一行会被插入到最小的那个分区。</w:t>
+      </w:r>
+    </w:p>
+    <w:p>
+      <w:pPr>
+        <w:numPr>
+          <w:ilvl w:val="0"/>
+          <w:numId w:val="2"/>
+        </w:numPr>
+        <w:ind w:left="420" w:leftChars="0" w:hanging="420" w:firstLineChars="0"/>
+        <w:rPr>
+          <w:rFonts w:hint="eastAsia"/>
+          <w:lang w:val="en-US" w:eastAsia="zh-Hans"/>
+        </w:rPr>
+      </w:pPr>
+      <w:r>
+        <w:rPr>
+          <w:rFonts w:hint="eastAsia"/>
+          <w:lang w:val="en-US" w:eastAsia="zh-Hans"/>
+        </w:rPr>
+        <w:t>插入一行不属于任何Range分区的数据，会报错</w:t>
+      </w:r>
+    </w:p>
+    <w:p>
+      <w:pPr>
+        <w:rPr>
+          <w:rFonts w:hint="eastAsia"/>
+          <w:lang w:val="en-US" w:eastAsia="zh-Hans"/>
+        </w:rPr>
+      </w:pPr>
+    </w:p>
+    <w:p>
+      <w:pPr>
+        <w:rPr>
+          <w:rFonts w:hint="eastAsia"/>
+          <w:lang w:val="en-US" w:eastAsia="zh-Hans"/>
+        </w:rPr>
+      </w:pPr>
+      <w:r>
+        <w:rPr>
+          <w:rFonts w:hint="eastAsia"/>
+          <w:lang w:val="en-US" w:eastAsia="zh-Hans"/>
+        </w:rPr>
+        <w:t>思考点：分区对数据插入性能是否有影响？</w:t>
+      </w:r>
+    </w:p>
+    <w:p>
+      <w:pPr>
+        <w:rPr>
+          <w:rFonts w:hint="eastAsia"/>
+          <w:lang w:val="en-US" w:eastAsia="zh-Hans"/>
+        </w:rPr>
+      </w:pPr>
+    </w:p>
+    <w:p>
+      <w:pPr>
+        <w:rPr>
+          <w:rFonts w:hint="eastAsia"/>
+          <w:lang w:val="en-US" w:eastAsia="zh-Hans"/>
+        </w:rPr>
+      </w:pPr>
+      <w:r>
+        <w:rPr>
+          <w:rFonts w:hint="eastAsia"/>
+          <w:lang w:val="en-US" w:eastAsia="zh-Hans"/>
+        </w:rPr>
+        <w:t>对于数据修改，需要考虑数据所在Range分区发生变化的情况。</w:t>
+      </w:r>
+    </w:p>
+    <w:p>
+      <w:pPr>
+        <w:rPr>
+          <w:rFonts w:hint="eastAsia"/>
+          <w:lang w:val="en-US" w:eastAsia="zh-Hans"/>
+        </w:rPr>
+      </w:pPr>
+    </w:p>
+    <w:p>
+      <w:pPr>
+        <w:rPr>
+          <w:rFonts w:hint="eastAsia"/>
+          <w:lang w:val="en-US" w:eastAsia="zh-Hans"/>
+        </w:rPr>
+      </w:pPr>
+      <w:r>
+        <w:rPr>
+          <w:rFonts w:hint="eastAsia"/>
+          <w:lang w:val="en-US" w:eastAsia="zh-Hans"/>
+        </w:rPr>
+        <w:t>对于数据删除分区中的数据，</w:t>
+      </w:r>
+      <w:r>
+        <w:rPr>
+          <w:rFonts w:hint="default"/>
+          <w:lang w:eastAsia="zh-Hans"/>
+        </w:rPr>
+        <w:t xml:space="preserve">DELETE FROM PARTITION p0 </w:t>
+      </w:r>
+      <w:r>
+        <w:rPr>
+          <w:rFonts w:hint="eastAsia"/>
+          <w:lang w:val="en-US" w:eastAsia="zh-Hans"/>
+        </w:rPr>
+        <w:t>应该会报错。</w:t>
+      </w:r>
+    </w:p>
+    <w:p>
+      <w:pPr>
+        <w:pStyle w:val="11"/>
+        <w:bidi w:val="0"/>
+        <w:rPr>
+          <w:rFonts w:hint="eastAsia"/>
+          <w:lang w:val="en-US" w:eastAsia="zh-Hans"/>
+        </w:rPr>
+      </w:pPr>
+      <w:r>
+        <w:rPr>
+          <w:rFonts w:hint="default"/>
+          <w:lang w:eastAsia="zh-Hans"/>
+        </w:rPr>
+        <w:t>5.2.</w:t>
+      </w:r>
+      <w:r>
+        <w:rPr>
+          <w:rFonts w:hint="default"/>
+          <w:lang w:eastAsia="zh-Hans"/>
+        </w:rPr>
+        <w:t>3</w:t>
+      </w:r>
+      <w:r>
+        <w:rPr>
+          <w:rFonts w:hint="default"/>
+          <w:lang w:eastAsia="zh-Hans"/>
+        </w:rPr>
+        <w:t xml:space="preserve"> </w:t>
+      </w:r>
+      <w:r>
+        <w:rPr>
+          <w:rFonts w:hint="eastAsia"/>
+          <w:lang w:val="en-US" w:eastAsia="zh-Hans"/>
+        </w:rPr>
+        <w:t>基于Range分区的数据查询和分区裁剪</w:t>
+      </w:r>
+    </w:p>
+    <w:p>
+      <w:pPr>
+        <w:rPr>
+          <w:rFonts w:hint="eastAsia"/>
+          <w:lang w:val="en-US" w:eastAsia="zh-Hans"/>
+        </w:rPr>
+      </w:pPr>
+      <w:r>
+        <w:rPr>
+          <w:rFonts w:hint="eastAsia"/>
+          <w:lang w:val="en-US" w:eastAsia="zh-Hans"/>
+        </w:rPr>
+        <w:t>分区选择示例：</w:t>
+      </w:r>
+    </w:p>
+    <w:p>
+      <w:pPr>
+        <w:rPr>
+          <w:rFonts w:hint="eastAsia"/>
+          <w:lang w:val="en-US" w:eastAsia="zh-Hans"/>
+        </w:rPr>
+      </w:pPr>
+      <w:r>
+        <w:rPr>
+          <w:rFonts w:hint="eastAsia"/>
+          <w:lang w:val="en-US" w:eastAsia="zh-Hans"/>
+        </w:rPr>
+        <w:t>SELECT * FROM employees PARTITION (p0, p2)</w:t>
+      </w:r>
+    </w:p>
+    <w:p>
+      <w:pPr>
+        <w:rPr>
+          <w:rFonts w:hint="eastAsia"/>
+          <w:lang w:val="en-US" w:eastAsia="zh-Hans"/>
+        </w:rPr>
+      </w:pPr>
+    </w:p>
+    <w:p>
+      <w:pPr>
+        <w:rPr>
+          <w:rFonts w:hint="eastAsia"/>
+          <w:lang w:val="en-US" w:eastAsia="zh-Hans"/>
+        </w:rPr>
+      </w:pPr>
+      <w:r>
+        <w:rPr>
+          <w:rFonts w:hint="eastAsia"/>
+          <w:lang w:val="en-US" w:eastAsia="zh-Hans"/>
+        </w:rPr>
+        <w:t>说明：</w:t>
+      </w:r>
+    </w:p>
+    <w:p>
+      <w:pPr>
+        <w:numPr>
+          <w:ilvl w:val="0"/>
+          <w:numId w:val="2"/>
+        </w:numPr>
+        <w:ind w:left="420" w:leftChars="0" w:hanging="420" w:firstLineChars="0"/>
+        <w:rPr>
+          <w:rFonts w:hint="eastAsia"/>
+          <w:lang w:val="en-US" w:eastAsia="zh-Hans"/>
+        </w:rPr>
+      </w:pPr>
+      <w:r>
+        <w:rPr>
+          <w:rFonts w:hint="eastAsia"/>
+          <w:lang w:val="en-US" w:eastAsia="zh-Hans"/>
+        </w:rPr>
+        <w:t>可与where 条件，以及 ORDER BY 和 LIMIT 等选项。使用 HAVING 和 GROUP BY 等聚合选项的组合</w:t>
+      </w:r>
+    </w:p>
+    <w:p>
+      <w:pPr>
+        <w:numPr>
+          <w:ilvl w:val="0"/>
+          <w:numId w:val="2"/>
+        </w:numPr>
+        <w:ind w:left="420" w:leftChars="0" w:hanging="420" w:firstLineChars="0"/>
+        <w:rPr>
+          <w:rFonts w:hint="eastAsia"/>
+          <w:lang w:val="en-US" w:eastAsia="zh-Hans"/>
+        </w:rPr>
+      </w:pPr>
+      <w:r>
+        <w:rPr>
+          <w:rFonts w:hint="eastAsia"/>
+          <w:lang w:val="en-US" w:eastAsia="zh-Hans"/>
+        </w:rPr>
+        <w:t>也可用于</w:t>
+      </w:r>
+      <w:r>
+        <w:rPr>
+          <w:rFonts w:hint="default"/>
+          <w:lang w:eastAsia="zh-Hans"/>
+        </w:rPr>
+        <w:t xml:space="preserve">INSERT INTO ... SELECT FROM </w:t>
+      </w:r>
+      <w:r>
+        <w:rPr>
+          <w:rFonts w:hint="eastAsia"/>
+          <w:lang w:val="en-US" w:eastAsia="zh-Hans"/>
+        </w:rPr>
+        <w:t>语句中</w:t>
+      </w:r>
+    </w:p>
+    <w:p>
+      <w:pPr>
+        <w:widowControl w:val="0"/>
+        <w:numPr>
+          <w:numId w:val="0"/>
+        </w:numPr>
+        <w:jc w:val="both"/>
+        <w:rPr>
+          <w:rFonts w:hint="eastAsia"/>
+          <w:lang w:eastAsia="zh-Hans"/>
+        </w:rPr>
+      </w:pPr>
+    </w:p>
+    <w:p>
+      <w:pPr>
+        <w:rPr>
+          <w:rFonts w:hint="eastAsia"/>
+          <w:lang w:val="en-US" w:eastAsia="zh-Hans"/>
+        </w:rPr>
+      </w:pPr>
+    </w:p>
+    <w:p>
+      <w:pPr>
+        <w:rPr>
+          <w:rFonts w:hint="eastAsia"/>
+          <w:lang w:val="en-US" w:eastAsia="zh-Hans"/>
+        </w:rPr>
+      </w:pPr>
+      <w:r>
+        <w:rPr>
+          <w:rFonts w:hint="eastAsia"/>
+          <w:lang w:val="en-US" w:eastAsia="zh-Hans"/>
+        </w:rPr>
+        <w:t>在</w:t>
+      </w:r>
+      <w:r>
+        <w:rPr>
+          <w:rFonts w:hint="default"/>
+          <w:lang w:eastAsia="zh-Hans"/>
+        </w:rPr>
+        <w:t>SELECT</w:t>
+      </w:r>
+      <w:r>
+        <w:rPr>
+          <w:rFonts w:hint="eastAsia"/>
+          <w:lang w:val="en-US" w:eastAsia="zh-Hans"/>
+        </w:rPr>
+        <w:t>查询时，分区裁剪的几点说明：</w:t>
+      </w:r>
+    </w:p>
+    <w:p>
+      <w:pPr>
+        <w:numPr>
+          <w:ilvl w:val="0"/>
+          <w:numId w:val="2"/>
+        </w:numPr>
+        <w:ind w:left="420" w:leftChars="0" w:hanging="420" w:firstLineChars="0"/>
+        <w:rPr>
+          <w:rFonts w:hint="eastAsia"/>
+          <w:lang w:val="en-US" w:eastAsia="zh-Hans"/>
+        </w:rPr>
+      </w:pPr>
+      <w:r>
+        <w:rPr>
+          <w:rFonts w:hint="eastAsia"/>
+          <w:lang w:val="en-US" w:eastAsia="zh-Hans"/>
+        </w:rPr>
+        <w:t>规则优化是在查询计划的生成阶段，对于执行阶段才能获取到过滤条件的场景，无法利用分区裁剪的优化</w:t>
+      </w:r>
+    </w:p>
+    <w:p>
+      <w:pPr>
+        <w:numPr>
+          <w:ilvl w:val="0"/>
+          <w:numId w:val="2"/>
+        </w:numPr>
+        <w:ind w:left="420" w:leftChars="0" w:hanging="420" w:firstLineChars="0"/>
+        <w:rPr>
+          <w:rFonts w:hint="eastAsia"/>
+          <w:lang w:val="en-US" w:eastAsia="zh-Hans"/>
+        </w:rPr>
+      </w:pPr>
+      <w:r>
+        <w:rPr>
+          <w:rFonts w:hint="eastAsia"/>
+          <w:lang w:val="en-US" w:eastAsia="zh-Hans"/>
+        </w:rPr>
+        <w:t>查询条件无法下推到 TiKV 的表达式，不支持分区裁剪</w:t>
+      </w:r>
+    </w:p>
+    <w:p>
+      <w:pPr>
+        <w:numPr>
+          <w:ilvl w:val="0"/>
+          <w:numId w:val="2"/>
+        </w:numPr>
+        <w:ind w:left="420" w:leftChars="0" w:hanging="420" w:firstLineChars="0"/>
+        <w:rPr>
+          <w:rFonts w:hint="eastAsia"/>
+          <w:lang w:val="en-US" w:eastAsia="zh-Hans"/>
+        </w:rPr>
+      </w:pPr>
+      <w:r>
+        <w:rPr>
+          <w:rFonts w:hint="eastAsia"/>
+          <w:lang w:val="en-US" w:eastAsia="zh-Hans"/>
+        </w:rPr>
+        <w:t xml:space="preserve">对于 Range 分区类型，分区表达式必须是 col 或者 fn(col) 的简单形式，查询条件是 &gt;、&lt;、=、&gt;=、&lt;= 时才能支持分区裁剪。如果分区表达式是 fn(col) 形式，还要求 fn 必须是单调函数，才有可能分区裁剪。目前只有：unix_timestamp、to_days和floor(unix_timestamp(ts)) </w:t>
+      </w:r>
+    </w:p>
+    <w:p>
+      <w:pPr>
+        <w:rPr>
+          <w:rFonts w:hint="eastAsia"/>
+          <w:lang w:val="en-US" w:eastAsia="zh-Hans"/>
+        </w:rPr>
+      </w:pPr>
+    </w:p>
+    <w:p>
+      <w:pPr>
+        <w:rPr>
+          <w:rFonts w:hint="eastAsia"/>
+          <w:lang w:val="en-US" w:eastAsia="zh-Hans"/>
+        </w:rPr>
+      </w:pPr>
+      <w:r>
+        <w:rPr>
+          <w:rFonts w:hint="eastAsia"/>
+          <w:lang w:val="en-US" w:eastAsia="zh-Hans"/>
+        </w:rPr>
+        <w:t>测试用例设计的时候，可以关注一下</w:t>
+      </w:r>
+      <w:r>
+        <w:rPr>
+          <w:rFonts w:hint="default"/>
+          <w:lang w:eastAsia="zh-Hans"/>
+        </w:rPr>
+        <w:t>EXPLAIN</w:t>
+      </w:r>
+      <w:r>
+        <w:rPr>
+          <w:rFonts w:hint="eastAsia"/>
+          <w:lang w:val="en-US" w:eastAsia="zh-Hans"/>
+        </w:rPr>
+        <w:t>执行计划对于Range分区的分析是否合理。</w:t>
+      </w:r>
+    </w:p>
+    <w:p>
+      <w:pPr>
+        <w:pStyle w:val="11"/>
+        <w:bidi w:val="0"/>
+        <w:rPr>
+          <w:rFonts w:hint="eastAsia"/>
+          <w:lang w:val="en-US" w:eastAsia="zh-Hans"/>
+        </w:rPr>
+      </w:pPr>
+      <w:r>
+        <w:rPr>
+          <w:rFonts w:hint="default"/>
+          <w:lang w:eastAsia="zh-Hans"/>
+        </w:rPr>
+        <w:t xml:space="preserve">5.2.4 </w:t>
+      </w:r>
+      <w:r>
+        <w:rPr>
+          <w:rFonts w:hint="eastAsia"/>
+          <w:lang w:val="en-US" w:eastAsia="zh-Hans"/>
+        </w:rPr>
+        <w:t>Range分区在</w:t>
+      </w:r>
+      <w:r>
+        <w:rPr>
+          <w:rFonts w:hint="default"/>
+          <w:lang w:eastAsia="zh-Hans"/>
+        </w:rPr>
+        <w:t>T</w:t>
+      </w:r>
+      <w:r>
+        <w:rPr>
+          <w:rFonts w:hint="eastAsia"/>
+          <w:lang w:val="en-US" w:eastAsia="zh-Hans"/>
+        </w:rPr>
+        <w:t>iKV中的存储</w:t>
+      </w:r>
+    </w:p>
+    <w:p>
+      <w:pPr>
+        <w:rPr>
+          <w:rFonts w:hint="eastAsia"/>
+          <w:lang w:val="en-US" w:eastAsia="zh-Hans"/>
+        </w:rPr>
+      </w:pPr>
+      <w:r>
+        <w:rPr>
+          <w:rFonts w:hint="eastAsia"/>
+          <w:lang w:val="en-US" w:eastAsia="zh-Hans"/>
+        </w:rPr>
+        <w:t>在</w:t>
+      </w:r>
+      <w:r>
+        <w:rPr>
+          <w:rFonts w:hint="default"/>
+          <w:lang w:eastAsia="zh-Hans"/>
+        </w:rPr>
+        <w:t>3.1</w:t>
+      </w:r>
+      <w:r>
+        <w:rPr>
+          <w:rFonts w:hint="eastAsia"/>
+          <w:lang w:val="en-US" w:eastAsia="zh-Hans"/>
+        </w:rPr>
+        <w:t>节中，学习了数据库Table在没有分区的情况下如何映射到</w:t>
+      </w:r>
+      <w:r>
+        <w:rPr>
+          <w:rFonts w:hint="default"/>
+          <w:lang w:eastAsia="zh-Hans"/>
+        </w:rPr>
+        <w:t>T</w:t>
+      </w:r>
+      <w:r>
+        <w:rPr>
+          <w:rFonts w:hint="eastAsia"/>
+          <w:lang w:val="en-US" w:eastAsia="zh-Hans"/>
+        </w:rPr>
+        <w:t>iKV中。如果使用Range分区，确保同一个表的不同分区使用不同的tableID即可实现关系模型映射到</w:t>
+      </w:r>
+      <w:r>
+        <w:rPr>
+          <w:rFonts w:hint="default"/>
+          <w:lang w:eastAsia="zh-Hans"/>
+        </w:rPr>
+        <w:t>KV</w:t>
+      </w:r>
+      <w:r>
+        <w:rPr>
+          <w:rFonts w:hint="eastAsia"/>
+          <w:lang w:val="en-US" w:eastAsia="zh-Hans"/>
+        </w:rPr>
+        <w:t>模型。</w:t>
+      </w:r>
+    </w:p>
+    <w:p>
+      <w:pPr>
+        <w:rPr>
+          <w:rFonts w:hint="eastAsia"/>
+          <w:lang w:val="en-US" w:eastAsia="zh-Hans"/>
+        </w:rPr>
+      </w:pPr>
     </w:p>
     <w:sectPr>
       <w:pgSz w:w="11906" w:h="16838"/>
@@ -2471,7 +4790,7 @@
     <w:lsdException w:unhideWhenUsed="0" w:uiPriority="0" w:semiHidden="0" w:name="Body Text Indent 2"/>
     <w:lsdException w:unhideWhenUsed="0" w:uiPriority="0" w:semiHidden="0" w:name="Body Text Indent 3"/>
     <w:lsdException w:unhideWhenUsed="0" w:uiPriority="0" w:semiHidden="0" w:name="Block Text"/>
-    <w:lsdException w:unhideWhenUsed="0" w:uiPriority="0" w:semiHidden="0" w:name="Hyperlink"/>
+    <w:lsdException w:qFormat="1" w:unhideWhenUsed="0" w:uiPriority="0" w:semiHidden="0" w:name="Hyperlink"/>
     <w:lsdException w:unhideWhenUsed="0" w:uiPriority="0" w:semiHidden="0" w:name="FollowedHyperlink"/>
     <w:lsdException w:qFormat="1" w:unhideWhenUsed="0" w:uiPriority="0" w:semiHidden="0" w:name="Strong"/>
     <w:lsdException w:qFormat="1" w:unhideWhenUsed="0" w:uiPriority="0" w:semiHidden="0" w:name="Emphasis"/>
@@ -2652,6 +4971,24 @@
     </w:rPr>
   </w:style>
   <w:style w:type="paragraph" w:styleId="2">
+    <w:name w:val="heading 1"/>
+    <w:basedOn w:val="1"/>
+    <w:next w:val="1"/>
+    <w:qFormat/>
+    <w:uiPriority w:val="0"/>
+    <w:pPr>
+      <w:keepNext/>
+      <w:keepLines/>
+      <w:spacing w:before="340" w:beforeLines="0" w:beforeAutospacing="0" w:after="330" w:afterLines="0" w:afterAutospacing="0" w:line="576" w:lineRule="auto"/>
+      <w:outlineLvl w:val="0"/>
+    </w:pPr>
+    <w:rPr>
+      <w:b/>
+      <w:kern w:val="44"/>
+      <w:sz w:val="44"/>
+    </w:rPr>
+  </w:style>
+  <w:style w:type="paragraph" w:styleId="3">
     <w:name w:val="heading 2"/>
     <w:basedOn w:val="1"/>
     <w:next w:val="1"/>
@@ -2670,7 +5007,7 @@
       <w:sz w:val="32"/>
     </w:rPr>
   </w:style>
-  <w:style w:type="paragraph" w:styleId="3">
+  <w:style w:type="paragraph" w:styleId="4">
     <w:name w:val="heading 3"/>
     <w:basedOn w:val="1"/>
     <w:next w:val="1"/>
@@ -2688,13 +5025,32 @@
       <w:sz w:val="32"/>
     </w:rPr>
   </w:style>
-  <w:style w:type="character" w:default="1" w:styleId="4">
+  <w:style w:type="paragraph" w:styleId="12">
+    <w:name w:val="heading 4"/>
+    <w:basedOn w:val="1"/>
+    <w:next w:val="1"/>
+    <w:unhideWhenUsed/>
+    <w:qFormat/>
+    <w:uiPriority w:val="0"/>
+    <w:pPr>
+      <w:keepNext/>
+      <w:keepLines/>
+      <w:spacing w:before="280" w:beforeLines="0" w:beforeAutospacing="0" w:after="290" w:afterLines="0" w:afterAutospacing="0" w:line="372" w:lineRule="auto"/>
+      <w:outlineLvl w:val="3"/>
+    </w:pPr>
+    <w:rPr>
+      <w:rFonts w:ascii="DejaVu Sans" w:hAnsi="DejaVu Sans" w:eastAsia="方正黑体_GBK"/>
+      <w:b/>
+      <w:sz w:val="28"/>
+    </w:rPr>
+  </w:style>
+  <w:style w:type="character" w:default="1" w:styleId="8">
     <w:name w:val="Default Paragraph Font"/>
     <w:semiHidden/>
     <w:qFormat/>
     <w:uiPriority w:val="0"/>
   </w:style>
-  <w:style w:type="table" w:default="1" w:styleId="6">
+  <w:style w:type="table" w:default="1" w:styleId="10">
     <w:name w:val="Normal Table"/>
     <w:semiHidden/>
     <w:qFormat/>
@@ -2708,13 +5064,46 @@
       </w:tblCellMar>
     </w:tblPr>
   </w:style>
-  <w:style w:type="character" w:styleId="5">
+  <w:style w:type="paragraph" w:styleId="5">
+    <w:name w:val="toc 3"/>
+    <w:basedOn w:val="1"/>
+    <w:next w:val="1"/>
+    <w:uiPriority w:val="0"/>
+    <w:pPr>
+      <w:ind w:left="840" w:leftChars="400"/>
+    </w:pPr>
+  </w:style>
+  <w:style w:type="paragraph" w:styleId="6">
+    <w:name w:val="toc 1"/>
+    <w:basedOn w:val="1"/>
+    <w:next w:val="1"/>
+    <w:uiPriority w:val="0"/>
+  </w:style>
+  <w:style w:type="paragraph" w:styleId="7">
+    <w:name w:val="toc 2"/>
+    <w:basedOn w:val="1"/>
+    <w:next w:val="1"/>
+    <w:uiPriority w:val="0"/>
+    <w:pPr>
+      <w:ind w:left="420" w:leftChars="200"/>
+    </w:pPr>
+  </w:style>
+  <w:style w:type="character" w:styleId="9">
     <w:name w:val="Hyperlink"/>
-    <w:basedOn w:val="4"/>
+    <w:basedOn w:val="8"/>
+    <w:qFormat/>
     <w:uiPriority w:val="0"/>
     <w:rPr>
       <w:color w:val="0000FF"/>
       <w:u w:val="single"/>
+    </w:rPr>
+  </w:style>
+  <w:style w:type="paragraph" w:customStyle="1" w:styleId="11">
+    <w:name w:val="标题4"/>
+    <w:basedOn w:val="12"/>
+    <w:uiPriority w:val="0"/>
+    <w:rPr>
+      <w:rFonts w:asciiTheme="minorAscii" w:hAnsiTheme="minorAscii"/>
     </w:rPr>
   </w:style>
 </w:styles>

</xml_diff>

<commit_message>
upload design doc and testcase doc
</commit_message>
<xml_diff>
--- a/docs/TiDB学习笔记.docx
+++ b/docs/TiDB学习笔记.docx
@@ -17,7 +17,7 @@
         <w:jc w:val="center"/>
         <w:rPr>
           <w:rFonts w:hint="eastAsia"/>
-          <w:lang w:val="en-US" w:eastAsia="zh-Hans"/>
+          <w:lang w:eastAsia="zh-Hans"/>
         </w:rPr>
       </w:pPr>
       <w:bookmarkStart w:id="0" w:name="_Toc55608084"/>
@@ -37,933 +37,1168 @@
       </w:r>
       <w:bookmarkEnd w:id="0"/>
     </w:p>
-    <w:p>
-      <w:pPr>
-        <w:rPr>
-          <w:rFonts w:hint="eastAsia"/>
-          <w:lang w:eastAsia="zh-Hans"/>
-        </w:rPr>
-      </w:pPr>
-    </w:p>
-    <w:p>
-      <w:pPr>
-        <w:pStyle w:val="6"/>
-        <w:tabs>
-          <w:tab w:val="right" w:leader="dot" w:pos="8306"/>
-        </w:tabs>
-      </w:pPr>
-      <w:r>
-        <w:rPr>
-          <w:rFonts w:hint="eastAsia"/>
-          <w:lang w:eastAsia="zh-Hans"/>
-        </w:rPr>
-        <w:fldChar w:fldCharType="begin"/>
-      </w:r>
-      <w:r>
-        <w:rPr>
-          <w:rFonts w:hint="eastAsia"/>
-          <w:lang w:eastAsia="zh-Hans"/>
-        </w:rPr>
-        <w:instrText xml:space="preserve">TOC \o "1-3" \h \u </w:instrText>
-      </w:r>
-      <w:r>
-        <w:rPr>
-          <w:rFonts w:hint="eastAsia"/>
-          <w:lang w:eastAsia="zh-Hans"/>
-        </w:rPr>
-        <w:fldChar w:fldCharType="separate"/>
-      </w:r>
-      <w:r>
-        <w:rPr>
-          <w:rFonts w:hint="eastAsia"/>
-          <w:lang w:eastAsia="zh-Hans"/>
-        </w:rPr>
-        <w:fldChar w:fldCharType="begin"/>
-      </w:r>
-      <w:r>
-        <w:rPr>
-          <w:rFonts w:hint="eastAsia"/>
-          <w:lang w:eastAsia="zh-Hans"/>
-        </w:rPr>
-        <w:instrText xml:space="preserve"> HYPERLINK \l _Toc55608084 </w:instrText>
-      </w:r>
-      <w:r>
-        <w:rPr>
-          <w:rFonts w:hint="eastAsia"/>
-          <w:lang w:eastAsia="zh-Hans"/>
-        </w:rPr>
-        <w:fldChar w:fldCharType="separate"/>
-      </w:r>
-      <w:r>
-        <w:rPr>
-          <w:rFonts w:hint="default"/>
-          <w:lang w:eastAsia="zh-Hans"/>
-        </w:rPr>
-        <w:t>TiDB</w:t>
-      </w:r>
-      <w:r>
-        <w:rPr>
-          <w:rFonts w:hint="eastAsia"/>
-          <w:lang w:val="en-US" w:eastAsia="zh-Hans"/>
-        </w:rPr>
-        <w:t>学习笔记</w:t>
-      </w:r>
-      <w:r>
-        <w:tab/>
-      </w:r>
-      <w:r>
-        <w:fldChar w:fldCharType="begin"/>
-      </w:r>
-      <w:r>
-        <w:instrText xml:space="preserve"> PAGEREF _Toc55608084 </w:instrText>
-      </w:r>
-      <w:r>
-        <w:fldChar w:fldCharType="separate"/>
-      </w:r>
-      <w:r>
-        <w:t>1</w:t>
-      </w:r>
-      <w:r>
-        <w:fldChar w:fldCharType="end"/>
-      </w:r>
-      <w:r>
-        <w:rPr>
-          <w:rFonts w:hint="eastAsia"/>
-          <w:lang w:eastAsia="zh-Hans"/>
-        </w:rPr>
-        <w:fldChar w:fldCharType="end"/>
-      </w:r>
-    </w:p>
-    <w:p>
-      <w:pPr>
-        <w:pStyle w:val="7"/>
-        <w:tabs>
-          <w:tab w:val="right" w:leader="dot" w:pos="8306"/>
-        </w:tabs>
-      </w:pPr>
-      <w:r>
-        <w:rPr>
-          <w:rFonts w:hint="eastAsia"/>
-          <w:lang w:eastAsia="zh-Hans"/>
-        </w:rPr>
-        <w:fldChar w:fldCharType="begin"/>
-      </w:r>
-      <w:r>
-        <w:rPr>
-          <w:rFonts w:hint="eastAsia"/>
-          <w:lang w:eastAsia="zh-Hans"/>
-        </w:rPr>
-        <w:instrText xml:space="preserve"> HYPERLINK \l _Toc449681343 </w:instrText>
-      </w:r>
-      <w:r>
-        <w:rPr>
-          <w:rFonts w:hint="eastAsia"/>
-          <w:lang w:eastAsia="zh-Hans"/>
-        </w:rPr>
-        <w:fldChar w:fldCharType="separate"/>
-      </w:r>
-      <w:r>
-        <w:rPr>
-          <w:rFonts w:hint="default"/>
-          <w:lang w:eastAsia="zh-Hans"/>
-        </w:rPr>
-        <w:t xml:space="preserve">1. </w:t>
-      </w:r>
-      <w:r>
-        <w:rPr>
-          <w:rFonts w:hint="eastAsia"/>
-          <w:lang w:val="en-US" w:eastAsia="zh-Hans"/>
-        </w:rPr>
-        <w:t>概述</w:t>
-      </w:r>
-      <w:r>
-        <w:tab/>
-      </w:r>
-      <w:r>
-        <w:fldChar w:fldCharType="begin"/>
-      </w:r>
-      <w:r>
-        <w:instrText xml:space="preserve"> PAGEREF _Toc449681343 </w:instrText>
-      </w:r>
-      <w:r>
-        <w:fldChar w:fldCharType="separate"/>
-      </w:r>
-      <w:r>
-        <w:t>1</w:t>
-      </w:r>
-      <w:r>
-        <w:fldChar w:fldCharType="end"/>
-      </w:r>
-      <w:r>
-        <w:rPr>
-          <w:rFonts w:hint="eastAsia"/>
-          <w:lang w:eastAsia="zh-Hans"/>
-        </w:rPr>
-        <w:fldChar w:fldCharType="end"/>
-      </w:r>
-    </w:p>
-    <w:p>
-      <w:pPr>
-        <w:pStyle w:val="7"/>
-        <w:tabs>
-          <w:tab w:val="right" w:leader="dot" w:pos="8306"/>
-        </w:tabs>
-      </w:pPr>
-      <w:r>
-        <w:rPr>
-          <w:rFonts w:hint="eastAsia"/>
-          <w:lang w:eastAsia="zh-Hans"/>
-        </w:rPr>
-        <w:fldChar w:fldCharType="begin"/>
-      </w:r>
-      <w:r>
-        <w:rPr>
-          <w:rFonts w:hint="eastAsia"/>
-          <w:lang w:eastAsia="zh-Hans"/>
-        </w:rPr>
-        <w:instrText xml:space="preserve"> HYPERLINK \l _Toc799378008 </w:instrText>
-      </w:r>
-      <w:r>
-        <w:rPr>
-          <w:rFonts w:hint="eastAsia"/>
-          <w:lang w:eastAsia="zh-Hans"/>
-        </w:rPr>
-        <w:fldChar w:fldCharType="separate"/>
-      </w:r>
-      <w:r>
-        <w:rPr>
-          <w:rFonts w:hint="default"/>
-          <w:lang w:eastAsia="zh-Hans"/>
-        </w:rPr>
-        <w:t>2. TiKV</w:t>
-      </w:r>
-      <w:r>
-        <w:rPr>
-          <w:rFonts w:hint="eastAsia"/>
-          <w:lang w:val="en-US" w:eastAsia="zh-Hans"/>
-        </w:rPr>
-        <w:t>存储</w:t>
-      </w:r>
-      <w:r>
-        <w:tab/>
-      </w:r>
-      <w:r>
-        <w:fldChar w:fldCharType="begin"/>
-      </w:r>
-      <w:r>
-        <w:instrText xml:space="preserve"> PAGEREF _Toc799378008 </w:instrText>
-      </w:r>
-      <w:r>
-        <w:fldChar w:fldCharType="separate"/>
-      </w:r>
-      <w:r>
-        <w:t>3</w:t>
-      </w:r>
-      <w:r>
-        <w:fldChar w:fldCharType="end"/>
-      </w:r>
-      <w:r>
-        <w:rPr>
-          <w:rFonts w:hint="eastAsia"/>
-          <w:lang w:eastAsia="zh-Hans"/>
-        </w:rPr>
-        <w:fldChar w:fldCharType="end"/>
-      </w:r>
-    </w:p>
-    <w:p>
-      <w:pPr>
-        <w:pStyle w:val="7"/>
-        <w:tabs>
-          <w:tab w:val="right" w:leader="dot" w:pos="8306"/>
-        </w:tabs>
-      </w:pPr>
-      <w:r>
-        <w:rPr>
-          <w:rFonts w:hint="eastAsia"/>
-          <w:lang w:eastAsia="zh-Hans"/>
-        </w:rPr>
-        <w:fldChar w:fldCharType="begin"/>
-      </w:r>
-      <w:r>
-        <w:rPr>
-          <w:rFonts w:hint="eastAsia"/>
-          <w:lang w:eastAsia="zh-Hans"/>
-        </w:rPr>
-        <w:instrText xml:space="preserve"> HYPERLINK \l _Toc488484824 </w:instrText>
-      </w:r>
-      <w:r>
-        <w:rPr>
-          <w:rFonts w:hint="eastAsia"/>
-          <w:lang w:eastAsia="zh-Hans"/>
-        </w:rPr>
-        <w:fldChar w:fldCharType="separate"/>
-      </w:r>
-      <w:r>
-        <w:rPr>
-          <w:rFonts w:hint="default"/>
-          <w:lang w:eastAsia="zh-Hans"/>
-        </w:rPr>
-        <w:t xml:space="preserve">3. </w:t>
-      </w:r>
-      <w:r>
-        <w:rPr>
-          <w:rFonts w:hint="eastAsia"/>
-          <w:lang w:val="en-US" w:eastAsia="zh-Hans"/>
-        </w:rPr>
-        <w:t>TiDB计算</w:t>
-      </w:r>
-      <w:r>
-        <w:tab/>
-      </w:r>
-      <w:r>
-        <w:fldChar w:fldCharType="begin"/>
-      </w:r>
-      <w:r>
-        <w:instrText xml:space="preserve"> PAGEREF _Toc488484824 </w:instrText>
-      </w:r>
-      <w:r>
-        <w:fldChar w:fldCharType="separate"/>
-      </w:r>
-      <w:r>
-        <w:t>4</w:t>
-      </w:r>
-      <w:r>
-        <w:fldChar w:fldCharType="end"/>
-      </w:r>
-      <w:r>
-        <w:rPr>
-          <w:rFonts w:hint="eastAsia"/>
-          <w:lang w:eastAsia="zh-Hans"/>
-        </w:rPr>
-        <w:fldChar w:fldCharType="end"/>
-      </w:r>
-    </w:p>
-    <w:p>
-      <w:pPr>
-        <w:pStyle w:val="5"/>
-        <w:tabs>
-          <w:tab w:val="right" w:leader="dot" w:pos="8306"/>
-        </w:tabs>
-      </w:pPr>
-      <w:r>
-        <w:rPr>
-          <w:rFonts w:hint="eastAsia"/>
-          <w:lang w:eastAsia="zh-Hans"/>
-        </w:rPr>
-        <w:fldChar w:fldCharType="begin"/>
-      </w:r>
-      <w:r>
-        <w:rPr>
-          <w:rFonts w:hint="eastAsia"/>
-          <w:lang w:eastAsia="zh-Hans"/>
-        </w:rPr>
-        <w:instrText xml:space="preserve"> HYPERLINK \l _Toc134454487 </w:instrText>
-      </w:r>
-      <w:r>
-        <w:rPr>
-          <w:rFonts w:hint="eastAsia"/>
-          <w:lang w:eastAsia="zh-Hans"/>
-        </w:rPr>
-        <w:fldChar w:fldCharType="separate"/>
-      </w:r>
-      <w:r>
-        <w:rPr>
-          <w:rFonts w:hint="default"/>
-          <w:lang w:eastAsia="zh-Hans"/>
-        </w:rPr>
-        <w:t xml:space="preserve">3.1 </w:t>
-      </w:r>
-      <w:r>
-        <w:rPr>
-          <w:rFonts w:hint="eastAsia"/>
-          <w:lang w:val="en-US" w:eastAsia="zh-Hans"/>
-        </w:rPr>
-        <w:t>关系模型到TiKV的Key-Value模型的映射</w:t>
-      </w:r>
-      <w:r>
-        <w:tab/>
-      </w:r>
-      <w:r>
-        <w:fldChar w:fldCharType="begin"/>
-      </w:r>
-      <w:r>
-        <w:instrText xml:space="preserve"> PAGEREF _Toc134454487 </w:instrText>
-      </w:r>
-      <w:r>
-        <w:fldChar w:fldCharType="separate"/>
-      </w:r>
-      <w:r>
-        <w:t>4</w:t>
-      </w:r>
-      <w:r>
-        <w:fldChar w:fldCharType="end"/>
-      </w:r>
-      <w:r>
-        <w:rPr>
-          <w:rFonts w:hint="eastAsia"/>
-          <w:lang w:eastAsia="zh-Hans"/>
-        </w:rPr>
-        <w:fldChar w:fldCharType="end"/>
-      </w:r>
-    </w:p>
-    <w:p>
-      <w:pPr>
-        <w:pStyle w:val="5"/>
-        <w:tabs>
-          <w:tab w:val="right" w:leader="dot" w:pos="8306"/>
-        </w:tabs>
-      </w:pPr>
-      <w:r>
-        <w:rPr>
-          <w:rFonts w:hint="eastAsia"/>
-          <w:lang w:eastAsia="zh-Hans"/>
-        </w:rPr>
-        <w:fldChar w:fldCharType="begin"/>
-      </w:r>
-      <w:r>
-        <w:rPr>
-          <w:rFonts w:hint="eastAsia"/>
-          <w:lang w:eastAsia="zh-Hans"/>
-        </w:rPr>
-        <w:instrText xml:space="preserve"> HYPERLINK \l _Toc623766365 </w:instrText>
-      </w:r>
-      <w:r>
-        <w:rPr>
-          <w:rFonts w:hint="eastAsia"/>
-          <w:lang w:eastAsia="zh-Hans"/>
-        </w:rPr>
-        <w:fldChar w:fldCharType="separate"/>
-      </w:r>
-      <w:r>
-        <w:rPr>
-          <w:rFonts w:hint="default"/>
-          <w:lang w:eastAsia="zh-Hans"/>
-        </w:rPr>
-        <w:t>3.2 SQL</w:t>
-      </w:r>
-      <w:r>
-        <w:rPr>
-          <w:rFonts w:hint="eastAsia"/>
-          <w:lang w:val="en-US" w:eastAsia="zh-Hans"/>
-        </w:rPr>
-        <w:t>查询和运算</w:t>
-      </w:r>
-      <w:r>
-        <w:tab/>
-      </w:r>
-      <w:r>
-        <w:fldChar w:fldCharType="begin"/>
-      </w:r>
-      <w:r>
-        <w:instrText xml:space="preserve"> PAGEREF _Toc623766365 </w:instrText>
-      </w:r>
-      <w:r>
-        <w:fldChar w:fldCharType="separate"/>
-      </w:r>
-      <w:r>
-        <w:t>5</w:t>
-      </w:r>
-      <w:r>
-        <w:fldChar w:fldCharType="end"/>
-      </w:r>
-      <w:r>
-        <w:rPr>
-          <w:rFonts w:hint="eastAsia"/>
-          <w:lang w:eastAsia="zh-Hans"/>
-        </w:rPr>
-        <w:fldChar w:fldCharType="end"/>
-      </w:r>
-    </w:p>
-    <w:p>
-      <w:pPr>
-        <w:pStyle w:val="7"/>
-        <w:tabs>
-          <w:tab w:val="right" w:leader="dot" w:pos="8306"/>
-        </w:tabs>
-      </w:pPr>
-      <w:r>
-        <w:rPr>
-          <w:rFonts w:hint="eastAsia"/>
-          <w:lang w:eastAsia="zh-Hans"/>
-        </w:rPr>
-        <w:fldChar w:fldCharType="begin"/>
-      </w:r>
-      <w:r>
-        <w:rPr>
-          <w:rFonts w:hint="eastAsia"/>
-          <w:lang w:eastAsia="zh-Hans"/>
-        </w:rPr>
-        <w:instrText xml:space="preserve"> HYPERLINK \l _Toc1773615548 </w:instrText>
-      </w:r>
-      <w:r>
-        <w:rPr>
-          <w:rFonts w:hint="eastAsia"/>
-          <w:lang w:eastAsia="zh-Hans"/>
-        </w:rPr>
-        <w:fldChar w:fldCharType="separate"/>
-      </w:r>
-      <w:r>
-        <w:rPr>
-          <w:rFonts w:hint="default"/>
-          <w:lang w:eastAsia="zh-Hans"/>
-        </w:rPr>
-        <w:t>4. TiDB</w:t>
-      </w:r>
-      <w:r>
-        <w:rPr>
-          <w:rFonts w:hint="eastAsia"/>
-          <w:lang w:val="en-US" w:eastAsia="zh-Hans"/>
-        </w:rPr>
-        <w:t>分布式调度</w:t>
-      </w:r>
-      <w:r>
-        <w:tab/>
-      </w:r>
-      <w:r>
-        <w:fldChar w:fldCharType="begin"/>
-      </w:r>
-      <w:r>
-        <w:instrText xml:space="preserve"> PAGEREF _Toc1773615548 </w:instrText>
-      </w:r>
-      <w:r>
-        <w:fldChar w:fldCharType="separate"/>
-      </w:r>
-      <w:r>
-        <w:t>6</w:t>
-      </w:r>
-      <w:r>
-        <w:fldChar w:fldCharType="end"/>
-      </w:r>
-      <w:r>
-        <w:rPr>
-          <w:rFonts w:hint="eastAsia"/>
-          <w:lang w:eastAsia="zh-Hans"/>
-        </w:rPr>
-        <w:fldChar w:fldCharType="end"/>
-      </w:r>
-    </w:p>
-    <w:p>
-      <w:pPr>
-        <w:pStyle w:val="5"/>
-        <w:tabs>
-          <w:tab w:val="right" w:leader="dot" w:pos="8306"/>
-        </w:tabs>
-      </w:pPr>
-      <w:r>
-        <w:rPr>
-          <w:rFonts w:hint="eastAsia"/>
-          <w:lang w:eastAsia="zh-Hans"/>
-        </w:rPr>
-        <w:fldChar w:fldCharType="begin"/>
-      </w:r>
-      <w:r>
-        <w:rPr>
-          <w:rFonts w:hint="eastAsia"/>
-          <w:lang w:eastAsia="zh-Hans"/>
-        </w:rPr>
-        <w:instrText xml:space="preserve"> HYPERLINK \l _Toc2083494876 </w:instrText>
-      </w:r>
-      <w:r>
-        <w:rPr>
-          <w:rFonts w:hint="eastAsia"/>
-          <w:lang w:eastAsia="zh-Hans"/>
-        </w:rPr>
-        <w:fldChar w:fldCharType="separate"/>
-      </w:r>
-      <w:r>
-        <w:rPr>
-          <w:rFonts w:hint="default"/>
-          <w:lang w:eastAsia="zh-Hans"/>
-        </w:rPr>
-        <w:t xml:space="preserve">4.1 </w:t>
-      </w:r>
-      <w:r>
-        <w:rPr>
-          <w:rFonts w:hint="eastAsia"/>
-          <w:lang w:val="en-US" w:eastAsia="zh-Hans"/>
-        </w:rPr>
-        <w:t>调度的基本操作及集群信息收集</w:t>
-      </w:r>
-      <w:r>
-        <w:tab/>
-      </w:r>
-      <w:r>
-        <w:fldChar w:fldCharType="begin"/>
-      </w:r>
-      <w:r>
-        <w:instrText xml:space="preserve"> PAGEREF _Toc2083494876 </w:instrText>
-      </w:r>
-      <w:r>
-        <w:fldChar w:fldCharType="separate"/>
-      </w:r>
-      <w:r>
-        <w:t>6</w:t>
-      </w:r>
-      <w:r>
-        <w:fldChar w:fldCharType="end"/>
-      </w:r>
-      <w:r>
-        <w:rPr>
-          <w:rFonts w:hint="eastAsia"/>
-          <w:lang w:eastAsia="zh-Hans"/>
-        </w:rPr>
-        <w:fldChar w:fldCharType="end"/>
-      </w:r>
-    </w:p>
-    <w:p>
-      <w:pPr>
-        <w:pStyle w:val="5"/>
-        <w:tabs>
-          <w:tab w:val="right" w:leader="dot" w:pos="8306"/>
-        </w:tabs>
-      </w:pPr>
-      <w:r>
-        <w:rPr>
-          <w:rFonts w:hint="eastAsia"/>
-          <w:lang w:eastAsia="zh-Hans"/>
-        </w:rPr>
-        <w:fldChar w:fldCharType="begin"/>
-      </w:r>
-      <w:r>
-        <w:rPr>
-          <w:rFonts w:hint="eastAsia"/>
-          <w:lang w:eastAsia="zh-Hans"/>
-        </w:rPr>
-        <w:instrText xml:space="preserve"> HYPERLINK \l _Toc430032950 </w:instrText>
-      </w:r>
-      <w:r>
-        <w:rPr>
-          <w:rFonts w:hint="eastAsia"/>
-          <w:lang w:eastAsia="zh-Hans"/>
-        </w:rPr>
-        <w:fldChar w:fldCharType="separate"/>
-      </w:r>
-      <w:r>
-        <w:rPr>
-          <w:rFonts w:hint="default"/>
-          <w:lang w:eastAsia="zh-Hans"/>
-        </w:rPr>
-        <w:t xml:space="preserve">4.2 </w:t>
-      </w:r>
-      <w:r>
-        <w:rPr>
-          <w:rFonts w:hint="eastAsia"/>
-          <w:lang w:val="en-US" w:eastAsia="zh-Hans"/>
-        </w:rPr>
-        <w:t>调度的策略</w:t>
-      </w:r>
-      <w:r>
-        <w:tab/>
-      </w:r>
-      <w:r>
-        <w:fldChar w:fldCharType="begin"/>
-      </w:r>
-      <w:r>
-        <w:instrText xml:space="preserve"> PAGEREF _Toc430032950 </w:instrText>
-      </w:r>
-      <w:r>
-        <w:fldChar w:fldCharType="separate"/>
-      </w:r>
-      <w:r>
-        <w:t>7</w:t>
-      </w:r>
-      <w:r>
-        <w:fldChar w:fldCharType="end"/>
-      </w:r>
-      <w:r>
-        <w:rPr>
-          <w:rFonts w:hint="eastAsia"/>
-          <w:lang w:eastAsia="zh-Hans"/>
-        </w:rPr>
-        <w:fldChar w:fldCharType="end"/>
-      </w:r>
-    </w:p>
-    <w:p>
-      <w:pPr>
-        <w:pStyle w:val="5"/>
-        <w:tabs>
-          <w:tab w:val="right" w:leader="dot" w:pos="8306"/>
-        </w:tabs>
-      </w:pPr>
-      <w:r>
-        <w:rPr>
-          <w:rFonts w:hint="eastAsia"/>
-          <w:lang w:eastAsia="zh-Hans"/>
-        </w:rPr>
-        <w:fldChar w:fldCharType="begin"/>
-      </w:r>
-      <w:r>
-        <w:rPr>
-          <w:rFonts w:hint="eastAsia"/>
-          <w:lang w:eastAsia="zh-Hans"/>
-        </w:rPr>
-        <w:instrText xml:space="preserve"> HYPERLINK \l _Toc1281318495 </w:instrText>
-      </w:r>
-      <w:r>
-        <w:rPr>
-          <w:rFonts w:hint="eastAsia"/>
-          <w:lang w:eastAsia="zh-Hans"/>
-        </w:rPr>
-        <w:fldChar w:fldCharType="separate"/>
-      </w:r>
-      <w:r>
-        <w:rPr>
-          <w:rFonts w:hint="default"/>
-          <w:lang w:eastAsia="zh-Hans"/>
-        </w:rPr>
-        <w:t xml:space="preserve">4.3 </w:t>
-      </w:r>
-      <w:r>
-        <w:rPr>
-          <w:rFonts w:hint="eastAsia"/>
-          <w:lang w:val="en-US" w:eastAsia="zh-Hans"/>
-        </w:rPr>
-        <w:t>调度的实现</w:t>
-      </w:r>
-      <w:r>
-        <w:tab/>
-      </w:r>
-      <w:r>
-        <w:fldChar w:fldCharType="begin"/>
-      </w:r>
-      <w:r>
-        <w:instrText xml:space="preserve"> PAGEREF _Toc1281318495 </w:instrText>
-      </w:r>
-      <w:r>
-        <w:fldChar w:fldCharType="separate"/>
-      </w:r>
-      <w:r>
-        <w:t>7</w:t>
-      </w:r>
-      <w:r>
-        <w:fldChar w:fldCharType="end"/>
-      </w:r>
-      <w:r>
-        <w:rPr>
-          <w:rFonts w:hint="eastAsia"/>
-          <w:lang w:eastAsia="zh-Hans"/>
-        </w:rPr>
-        <w:fldChar w:fldCharType="end"/>
-      </w:r>
-    </w:p>
-    <w:p>
-      <w:pPr>
-        <w:pStyle w:val="7"/>
-        <w:tabs>
-          <w:tab w:val="right" w:leader="dot" w:pos="8306"/>
-        </w:tabs>
-      </w:pPr>
-      <w:r>
-        <w:rPr>
-          <w:rFonts w:hint="eastAsia"/>
-          <w:lang w:eastAsia="zh-Hans"/>
-        </w:rPr>
-        <w:fldChar w:fldCharType="begin"/>
-      </w:r>
-      <w:r>
-        <w:rPr>
-          <w:rFonts w:hint="eastAsia"/>
-          <w:lang w:eastAsia="zh-Hans"/>
-        </w:rPr>
-        <w:instrText xml:space="preserve"> HYPERLINK \l _Toc153933349 </w:instrText>
-      </w:r>
-      <w:r>
-        <w:rPr>
-          <w:rFonts w:hint="eastAsia"/>
-          <w:lang w:eastAsia="zh-Hans"/>
-        </w:rPr>
-        <w:fldChar w:fldCharType="separate"/>
-      </w:r>
-      <w:r>
-        <w:rPr>
-          <w:rFonts w:hint="default"/>
-          <w:lang w:eastAsia="zh-Hans"/>
-        </w:rPr>
-        <w:t xml:space="preserve">5. </w:t>
-      </w:r>
-      <w:r>
-        <w:rPr>
-          <w:rFonts w:hint="eastAsia"/>
-          <w:lang w:val="en-US" w:eastAsia="zh-Hans"/>
-        </w:rPr>
-        <w:t>Range分区</w:t>
-      </w:r>
-      <w:r>
-        <w:tab/>
-      </w:r>
-      <w:r>
-        <w:fldChar w:fldCharType="begin"/>
-      </w:r>
-      <w:r>
-        <w:instrText xml:space="preserve"> PAGEREF _Toc153933349 </w:instrText>
-      </w:r>
-      <w:r>
-        <w:fldChar w:fldCharType="separate"/>
-      </w:r>
-      <w:r>
-        <w:t>7</w:t>
-      </w:r>
-      <w:r>
-        <w:fldChar w:fldCharType="end"/>
-      </w:r>
-      <w:r>
-        <w:rPr>
-          <w:rFonts w:hint="eastAsia"/>
-          <w:lang w:eastAsia="zh-Hans"/>
-        </w:rPr>
-        <w:fldChar w:fldCharType="end"/>
-      </w:r>
-    </w:p>
-    <w:p>
-      <w:pPr>
-        <w:pStyle w:val="5"/>
-        <w:tabs>
-          <w:tab w:val="right" w:leader="dot" w:pos="8306"/>
-        </w:tabs>
-      </w:pPr>
-      <w:r>
-        <w:rPr>
-          <w:rFonts w:hint="eastAsia"/>
-          <w:lang w:eastAsia="zh-Hans"/>
-        </w:rPr>
-        <w:fldChar w:fldCharType="begin"/>
-      </w:r>
-      <w:r>
-        <w:rPr>
-          <w:rFonts w:hint="eastAsia"/>
-          <w:lang w:eastAsia="zh-Hans"/>
-        </w:rPr>
-        <w:instrText xml:space="preserve"> HYPERLINK \l _Toc1587485655 </w:instrText>
-      </w:r>
-      <w:r>
-        <w:rPr>
-          <w:rFonts w:hint="eastAsia"/>
-          <w:lang w:eastAsia="zh-Hans"/>
-        </w:rPr>
-        <w:fldChar w:fldCharType="separate"/>
-      </w:r>
-      <w:r>
-        <w:rPr>
-          <w:rFonts w:hint="default"/>
-          <w:lang w:eastAsia="zh-Hans"/>
-        </w:rPr>
-        <w:t xml:space="preserve">5.1 </w:t>
-      </w:r>
-      <w:r>
-        <w:rPr>
-          <w:rFonts w:hint="eastAsia"/>
-          <w:lang w:val="en-US" w:eastAsia="zh-Hans"/>
-        </w:rPr>
-        <w:t>分区和分表概念和区别</w:t>
-      </w:r>
-      <w:r>
-        <w:tab/>
-      </w:r>
-      <w:r>
-        <w:fldChar w:fldCharType="begin"/>
-      </w:r>
-      <w:r>
-        <w:instrText xml:space="preserve"> PAGEREF _Toc1587485655 </w:instrText>
-      </w:r>
-      <w:r>
-        <w:fldChar w:fldCharType="separate"/>
-      </w:r>
-      <w:r>
-        <w:t>7</w:t>
-      </w:r>
-      <w:r>
-        <w:fldChar w:fldCharType="end"/>
-      </w:r>
-      <w:r>
-        <w:rPr>
-          <w:rFonts w:hint="eastAsia"/>
-          <w:lang w:eastAsia="zh-Hans"/>
-        </w:rPr>
-        <w:fldChar w:fldCharType="end"/>
-      </w:r>
-    </w:p>
-    <w:p>
-      <w:pPr>
-        <w:pStyle w:val="5"/>
-        <w:tabs>
-          <w:tab w:val="right" w:leader="dot" w:pos="8306"/>
-        </w:tabs>
-      </w:pPr>
-      <w:r>
-        <w:rPr>
-          <w:rFonts w:hint="eastAsia"/>
-          <w:lang w:eastAsia="zh-Hans"/>
-        </w:rPr>
-        <w:fldChar w:fldCharType="begin"/>
-      </w:r>
-      <w:r>
-        <w:rPr>
-          <w:rFonts w:hint="eastAsia"/>
-          <w:lang w:eastAsia="zh-Hans"/>
-        </w:rPr>
-        <w:instrText xml:space="preserve"> HYPERLINK \l _Toc534573257 </w:instrText>
-      </w:r>
-      <w:r>
-        <w:rPr>
-          <w:rFonts w:hint="eastAsia"/>
-          <w:lang w:eastAsia="zh-Hans"/>
-        </w:rPr>
-        <w:fldChar w:fldCharType="separate"/>
-      </w:r>
-      <w:r>
-        <w:rPr>
-          <w:rFonts w:hint="default"/>
-          <w:lang w:eastAsia="zh-Hans"/>
-        </w:rPr>
-        <w:t>5.2 T</w:t>
-      </w:r>
-      <w:r>
-        <w:rPr>
-          <w:rFonts w:hint="eastAsia"/>
-          <w:lang w:val="en-US" w:eastAsia="zh-Hans"/>
-        </w:rPr>
-        <w:t>iDB的Range分区</w:t>
-      </w:r>
-      <w:r>
-        <w:tab/>
-      </w:r>
-      <w:r>
-        <w:fldChar w:fldCharType="begin"/>
-      </w:r>
-      <w:r>
-        <w:instrText xml:space="preserve"> PAGEREF _Toc534573257 </w:instrText>
-      </w:r>
-      <w:r>
-        <w:fldChar w:fldCharType="separate"/>
-      </w:r>
-      <w:r>
-        <w:t>8</w:t>
-      </w:r>
-      <w:r>
-        <w:fldChar w:fldCharType="end"/>
-      </w:r>
-      <w:r>
-        <w:rPr>
-          <w:rFonts w:hint="eastAsia"/>
-          <w:lang w:eastAsia="zh-Hans"/>
-        </w:rPr>
-        <w:fldChar w:fldCharType="end"/>
-      </w:r>
-    </w:p>
-    <w:p>
-      <w:pPr>
-        <w:rPr>
-          <w:rFonts w:hint="eastAsia"/>
-          <w:lang w:eastAsia="zh-Hans"/>
-        </w:rPr>
-      </w:pPr>
-      <w:r>
-        <w:rPr>
-          <w:rFonts w:hint="eastAsia"/>
-          <w:lang w:eastAsia="zh-Hans"/>
-        </w:rPr>
-        <w:fldChar w:fldCharType="end"/>
-      </w:r>
+    <w:sdt>
+      <w:sdtPr>
+        <w:rPr>
+          <w:rFonts w:ascii="宋体" w:hAnsi="宋体" w:eastAsia="宋体" w:cstheme="minorBidi"/>
+          <w:kern w:val="2"/>
+          <w:sz w:val="21"/>
+          <w:szCs w:val="24"/>
+          <w:lang w:val="en-US" w:eastAsia="zh-CN" w:bidi="ar-SA"/>
+        </w:rPr>
+        <w:id w:val="703235896"/>
+        <w15:color w:val="DBDBDB"/>
+      </w:sdtPr>
+      <w:sdtEndPr>
+        <w:rPr>
+          <w:sz w:val="20"/>
+          <w:szCs w:val="20"/>
+        </w:rPr>
+      </w:sdtEndPr>
+      <w:sdtContent>
+        <w:p>
+          <w:pPr>
+            <w:spacing w:before="0" w:beforeLines="0" w:after="0" w:afterLines="0" w:line="240" w:lineRule="auto"/>
+            <w:ind w:left="0" w:leftChars="0" w:right="0" w:rightChars="0" w:firstLine="0" w:firstLineChars="0"/>
+            <w:jc w:val="center"/>
+          </w:pPr>
+          <w:bookmarkStart w:id="1" w:name="_Toc1818794085_WPSOffice_Type3"/>
+          <w:r>
+            <w:rPr>
+              <w:rFonts w:ascii="宋体" w:hAnsi="宋体" w:eastAsia="宋体"/>
+              <w:sz w:val="21"/>
+            </w:rPr>
+            <w:t>目录</w:t>
+          </w:r>
+        </w:p>
+        <w:p>
+          <w:pPr>
+            <w:pStyle w:val="14"/>
+            <w:tabs>
+              <w:tab w:val="right" w:leader="dot" w:pos="8306"/>
+            </w:tabs>
+          </w:pPr>
+          <w:r>
+            <w:fldChar w:fldCharType="begin"/>
+          </w:r>
+          <w:r>
+            <w:instrText xml:space="preserve"> HYPERLINK \l _Toc252923754_WPSOffice_Level1 </w:instrText>
+          </w:r>
+          <w:r>
+            <w:fldChar w:fldCharType="separate"/>
+          </w:r>
+          <w:sdt>
+            <w:sdtPr>
+              <w:rPr>
+                <w:rFonts w:asciiTheme="minorHAnsi" w:hAnsiTheme="minorHAnsi" w:eastAsiaTheme="minorEastAsia" w:cstheme="minorBidi"/>
+                <w:kern w:val="2"/>
+                <w:sz w:val="21"/>
+                <w:szCs w:val="24"/>
+                <w:lang w:val="en-US" w:eastAsia="zh-CN" w:bidi="ar-SA"/>
+              </w:rPr>
+              <w:id w:val="703235896"/>
+              <w:placeholder>
+                <w:docPart w:val="{d58d6e7b-5452-4859-861c-20a701494050}"/>
+              </w:placeholder>
+              <w15:color w:val="509DF3"/>
+            </w:sdtPr>
+            <w:sdtEndPr>
+              <w:rPr>
+                <w:rFonts w:asciiTheme="minorHAnsi" w:hAnsiTheme="minorHAnsi" w:eastAsiaTheme="minorEastAsia" w:cstheme="minorBidi"/>
+                <w:kern w:val="2"/>
+                <w:sz w:val="21"/>
+                <w:szCs w:val="24"/>
+                <w:lang w:val="en-US" w:eastAsia="zh-CN" w:bidi="ar-SA"/>
+              </w:rPr>
+            </w:sdtEndPr>
+            <w:sdtContent>
+              <w:r>
+                <w:rPr>
+                  <w:rFonts w:hint="default" w:ascii="DejaVu Sans" w:hAnsi="DejaVu Sans" w:eastAsia="方正黑体_GBK" w:cstheme="minorBidi"/>
+                </w:rPr>
+                <w:t xml:space="preserve">1. </w:t>
+              </w:r>
+              <w:r>
+                <w:rPr>
+                  <w:rFonts w:hint="eastAsia" w:ascii="DejaVu Sans" w:hAnsi="DejaVu Sans" w:eastAsia="方正黑体_GBK" w:cstheme="minorBidi"/>
+                </w:rPr>
+                <w:t>概述</w:t>
+              </w:r>
+            </w:sdtContent>
+          </w:sdt>
+          <w:r>
+            <w:tab/>
+          </w:r>
+          <w:bookmarkStart w:id="2" w:name="_Toc252923754_WPSOffice_Level1Page"/>
+          <w:r>
+            <w:t>2</w:t>
+          </w:r>
+          <w:bookmarkEnd w:id="2"/>
+          <w:r>
+            <w:fldChar w:fldCharType="end"/>
+          </w:r>
+        </w:p>
+        <w:p>
+          <w:pPr>
+            <w:pStyle w:val="14"/>
+            <w:tabs>
+              <w:tab w:val="right" w:leader="dot" w:pos="8306"/>
+            </w:tabs>
+          </w:pPr>
+          <w:r>
+            <w:fldChar w:fldCharType="begin"/>
+          </w:r>
+          <w:r>
+            <w:instrText xml:space="preserve"> HYPERLINK \l _Toc1818794085_WPSOffice_Level1 </w:instrText>
+          </w:r>
+          <w:r>
+            <w:fldChar w:fldCharType="separate"/>
+          </w:r>
+          <w:sdt>
+            <w:sdtPr>
+              <w:rPr>
+                <w:rFonts w:asciiTheme="minorHAnsi" w:hAnsiTheme="minorHAnsi" w:eastAsiaTheme="minorEastAsia" w:cstheme="minorBidi"/>
+                <w:kern w:val="2"/>
+                <w:sz w:val="21"/>
+                <w:szCs w:val="24"/>
+                <w:lang w:val="en-US" w:eastAsia="zh-CN" w:bidi="ar-SA"/>
+              </w:rPr>
+              <w:id w:val="703235896"/>
+              <w:placeholder>
+                <w:docPart w:val="{ee05504b-630b-4fa8-9721-d36b4c86ca58}"/>
+              </w:placeholder>
+              <w15:color w:val="509DF3"/>
+            </w:sdtPr>
+            <w:sdtEndPr>
+              <w:rPr>
+                <w:rFonts w:asciiTheme="minorHAnsi" w:hAnsiTheme="minorHAnsi" w:eastAsiaTheme="minorEastAsia" w:cstheme="minorBidi"/>
+                <w:kern w:val="2"/>
+                <w:sz w:val="21"/>
+                <w:szCs w:val="24"/>
+                <w:lang w:val="en-US" w:eastAsia="zh-CN" w:bidi="ar-SA"/>
+              </w:rPr>
+            </w:sdtEndPr>
+            <w:sdtContent>
+              <w:r>
+                <w:rPr>
+                  <w:rFonts w:hint="default" w:ascii="DejaVu Sans" w:hAnsi="DejaVu Sans" w:eastAsia="方正黑体_GBK" w:cstheme="minorBidi"/>
+                </w:rPr>
+                <w:t>2. TiKV</w:t>
+              </w:r>
+              <w:r>
+                <w:rPr>
+                  <w:rFonts w:hint="eastAsia" w:ascii="DejaVu Sans" w:hAnsi="DejaVu Sans" w:eastAsia="方正黑体_GBK" w:cstheme="minorBidi"/>
+                </w:rPr>
+                <w:t>存储</w:t>
+              </w:r>
+            </w:sdtContent>
+          </w:sdt>
+          <w:r>
+            <w:tab/>
+          </w:r>
+          <w:bookmarkStart w:id="3" w:name="_Toc1818794085_WPSOffice_Level1Page"/>
+          <w:r>
+            <w:t>3</w:t>
+          </w:r>
+          <w:bookmarkEnd w:id="3"/>
+          <w:r>
+            <w:fldChar w:fldCharType="end"/>
+          </w:r>
+        </w:p>
+        <w:p>
+          <w:pPr>
+            <w:pStyle w:val="14"/>
+            <w:tabs>
+              <w:tab w:val="right" w:leader="dot" w:pos="8306"/>
+            </w:tabs>
+          </w:pPr>
+          <w:r>
+            <w:fldChar w:fldCharType="begin"/>
+          </w:r>
+          <w:r>
+            <w:instrText xml:space="preserve"> HYPERLINK \l _Toc1189955197_WPSOffice_Level1 </w:instrText>
+          </w:r>
+          <w:r>
+            <w:fldChar w:fldCharType="separate"/>
+          </w:r>
+          <w:sdt>
+            <w:sdtPr>
+              <w:rPr>
+                <w:rFonts w:asciiTheme="minorHAnsi" w:hAnsiTheme="minorHAnsi" w:eastAsiaTheme="minorEastAsia" w:cstheme="minorBidi"/>
+                <w:kern w:val="2"/>
+                <w:sz w:val="21"/>
+                <w:szCs w:val="24"/>
+                <w:lang w:val="en-US" w:eastAsia="zh-CN" w:bidi="ar-SA"/>
+              </w:rPr>
+              <w:id w:val="703235896"/>
+              <w:placeholder>
+                <w:docPart w:val="{53e2e6b0-9c19-488c-9172-a67d65866246}"/>
+              </w:placeholder>
+              <w15:color w:val="509DF3"/>
+            </w:sdtPr>
+            <w:sdtEndPr>
+              <w:rPr>
+                <w:rFonts w:asciiTheme="minorHAnsi" w:hAnsiTheme="minorHAnsi" w:eastAsiaTheme="minorEastAsia" w:cstheme="minorBidi"/>
+                <w:kern w:val="2"/>
+                <w:sz w:val="21"/>
+                <w:szCs w:val="24"/>
+                <w:lang w:val="en-US" w:eastAsia="zh-CN" w:bidi="ar-SA"/>
+              </w:rPr>
+            </w:sdtEndPr>
+            <w:sdtContent>
+              <w:r>
+                <w:rPr>
+                  <w:rFonts w:hint="default" w:ascii="DejaVu Sans" w:hAnsi="DejaVu Sans" w:eastAsia="方正黑体_GBK" w:cstheme="minorBidi"/>
+                </w:rPr>
+                <w:t xml:space="preserve">3. </w:t>
+              </w:r>
+              <w:r>
+                <w:rPr>
+                  <w:rFonts w:hint="eastAsia" w:ascii="DejaVu Sans" w:hAnsi="DejaVu Sans" w:eastAsia="方正黑体_GBK" w:cstheme="minorBidi"/>
+                </w:rPr>
+                <w:t>TiDB计算</w:t>
+              </w:r>
+            </w:sdtContent>
+          </w:sdt>
+          <w:r>
+            <w:tab/>
+          </w:r>
+          <w:bookmarkStart w:id="4" w:name="_Toc1189955197_WPSOffice_Level1Page"/>
+          <w:r>
+            <w:t>4</w:t>
+          </w:r>
+          <w:bookmarkEnd w:id="4"/>
+          <w:r>
+            <w:fldChar w:fldCharType="end"/>
+          </w:r>
+        </w:p>
+        <w:p>
+          <w:pPr>
+            <w:pStyle w:val="15"/>
+            <w:tabs>
+              <w:tab w:val="right" w:leader="dot" w:pos="8306"/>
+            </w:tabs>
+          </w:pPr>
+          <w:r>
+            <w:fldChar w:fldCharType="begin"/>
+          </w:r>
+          <w:r>
+            <w:instrText xml:space="preserve"> HYPERLINK \l _Toc1818794085_WPSOffice_Level2 </w:instrText>
+          </w:r>
+          <w:r>
+            <w:fldChar w:fldCharType="separate"/>
+          </w:r>
+          <w:sdt>
+            <w:sdtPr>
+              <w:rPr>
+                <w:rFonts w:asciiTheme="minorHAnsi" w:hAnsiTheme="minorHAnsi" w:eastAsiaTheme="minorEastAsia" w:cstheme="minorBidi"/>
+                <w:kern w:val="2"/>
+                <w:sz w:val="21"/>
+                <w:szCs w:val="24"/>
+                <w:lang w:val="en-US" w:eastAsia="zh-CN" w:bidi="ar-SA"/>
+              </w:rPr>
+              <w:id w:val="703235896"/>
+              <w:placeholder>
+                <w:docPart w:val="{eaf46997-fecb-4681-a86a-19bb3008a06c}"/>
+              </w:placeholder>
+              <w15:color w:val="509DF3"/>
+            </w:sdtPr>
+            <w:sdtEndPr>
+              <w:rPr>
+                <w:rFonts w:asciiTheme="minorHAnsi" w:hAnsiTheme="minorHAnsi" w:eastAsiaTheme="minorEastAsia" w:cstheme="minorBidi"/>
+                <w:kern w:val="2"/>
+                <w:sz w:val="21"/>
+                <w:szCs w:val="24"/>
+                <w:lang w:val="en-US" w:eastAsia="zh-CN" w:bidi="ar-SA"/>
+              </w:rPr>
+            </w:sdtEndPr>
+            <w:sdtContent>
+              <w:r>
+                <w:rPr>
+                  <w:rFonts w:hint="default" w:asciiTheme="minorHAnsi" w:hAnsiTheme="minorHAnsi" w:eastAsiaTheme="minorEastAsia" w:cstheme="minorBidi"/>
+                </w:rPr>
+                <w:t xml:space="preserve">3.1 </w:t>
+              </w:r>
+              <w:r>
+                <w:rPr>
+                  <w:rFonts w:hint="eastAsia" w:asciiTheme="minorHAnsi" w:hAnsiTheme="minorHAnsi" w:eastAsiaTheme="minorEastAsia" w:cstheme="minorBidi"/>
+                </w:rPr>
+                <w:t>关系模型到TiKV的Key-Value模型的映射</w:t>
+              </w:r>
+            </w:sdtContent>
+          </w:sdt>
+          <w:r>
+            <w:tab/>
+          </w:r>
+          <w:bookmarkStart w:id="5" w:name="_Toc1818794085_WPSOffice_Level2Page"/>
+          <w:r>
+            <w:t>4</w:t>
+          </w:r>
+          <w:bookmarkEnd w:id="5"/>
+          <w:r>
+            <w:fldChar w:fldCharType="end"/>
+          </w:r>
+        </w:p>
+        <w:p>
+          <w:pPr>
+            <w:pStyle w:val="15"/>
+            <w:tabs>
+              <w:tab w:val="right" w:leader="dot" w:pos="8306"/>
+            </w:tabs>
+          </w:pPr>
+          <w:r>
+            <w:fldChar w:fldCharType="begin"/>
+          </w:r>
+          <w:r>
+            <w:instrText xml:space="preserve"> HYPERLINK \l _Toc1189955197_WPSOffice_Level2 </w:instrText>
+          </w:r>
+          <w:r>
+            <w:fldChar w:fldCharType="separate"/>
+          </w:r>
+          <w:sdt>
+            <w:sdtPr>
+              <w:rPr>
+                <w:rFonts w:asciiTheme="minorHAnsi" w:hAnsiTheme="minorHAnsi" w:eastAsiaTheme="minorEastAsia" w:cstheme="minorBidi"/>
+                <w:kern w:val="2"/>
+                <w:sz w:val="21"/>
+                <w:szCs w:val="24"/>
+                <w:lang w:val="en-US" w:eastAsia="zh-CN" w:bidi="ar-SA"/>
+              </w:rPr>
+              <w:id w:val="703235896"/>
+              <w:placeholder>
+                <w:docPart w:val="{1f8ad2ff-2a40-41a2-8e8e-533c5f32e7c9}"/>
+              </w:placeholder>
+              <w15:color w:val="509DF3"/>
+            </w:sdtPr>
+            <w:sdtEndPr>
+              <w:rPr>
+                <w:rFonts w:asciiTheme="minorHAnsi" w:hAnsiTheme="minorHAnsi" w:eastAsiaTheme="minorEastAsia" w:cstheme="minorBidi"/>
+                <w:kern w:val="2"/>
+                <w:sz w:val="21"/>
+                <w:szCs w:val="24"/>
+                <w:lang w:val="en-US" w:eastAsia="zh-CN" w:bidi="ar-SA"/>
+              </w:rPr>
+            </w:sdtEndPr>
+            <w:sdtContent>
+              <w:r>
+                <w:rPr>
+                  <w:rFonts w:hint="default" w:asciiTheme="minorHAnsi" w:hAnsiTheme="minorHAnsi" w:eastAsiaTheme="minorEastAsia" w:cstheme="minorBidi"/>
+                </w:rPr>
+                <w:t>3.2 SQL</w:t>
+              </w:r>
+              <w:r>
+                <w:rPr>
+                  <w:rFonts w:hint="eastAsia" w:asciiTheme="minorHAnsi" w:hAnsiTheme="minorHAnsi" w:eastAsiaTheme="minorEastAsia" w:cstheme="minorBidi"/>
+                </w:rPr>
+                <w:t>查询和运算</w:t>
+              </w:r>
+            </w:sdtContent>
+          </w:sdt>
+          <w:r>
+            <w:tab/>
+          </w:r>
+          <w:bookmarkStart w:id="6" w:name="_Toc1189955197_WPSOffice_Level2Page"/>
+          <w:r>
+            <w:t>5</w:t>
+          </w:r>
+          <w:bookmarkEnd w:id="6"/>
+          <w:r>
+            <w:fldChar w:fldCharType="end"/>
+          </w:r>
+        </w:p>
+        <w:p>
+          <w:pPr>
+            <w:pStyle w:val="14"/>
+            <w:tabs>
+              <w:tab w:val="right" w:leader="dot" w:pos="8306"/>
+            </w:tabs>
+          </w:pPr>
+          <w:r>
+            <w:fldChar w:fldCharType="begin"/>
+          </w:r>
+          <w:r>
+            <w:instrText xml:space="preserve"> HYPERLINK \l _Toc61791468_WPSOffice_Level1 </w:instrText>
+          </w:r>
+          <w:r>
+            <w:fldChar w:fldCharType="separate"/>
+          </w:r>
+          <w:sdt>
+            <w:sdtPr>
+              <w:rPr>
+                <w:rFonts w:asciiTheme="minorHAnsi" w:hAnsiTheme="minorHAnsi" w:eastAsiaTheme="minorEastAsia" w:cstheme="minorBidi"/>
+                <w:kern w:val="2"/>
+                <w:sz w:val="21"/>
+                <w:szCs w:val="24"/>
+                <w:lang w:val="en-US" w:eastAsia="zh-CN" w:bidi="ar-SA"/>
+              </w:rPr>
+              <w:id w:val="703235896"/>
+              <w:placeholder>
+                <w:docPart w:val="{50028a03-4b29-433f-b90e-4470a7680456}"/>
+              </w:placeholder>
+              <w15:color w:val="509DF3"/>
+            </w:sdtPr>
+            <w:sdtEndPr>
+              <w:rPr>
+                <w:rFonts w:asciiTheme="minorHAnsi" w:hAnsiTheme="minorHAnsi" w:eastAsiaTheme="minorEastAsia" w:cstheme="minorBidi"/>
+                <w:kern w:val="2"/>
+                <w:sz w:val="21"/>
+                <w:szCs w:val="24"/>
+                <w:lang w:val="en-US" w:eastAsia="zh-CN" w:bidi="ar-SA"/>
+              </w:rPr>
+            </w:sdtEndPr>
+            <w:sdtContent>
+              <w:r>
+                <w:rPr>
+                  <w:rFonts w:hint="default" w:ascii="DejaVu Sans" w:hAnsi="DejaVu Sans" w:eastAsia="方正黑体_GBK" w:cstheme="minorBidi"/>
+                </w:rPr>
+                <w:t>4. TiDB</w:t>
+              </w:r>
+              <w:r>
+                <w:rPr>
+                  <w:rFonts w:hint="eastAsia" w:ascii="DejaVu Sans" w:hAnsi="DejaVu Sans" w:eastAsia="方正黑体_GBK" w:cstheme="minorBidi"/>
+                </w:rPr>
+                <w:t>分布式调度</w:t>
+              </w:r>
+            </w:sdtContent>
+          </w:sdt>
+          <w:r>
+            <w:tab/>
+          </w:r>
+          <w:bookmarkStart w:id="7" w:name="_Toc61791468_WPSOffice_Level1Page"/>
+          <w:r>
+            <w:t>6</w:t>
+          </w:r>
+          <w:bookmarkEnd w:id="7"/>
+          <w:r>
+            <w:fldChar w:fldCharType="end"/>
+          </w:r>
+        </w:p>
+        <w:p>
+          <w:pPr>
+            <w:pStyle w:val="15"/>
+            <w:tabs>
+              <w:tab w:val="right" w:leader="dot" w:pos="8306"/>
+            </w:tabs>
+          </w:pPr>
+          <w:r>
+            <w:fldChar w:fldCharType="begin"/>
+          </w:r>
+          <w:r>
+            <w:instrText xml:space="preserve"> HYPERLINK \l _Toc61791468_WPSOffice_Level2 </w:instrText>
+          </w:r>
+          <w:r>
+            <w:fldChar w:fldCharType="separate"/>
+          </w:r>
+          <w:sdt>
+            <w:sdtPr>
+              <w:rPr>
+                <w:rFonts w:asciiTheme="minorHAnsi" w:hAnsiTheme="minorHAnsi" w:eastAsiaTheme="minorEastAsia" w:cstheme="minorBidi"/>
+                <w:kern w:val="2"/>
+                <w:sz w:val="21"/>
+                <w:szCs w:val="24"/>
+                <w:lang w:val="en-US" w:eastAsia="zh-CN" w:bidi="ar-SA"/>
+              </w:rPr>
+              <w:id w:val="703235896"/>
+              <w:placeholder>
+                <w:docPart w:val="{3bed123a-6b8f-40c8-a337-9832340fc9ca}"/>
+              </w:placeholder>
+              <w15:color w:val="509DF3"/>
+            </w:sdtPr>
+            <w:sdtEndPr>
+              <w:rPr>
+                <w:rFonts w:asciiTheme="minorHAnsi" w:hAnsiTheme="minorHAnsi" w:eastAsiaTheme="minorEastAsia" w:cstheme="minorBidi"/>
+                <w:kern w:val="2"/>
+                <w:sz w:val="21"/>
+                <w:szCs w:val="24"/>
+                <w:lang w:val="en-US" w:eastAsia="zh-CN" w:bidi="ar-SA"/>
+              </w:rPr>
+            </w:sdtEndPr>
+            <w:sdtContent>
+              <w:r>
+                <w:rPr>
+                  <w:rFonts w:hint="default" w:asciiTheme="minorHAnsi" w:hAnsiTheme="minorHAnsi" w:eastAsiaTheme="minorEastAsia" w:cstheme="minorBidi"/>
+                </w:rPr>
+                <w:t xml:space="preserve">4.1 </w:t>
+              </w:r>
+              <w:r>
+                <w:rPr>
+                  <w:rFonts w:hint="eastAsia" w:asciiTheme="minorHAnsi" w:hAnsiTheme="minorHAnsi" w:eastAsiaTheme="minorEastAsia" w:cstheme="minorBidi"/>
+                </w:rPr>
+                <w:t>调度的基本操作及集群信息收集</w:t>
+              </w:r>
+            </w:sdtContent>
+          </w:sdt>
+          <w:r>
+            <w:tab/>
+          </w:r>
+          <w:bookmarkStart w:id="8" w:name="_Toc61791468_WPSOffice_Level2Page"/>
+          <w:r>
+            <w:t>6</w:t>
+          </w:r>
+          <w:bookmarkEnd w:id="8"/>
+          <w:r>
+            <w:fldChar w:fldCharType="end"/>
+          </w:r>
+        </w:p>
+        <w:p>
+          <w:pPr>
+            <w:pStyle w:val="15"/>
+            <w:tabs>
+              <w:tab w:val="right" w:leader="dot" w:pos="8306"/>
+            </w:tabs>
+          </w:pPr>
+          <w:r>
+            <w:fldChar w:fldCharType="begin"/>
+          </w:r>
+          <w:r>
+            <w:instrText xml:space="preserve"> HYPERLINK \l _Toc1294601175_WPSOffice_Level2 </w:instrText>
+          </w:r>
+          <w:r>
+            <w:fldChar w:fldCharType="separate"/>
+          </w:r>
+          <w:sdt>
+            <w:sdtPr>
+              <w:rPr>
+                <w:rFonts w:asciiTheme="minorHAnsi" w:hAnsiTheme="minorHAnsi" w:eastAsiaTheme="minorEastAsia" w:cstheme="minorBidi"/>
+                <w:kern w:val="2"/>
+                <w:sz w:val="21"/>
+                <w:szCs w:val="24"/>
+                <w:lang w:val="en-US" w:eastAsia="zh-CN" w:bidi="ar-SA"/>
+              </w:rPr>
+              <w:id w:val="703235896"/>
+              <w:placeholder>
+                <w:docPart w:val="{bab962b0-fb52-49e5-89a0-9b32c4251296}"/>
+              </w:placeholder>
+              <w15:color w:val="509DF3"/>
+            </w:sdtPr>
+            <w:sdtEndPr>
+              <w:rPr>
+                <w:rFonts w:asciiTheme="minorHAnsi" w:hAnsiTheme="minorHAnsi" w:eastAsiaTheme="minorEastAsia" w:cstheme="minorBidi"/>
+                <w:kern w:val="2"/>
+                <w:sz w:val="21"/>
+                <w:szCs w:val="24"/>
+                <w:lang w:val="en-US" w:eastAsia="zh-CN" w:bidi="ar-SA"/>
+              </w:rPr>
+            </w:sdtEndPr>
+            <w:sdtContent>
+              <w:r>
+                <w:rPr>
+                  <w:rFonts w:hint="default" w:asciiTheme="minorHAnsi" w:hAnsiTheme="minorHAnsi" w:eastAsiaTheme="minorEastAsia" w:cstheme="minorBidi"/>
+                </w:rPr>
+                <w:t xml:space="preserve">4.2 </w:t>
+              </w:r>
+              <w:r>
+                <w:rPr>
+                  <w:rFonts w:hint="eastAsia" w:asciiTheme="minorHAnsi" w:hAnsiTheme="minorHAnsi" w:eastAsiaTheme="minorEastAsia" w:cstheme="minorBidi"/>
+                </w:rPr>
+                <w:t>调度的策略</w:t>
+              </w:r>
+            </w:sdtContent>
+          </w:sdt>
+          <w:r>
+            <w:tab/>
+          </w:r>
+          <w:bookmarkStart w:id="9" w:name="_Toc1294601175_WPSOffice_Level2Page"/>
+          <w:r>
+            <w:t>7</w:t>
+          </w:r>
+          <w:bookmarkEnd w:id="9"/>
+          <w:r>
+            <w:fldChar w:fldCharType="end"/>
+          </w:r>
+        </w:p>
+        <w:p>
+          <w:pPr>
+            <w:pStyle w:val="15"/>
+            <w:tabs>
+              <w:tab w:val="right" w:leader="dot" w:pos="8306"/>
+            </w:tabs>
+          </w:pPr>
+          <w:r>
+            <w:fldChar w:fldCharType="begin"/>
+          </w:r>
+          <w:r>
+            <w:instrText xml:space="preserve"> HYPERLINK \l _Toc57636821_WPSOffice_Level2 </w:instrText>
+          </w:r>
+          <w:r>
+            <w:fldChar w:fldCharType="separate"/>
+          </w:r>
+          <w:sdt>
+            <w:sdtPr>
+              <w:rPr>
+                <w:rFonts w:asciiTheme="minorHAnsi" w:hAnsiTheme="minorHAnsi" w:eastAsiaTheme="minorEastAsia" w:cstheme="minorBidi"/>
+                <w:kern w:val="2"/>
+                <w:sz w:val="21"/>
+                <w:szCs w:val="24"/>
+                <w:lang w:val="en-US" w:eastAsia="zh-CN" w:bidi="ar-SA"/>
+              </w:rPr>
+              <w:id w:val="703235896"/>
+              <w:placeholder>
+                <w:docPart w:val="{b5b24c38-fb14-430e-9267-0a37bcdd2a7a}"/>
+              </w:placeholder>
+              <w15:color w:val="509DF3"/>
+            </w:sdtPr>
+            <w:sdtEndPr>
+              <w:rPr>
+                <w:rFonts w:asciiTheme="minorHAnsi" w:hAnsiTheme="minorHAnsi" w:eastAsiaTheme="minorEastAsia" w:cstheme="minorBidi"/>
+                <w:kern w:val="2"/>
+                <w:sz w:val="21"/>
+                <w:szCs w:val="24"/>
+                <w:lang w:val="en-US" w:eastAsia="zh-CN" w:bidi="ar-SA"/>
+              </w:rPr>
+            </w:sdtEndPr>
+            <w:sdtContent>
+              <w:r>
+                <w:rPr>
+                  <w:rFonts w:hint="default" w:asciiTheme="minorHAnsi" w:hAnsiTheme="minorHAnsi" w:eastAsiaTheme="minorEastAsia" w:cstheme="minorBidi"/>
+                </w:rPr>
+                <w:t xml:space="preserve">4.3 </w:t>
+              </w:r>
+              <w:r>
+                <w:rPr>
+                  <w:rFonts w:hint="eastAsia" w:asciiTheme="minorHAnsi" w:hAnsiTheme="minorHAnsi" w:eastAsiaTheme="minorEastAsia" w:cstheme="minorBidi"/>
+                </w:rPr>
+                <w:t>调度的实现</w:t>
+              </w:r>
+            </w:sdtContent>
+          </w:sdt>
+          <w:r>
+            <w:tab/>
+          </w:r>
+          <w:bookmarkStart w:id="10" w:name="_Toc57636821_WPSOffice_Level2Page"/>
+          <w:r>
+            <w:t>7</w:t>
+          </w:r>
+          <w:bookmarkEnd w:id="10"/>
+          <w:r>
+            <w:fldChar w:fldCharType="end"/>
+          </w:r>
+        </w:p>
+        <w:p>
+          <w:pPr>
+            <w:pStyle w:val="14"/>
+            <w:tabs>
+              <w:tab w:val="right" w:leader="dot" w:pos="8306"/>
+            </w:tabs>
+          </w:pPr>
+          <w:r>
+            <w:fldChar w:fldCharType="begin"/>
+          </w:r>
+          <w:r>
+            <w:instrText xml:space="preserve"> HYPERLINK \l _Toc1294601175_WPSOffice_Level1 </w:instrText>
+          </w:r>
+          <w:r>
+            <w:fldChar w:fldCharType="separate"/>
+          </w:r>
+          <w:sdt>
+            <w:sdtPr>
+              <w:rPr>
+                <w:rFonts w:asciiTheme="minorHAnsi" w:hAnsiTheme="minorHAnsi" w:eastAsiaTheme="minorEastAsia" w:cstheme="minorBidi"/>
+                <w:kern w:val="2"/>
+                <w:sz w:val="21"/>
+                <w:szCs w:val="24"/>
+                <w:lang w:val="en-US" w:eastAsia="zh-CN" w:bidi="ar-SA"/>
+              </w:rPr>
+              <w:id w:val="703235896"/>
+              <w:placeholder>
+                <w:docPart w:val="{4a4bde39-e893-40c1-860e-fe4d5e252f73}"/>
+              </w:placeholder>
+              <w15:color w:val="509DF3"/>
+            </w:sdtPr>
+            <w:sdtEndPr>
+              <w:rPr>
+                <w:rFonts w:asciiTheme="minorHAnsi" w:hAnsiTheme="minorHAnsi" w:eastAsiaTheme="minorEastAsia" w:cstheme="minorBidi"/>
+                <w:kern w:val="2"/>
+                <w:sz w:val="21"/>
+                <w:szCs w:val="24"/>
+                <w:lang w:val="en-US" w:eastAsia="zh-CN" w:bidi="ar-SA"/>
+              </w:rPr>
+            </w:sdtEndPr>
+            <w:sdtContent>
+              <w:r>
+                <w:rPr>
+                  <w:rFonts w:hint="default" w:ascii="DejaVu Sans" w:hAnsi="DejaVu Sans" w:eastAsia="方正黑体_GBK" w:cstheme="minorBidi"/>
+                </w:rPr>
+                <w:t xml:space="preserve">5. </w:t>
+              </w:r>
+              <w:r>
+                <w:rPr>
+                  <w:rFonts w:hint="eastAsia" w:ascii="DejaVu Sans" w:hAnsi="DejaVu Sans" w:eastAsia="方正黑体_GBK" w:cstheme="minorBidi"/>
+                </w:rPr>
+                <w:t>Range分区</w:t>
+              </w:r>
+            </w:sdtContent>
+          </w:sdt>
+          <w:r>
+            <w:tab/>
+          </w:r>
+          <w:bookmarkStart w:id="11" w:name="_Toc1294601175_WPSOffice_Level1Page"/>
+          <w:r>
+            <w:t>7</w:t>
+          </w:r>
+          <w:bookmarkEnd w:id="11"/>
+          <w:r>
+            <w:fldChar w:fldCharType="end"/>
+          </w:r>
+        </w:p>
+        <w:p>
+          <w:pPr>
+            <w:pStyle w:val="15"/>
+            <w:tabs>
+              <w:tab w:val="right" w:leader="dot" w:pos="8306"/>
+            </w:tabs>
+          </w:pPr>
+          <w:r>
+            <w:fldChar w:fldCharType="begin"/>
+          </w:r>
+          <w:r>
+            <w:instrText xml:space="preserve"> HYPERLINK \l _Toc186925750_WPSOffice_Level2 </w:instrText>
+          </w:r>
+          <w:r>
+            <w:fldChar w:fldCharType="separate"/>
+          </w:r>
+          <w:sdt>
+            <w:sdtPr>
+              <w:rPr>
+                <w:rFonts w:asciiTheme="minorHAnsi" w:hAnsiTheme="minorHAnsi" w:eastAsiaTheme="minorEastAsia" w:cstheme="minorBidi"/>
+                <w:kern w:val="2"/>
+                <w:sz w:val="21"/>
+                <w:szCs w:val="24"/>
+                <w:lang w:val="en-US" w:eastAsia="zh-CN" w:bidi="ar-SA"/>
+              </w:rPr>
+              <w:id w:val="703235896"/>
+              <w:placeholder>
+                <w:docPart w:val="{8c912548-d4fd-47d6-8a23-11665e00db4f}"/>
+              </w:placeholder>
+              <w15:color w:val="509DF3"/>
+            </w:sdtPr>
+            <w:sdtEndPr>
+              <w:rPr>
+                <w:rFonts w:asciiTheme="minorHAnsi" w:hAnsiTheme="minorHAnsi" w:eastAsiaTheme="minorEastAsia" w:cstheme="minorBidi"/>
+                <w:kern w:val="2"/>
+                <w:sz w:val="21"/>
+                <w:szCs w:val="24"/>
+                <w:lang w:val="en-US" w:eastAsia="zh-CN" w:bidi="ar-SA"/>
+              </w:rPr>
+            </w:sdtEndPr>
+            <w:sdtContent>
+              <w:r>
+                <w:rPr>
+                  <w:rFonts w:hint="default" w:asciiTheme="minorHAnsi" w:hAnsiTheme="minorHAnsi" w:eastAsiaTheme="minorEastAsia" w:cstheme="minorBidi"/>
+                </w:rPr>
+                <w:t xml:space="preserve">5.1 </w:t>
+              </w:r>
+              <w:r>
+                <w:rPr>
+                  <w:rFonts w:hint="eastAsia" w:asciiTheme="minorHAnsi" w:hAnsiTheme="minorHAnsi" w:eastAsiaTheme="minorEastAsia" w:cstheme="minorBidi"/>
+                </w:rPr>
+                <w:t>分区和分表概念和区别</w:t>
+              </w:r>
+            </w:sdtContent>
+          </w:sdt>
+          <w:r>
+            <w:tab/>
+          </w:r>
+          <w:bookmarkStart w:id="12" w:name="_Toc186925750_WPSOffice_Level2Page"/>
+          <w:r>
+            <w:t>7</w:t>
+          </w:r>
+          <w:bookmarkEnd w:id="12"/>
+          <w:r>
+            <w:fldChar w:fldCharType="end"/>
+          </w:r>
+        </w:p>
+        <w:p>
+          <w:pPr>
+            <w:pStyle w:val="15"/>
+            <w:tabs>
+              <w:tab w:val="right" w:leader="dot" w:pos="8306"/>
+            </w:tabs>
+          </w:pPr>
+          <w:r>
+            <w:fldChar w:fldCharType="begin"/>
+          </w:r>
+          <w:r>
+            <w:instrText xml:space="preserve"> HYPERLINK \l _Toc2039988336_WPSOffice_Level2 </w:instrText>
+          </w:r>
+          <w:r>
+            <w:fldChar w:fldCharType="separate"/>
+          </w:r>
+          <w:sdt>
+            <w:sdtPr>
+              <w:rPr>
+                <w:rStyle w:val="10"/>
+                <w:rFonts w:asciiTheme="minorHAnsi" w:hAnsiTheme="minorHAnsi" w:eastAsiaTheme="minorEastAsia" w:cstheme="minorBidi"/>
+                <w:kern w:val="2"/>
+                <w:sz w:val="21"/>
+                <w:szCs w:val="24"/>
+                <w:lang w:val="en-US" w:eastAsia="zh-CN" w:bidi="ar-SA"/>
+              </w:rPr>
+              <w:id w:val="703235896"/>
+              <w:placeholder>
+                <w:docPart w:val="{280d5fa3-ecb5-4dde-b9e2-35851a504021}"/>
+              </w:placeholder>
+              <w15:color w:val="509DF3"/>
+            </w:sdtPr>
+            <w:sdtEndPr>
+              <w:rPr>
+                <w:rStyle w:val="10"/>
+                <w:rFonts w:asciiTheme="minorHAnsi" w:hAnsiTheme="minorHAnsi" w:eastAsiaTheme="minorEastAsia" w:cstheme="minorBidi"/>
+                <w:kern w:val="2"/>
+                <w:sz w:val="21"/>
+                <w:szCs w:val="24"/>
+                <w:lang w:val="en-US" w:eastAsia="zh-CN" w:bidi="ar-SA"/>
+              </w:rPr>
+            </w:sdtEndPr>
+            <w:sdtContent>
+              <w:r>
+                <w:rPr>
+                  <w:rStyle w:val="10"/>
+                  <w:rFonts w:hint="default" w:asciiTheme="minorHAnsi" w:hAnsiTheme="minorHAnsi" w:eastAsiaTheme="minorEastAsia" w:cstheme="minorBidi"/>
+                </w:rPr>
+                <w:t>5.2 T</w:t>
+              </w:r>
+              <w:r>
+                <w:rPr>
+                  <w:rStyle w:val="10"/>
+                  <w:rFonts w:hint="eastAsia" w:asciiTheme="minorHAnsi" w:hAnsiTheme="minorHAnsi" w:eastAsiaTheme="minorEastAsia" w:cstheme="minorBidi"/>
+                </w:rPr>
+                <w:t>iDB的Range分区</w:t>
+              </w:r>
+            </w:sdtContent>
+          </w:sdt>
+          <w:r>
+            <w:rPr>
+              <w:rStyle w:val="10"/>
+            </w:rPr>
+            <w:tab/>
+          </w:r>
+          <w:bookmarkStart w:id="13" w:name="_Toc2039988336_WPSOffice_Level2Page"/>
+          <w:r>
+            <w:rPr>
+              <w:rStyle w:val="10"/>
+            </w:rPr>
+            <w:t>8</w:t>
+          </w:r>
+          <w:bookmarkEnd w:id="13"/>
+          <w:r>
+            <w:fldChar w:fldCharType="end"/>
+          </w:r>
+        </w:p>
+        <w:p>
+          <w:pPr>
+            <w:pStyle w:val="16"/>
+            <w:tabs>
+              <w:tab w:val="right" w:leader="dot" w:pos="8306"/>
+            </w:tabs>
+          </w:pPr>
+          <w:r>
+            <w:fldChar w:fldCharType="begin"/>
+          </w:r>
+          <w:r>
+            <w:instrText xml:space="preserve"> HYPERLINK \l _Toc1818794085_WPSOffice_Level3 </w:instrText>
+          </w:r>
+          <w:r>
+            <w:fldChar w:fldCharType="separate"/>
+          </w:r>
+          <w:sdt>
+            <w:sdtPr>
+              <w:rPr>
+                <w:rStyle w:val="10"/>
+                <w:rFonts w:asciiTheme="minorHAnsi" w:hAnsiTheme="minorHAnsi" w:eastAsiaTheme="minorEastAsia" w:cstheme="minorBidi"/>
+                <w:kern w:val="2"/>
+                <w:sz w:val="21"/>
+                <w:szCs w:val="24"/>
+                <w:lang w:val="en-US" w:eastAsia="zh-CN" w:bidi="ar-SA"/>
+              </w:rPr>
+              <w:id w:val="703235896"/>
+              <w:placeholder>
+                <w:docPart w:val="{2aa20a4e-2cee-4db2-a6e2-16cd44b08c19}"/>
+              </w:placeholder>
+              <w15:color w:val="509DF3"/>
+            </w:sdtPr>
+            <w:sdtEndPr>
+              <w:rPr>
+                <w:rStyle w:val="10"/>
+                <w:rFonts w:asciiTheme="minorHAnsi" w:hAnsiTheme="minorHAnsi" w:eastAsiaTheme="minorEastAsia" w:cstheme="minorBidi"/>
+                <w:kern w:val="2"/>
+                <w:sz w:val="21"/>
+                <w:szCs w:val="24"/>
+                <w:lang w:val="en-US" w:eastAsia="zh-CN" w:bidi="ar-SA"/>
+              </w:rPr>
+            </w:sdtEndPr>
+            <w:sdtContent>
+              <w:r>
+                <w:rPr>
+                  <w:rStyle w:val="10"/>
+                  <w:rFonts w:hint="default" w:eastAsia="方正黑体_GBK" w:asciiTheme="minorAscii" w:hAnsiTheme="minorAscii" w:cstheme="minorBidi"/>
+                </w:rPr>
+                <w:t xml:space="preserve">5.2.1 </w:t>
+              </w:r>
+              <w:r>
+                <w:rPr>
+                  <w:rStyle w:val="10"/>
+                  <w:rFonts w:hint="eastAsia" w:eastAsia="方正黑体_GBK" w:asciiTheme="minorAscii" w:hAnsiTheme="minorAscii" w:cstheme="minorBidi"/>
+                </w:rPr>
+                <w:t>Range分区管理</w:t>
+              </w:r>
+            </w:sdtContent>
+          </w:sdt>
+          <w:r>
+            <w:rPr>
+              <w:rStyle w:val="10"/>
+            </w:rPr>
+            <w:tab/>
+          </w:r>
+          <w:bookmarkStart w:id="14" w:name="_Toc1818794085_WPSOffice_Level3Page"/>
+          <w:r>
+            <w:rPr>
+              <w:rStyle w:val="10"/>
+            </w:rPr>
+            <w:t>8</w:t>
+          </w:r>
+          <w:bookmarkEnd w:id="14"/>
+          <w:r>
+            <w:fldChar w:fldCharType="end"/>
+          </w:r>
+        </w:p>
+        <w:p>
+          <w:pPr>
+            <w:pStyle w:val="16"/>
+            <w:tabs>
+              <w:tab w:val="right" w:leader="dot" w:pos="8306"/>
+            </w:tabs>
+          </w:pPr>
+          <w:r>
+            <w:fldChar w:fldCharType="begin"/>
+          </w:r>
+          <w:r>
+            <w:instrText xml:space="preserve"> HYPERLINK \l _Toc1189955197_WPSOffice_Level3 </w:instrText>
+          </w:r>
+          <w:r>
+            <w:fldChar w:fldCharType="separate"/>
+          </w:r>
+          <w:sdt>
+            <w:sdtPr>
+              <w:rPr>
+                <w:rFonts w:asciiTheme="minorHAnsi" w:hAnsiTheme="minorHAnsi" w:eastAsiaTheme="minorEastAsia" w:cstheme="minorBidi"/>
+                <w:kern w:val="2"/>
+                <w:sz w:val="21"/>
+                <w:szCs w:val="24"/>
+                <w:lang w:val="en-US" w:eastAsia="zh-CN" w:bidi="ar-SA"/>
+              </w:rPr>
+              <w:id w:val="703235896"/>
+              <w:placeholder>
+                <w:docPart w:val="{8846534a-77f2-42f9-bbfb-418d7e06b264}"/>
+              </w:placeholder>
+              <w15:color w:val="509DF3"/>
+            </w:sdtPr>
+            <w:sdtEndPr>
+              <w:rPr>
+                <w:rFonts w:asciiTheme="minorHAnsi" w:hAnsiTheme="minorHAnsi" w:eastAsiaTheme="minorEastAsia" w:cstheme="minorBidi"/>
+                <w:kern w:val="2"/>
+                <w:sz w:val="21"/>
+                <w:szCs w:val="24"/>
+                <w:lang w:val="en-US" w:eastAsia="zh-CN" w:bidi="ar-SA"/>
+              </w:rPr>
+            </w:sdtEndPr>
+            <w:sdtContent>
+              <w:r>
+                <w:rPr>
+                  <w:rFonts w:hint="default" w:eastAsia="方正黑体_GBK" w:asciiTheme="minorAscii" w:hAnsiTheme="minorAscii" w:cstheme="minorBidi"/>
+                </w:rPr>
+                <w:t xml:space="preserve">5.2.2 </w:t>
+              </w:r>
+              <w:r>
+                <w:rPr>
+                  <w:rFonts w:hint="eastAsia" w:eastAsia="方正黑体_GBK" w:asciiTheme="minorAscii" w:hAnsiTheme="minorAscii" w:cstheme="minorBidi"/>
+                </w:rPr>
+                <w:t>Range分区的数据插入、修改和删除</w:t>
+              </w:r>
+            </w:sdtContent>
+          </w:sdt>
+          <w:r>
+            <w:tab/>
+          </w:r>
+          <w:bookmarkStart w:id="15" w:name="_Toc1189955197_WPSOffice_Level3Page"/>
+          <w:r>
+            <w:t>9</w:t>
+          </w:r>
+          <w:bookmarkEnd w:id="15"/>
+          <w:r>
+            <w:fldChar w:fldCharType="end"/>
+          </w:r>
+        </w:p>
+        <w:p>
+          <w:pPr>
+            <w:pStyle w:val="16"/>
+            <w:tabs>
+              <w:tab w:val="right" w:leader="dot" w:pos="8306"/>
+            </w:tabs>
+          </w:pPr>
+          <w:r>
+            <w:fldChar w:fldCharType="begin"/>
+          </w:r>
+          <w:r>
+            <w:instrText xml:space="preserve"> HYPERLINK \l _Toc61791468_WPSOffice_Level3 </w:instrText>
+          </w:r>
+          <w:r>
+            <w:fldChar w:fldCharType="separate"/>
+          </w:r>
+          <w:sdt>
+            <w:sdtPr>
+              <w:rPr>
+                <w:rFonts w:asciiTheme="minorHAnsi" w:hAnsiTheme="minorHAnsi" w:eastAsiaTheme="minorEastAsia" w:cstheme="minorBidi"/>
+                <w:kern w:val="2"/>
+                <w:sz w:val="21"/>
+                <w:szCs w:val="24"/>
+                <w:lang w:val="en-US" w:eastAsia="zh-CN" w:bidi="ar-SA"/>
+              </w:rPr>
+              <w:id w:val="703235896"/>
+              <w:placeholder>
+                <w:docPart w:val="{491b20a2-d530-4f56-b328-e22e274d7f66}"/>
+              </w:placeholder>
+              <w15:color w:val="509DF3"/>
+            </w:sdtPr>
+            <w:sdtEndPr>
+              <w:rPr>
+                <w:rFonts w:asciiTheme="minorHAnsi" w:hAnsiTheme="minorHAnsi" w:eastAsiaTheme="minorEastAsia" w:cstheme="minorBidi"/>
+                <w:kern w:val="2"/>
+                <w:sz w:val="21"/>
+                <w:szCs w:val="24"/>
+                <w:lang w:val="en-US" w:eastAsia="zh-CN" w:bidi="ar-SA"/>
+              </w:rPr>
+            </w:sdtEndPr>
+            <w:sdtContent>
+              <w:r>
+                <w:rPr>
+                  <w:rFonts w:hint="default" w:eastAsia="方正黑体_GBK" w:asciiTheme="minorAscii" w:hAnsiTheme="minorAscii" w:cstheme="minorBidi"/>
+                </w:rPr>
+                <w:t xml:space="preserve">5.2.3 </w:t>
+              </w:r>
+              <w:r>
+                <w:rPr>
+                  <w:rFonts w:hint="eastAsia" w:eastAsia="方正黑体_GBK" w:asciiTheme="minorAscii" w:hAnsiTheme="minorAscii" w:cstheme="minorBidi"/>
+                </w:rPr>
+                <w:t>基于Range分区的数据查询和分区裁剪</w:t>
+              </w:r>
+            </w:sdtContent>
+          </w:sdt>
+          <w:r>
+            <w:tab/>
+          </w:r>
+          <w:bookmarkStart w:id="16" w:name="_Toc61791468_WPSOffice_Level3Page"/>
+          <w:r>
+            <w:t>9</w:t>
+          </w:r>
+          <w:bookmarkEnd w:id="16"/>
+          <w:r>
+            <w:fldChar w:fldCharType="end"/>
+          </w:r>
+        </w:p>
+        <w:p>
+          <w:pPr>
+            <w:pStyle w:val="16"/>
+            <w:tabs>
+              <w:tab w:val="right" w:leader="dot" w:pos="8306"/>
+            </w:tabs>
+          </w:pPr>
+          <w:r>
+            <w:fldChar w:fldCharType="begin"/>
+          </w:r>
+          <w:r>
+            <w:instrText xml:space="preserve"> HYPERLINK \l _Toc1294601175_WPSOffice_Level3 </w:instrText>
+          </w:r>
+          <w:r>
+            <w:fldChar w:fldCharType="separate"/>
+          </w:r>
+          <w:sdt>
+            <w:sdtPr>
+              <w:rPr>
+                <w:rFonts w:asciiTheme="minorHAnsi" w:hAnsiTheme="minorHAnsi" w:eastAsiaTheme="minorEastAsia" w:cstheme="minorBidi"/>
+                <w:kern w:val="2"/>
+                <w:sz w:val="21"/>
+                <w:szCs w:val="24"/>
+                <w:lang w:val="en-US" w:eastAsia="zh-CN" w:bidi="ar-SA"/>
+              </w:rPr>
+              <w:id w:val="703235896"/>
+              <w:placeholder>
+                <w:docPart w:val="{612ea69a-96a8-4dd5-9645-b54313bd171a}"/>
+              </w:placeholder>
+              <w15:color w:val="509DF3"/>
+            </w:sdtPr>
+            <w:sdtEndPr>
+              <w:rPr>
+                <w:rFonts w:asciiTheme="minorHAnsi" w:hAnsiTheme="minorHAnsi" w:eastAsiaTheme="minorEastAsia" w:cstheme="minorBidi"/>
+                <w:kern w:val="2"/>
+                <w:sz w:val="21"/>
+                <w:szCs w:val="24"/>
+                <w:lang w:val="en-US" w:eastAsia="zh-CN" w:bidi="ar-SA"/>
+              </w:rPr>
+            </w:sdtEndPr>
+            <w:sdtContent>
+              <w:r>
+                <w:rPr>
+                  <w:rFonts w:hint="default" w:eastAsia="方正黑体_GBK" w:asciiTheme="minorAscii" w:hAnsiTheme="minorAscii" w:cstheme="minorBidi"/>
+                </w:rPr>
+                <w:t xml:space="preserve">5.2.4 </w:t>
+              </w:r>
+              <w:r>
+                <w:rPr>
+                  <w:rFonts w:hint="eastAsia" w:eastAsia="方正黑体_GBK" w:asciiTheme="minorAscii" w:hAnsiTheme="minorAscii" w:cstheme="minorBidi"/>
+                </w:rPr>
+                <w:t>Range分区在</w:t>
+              </w:r>
+              <w:r>
+                <w:rPr>
+                  <w:rFonts w:hint="default" w:eastAsia="方正黑体_GBK" w:asciiTheme="minorAscii" w:hAnsiTheme="minorAscii" w:cstheme="minorBidi"/>
+                </w:rPr>
+                <w:t>T</w:t>
+              </w:r>
+              <w:r>
+                <w:rPr>
+                  <w:rFonts w:hint="eastAsia" w:eastAsia="方正黑体_GBK" w:asciiTheme="minorAscii" w:hAnsiTheme="minorAscii" w:cstheme="minorBidi"/>
+                </w:rPr>
+                <w:t>iKV中的存储</w:t>
+              </w:r>
+            </w:sdtContent>
+          </w:sdt>
+          <w:r>
+            <w:tab/>
+          </w:r>
+          <w:bookmarkStart w:id="17" w:name="_Toc1294601175_WPSOffice_Level3Page"/>
+          <w:r>
+            <w:t>10</w:t>
+          </w:r>
+          <w:bookmarkEnd w:id="17"/>
+          <w:r>
+            <w:fldChar w:fldCharType="end"/>
+          </w:r>
+          <w:bookmarkEnd w:id="1"/>
+        </w:p>
+      </w:sdtContent>
+    </w:sdt>
+    <w:p>
+      <w:pPr>
+        <w:rPr>
+          <w:rFonts w:hint="eastAsia"/>
+          <w:lang w:eastAsia="zh-Hans"/>
+        </w:rPr>
+        <w:sectPr>
+          <w:pgSz w:w="11906" w:h="16838"/>
+          <w:pgMar w:top="1440" w:right="1800" w:bottom="1440" w:left="1800" w:header="851" w:footer="992" w:gutter="0"/>
+          <w:cols w:space="425" w:num="1"/>
+          <w:docGrid w:type="lines" w:linePitch="312" w:charSpace="0"/>
+        </w:sectPr>
+      </w:pPr>
+    </w:p>
+    <w:p>
+      <w:pPr>
+        <w:rPr>
+          <w:rFonts w:hint="eastAsia"/>
+          <w:lang w:eastAsia="zh-Hans"/>
+        </w:rPr>
+      </w:pPr>
     </w:p>
     <w:p>
       <w:pPr>
@@ -974,7 +1209,8 @@
           <w:lang w:val="en-US" w:eastAsia="zh-Hans"/>
         </w:rPr>
       </w:pPr>
-      <w:bookmarkStart w:id="1" w:name="_Toc449681343"/>
+      <w:bookmarkStart w:id="18" w:name="_Toc449681343"/>
+      <w:bookmarkStart w:id="19" w:name="_Toc252923754_WPSOffice_Level1"/>
       <w:r>
         <w:rPr>
           <w:rFonts w:hint="default"/>
@@ -989,7 +1225,8 @@
         </w:rPr>
         <w:t>概述</w:t>
       </w:r>
-      <w:bookmarkEnd w:id="1"/>
+      <w:bookmarkEnd w:id="18"/>
+      <w:bookmarkEnd w:id="19"/>
     </w:p>
     <w:p>
       <w:pPr>
@@ -1518,16 +1755,7 @@
           <w:rFonts w:hint="eastAsia"/>
           <w:lang w:val="en-US" w:eastAsia="zh-Hans"/>
         </w:rPr>
-        <w:t>TiDB的Range分区的概念、存储</w:t>
-      </w:r>
-      <w:bookmarkStart w:id="13" w:name="_GoBack"/>
-      <w:bookmarkEnd w:id="13"/>
-      <w:r>
-        <w:rPr>
-          <w:rFonts w:hint="eastAsia"/>
-          <w:lang w:val="en-US" w:eastAsia="zh-Hans"/>
-        </w:rPr>
-        <w:t>原理及如何使用</w:t>
+        <w:t>TiDB的Range分区的概念、存储原理及如何使用</w:t>
       </w:r>
     </w:p>
     <w:p>
@@ -1547,7 +1775,8 @@
           <w:lang w:eastAsia="zh-Hans"/>
         </w:rPr>
       </w:pPr>
-      <w:bookmarkStart w:id="2" w:name="_Toc799378008"/>
+      <w:bookmarkStart w:id="20" w:name="_Toc799378008"/>
+      <w:bookmarkStart w:id="21" w:name="_Toc1818794085_WPSOffice_Level1"/>
       <w:r>
         <w:rPr>
           <w:rFonts w:hint="default"/>
@@ -1562,7 +1791,8 @@
         </w:rPr>
         <w:t>存储</w:t>
       </w:r>
-      <w:bookmarkEnd w:id="2"/>
+      <w:bookmarkEnd w:id="20"/>
+      <w:bookmarkEnd w:id="21"/>
     </w:p>
     <w:p>
       <w:pPr>
@@ -1594,7 +1824,7 @@
       </w:r>
       <w:r>
         <w:rPr>
-          <w:rStyle w:val="9"/>
+          <w:rStyle w:val="11"/>
           <w:rFonts w:hint="eastAsia"/>
           <w:lang w:val="en-US" w:eastAsia="zh-Hans"/>
         </w:rPr>
@@ -2083,7 +2313,8 @@
           <w:lang w:val="en-US" w:eastAsia="zh-Hans"/>
         </w:rPr>
       </w:pPr>
-      <w:bookmarkStart w:id="3" w:name="_Toc488484824"/>
+      <w:bookmarkStart w:id="22" w:name="_Toc488484824"/>
+      <w:bookmarkStart w:id="23" w:name="_Toc1189955197_WPSOffice_Level1"/>
       <w:r>
         <w:rPr>
           <w:rFonts w:hint="default"/>
@@ -2098,7 +2329,8 @@
         </w:rPr>
         <w:t>TiDB计算</w:t>
       </w:r>
-      <w:bookmarkEnd w:id="3"/>
+      <w:bookmarkEnd w:id="22"/>
+      <w:bookmarkEnd w:id="23"/>
     </w:p>
     <w:p>
       <w:pPr>
@@ -2130,7 +2362,7 @@
       </w:r>
       <w:r>
         <w:rPr>
-          <w:rStyle w:val="9"/>
+          <w:rStyle w:val="11"/>
           <w:rFonts w:hint="eastAsia"/>
           <w:lang w:val="en-US" w:eastAsia="zh-Hans"/>
         </w:rPr>
@@ -2161,7 +2393,8 @@
           <w:lang w:val="en-US" w:eastAsia="zh-Hans"/>
         </w:rPr>
       </w:pPr>
-      <w:bookmarkStart w:id="4" w:name="_Toc134454487"/>
+      <w:bookmarkStart w:id="24" w:name="_Toc134454487"/>
+      <w:bookmarkStart w:id="25" w:name="_Toc1818794085_WPSOffice_Level2"/>
       <w:r>
         <w:rPr>
           <w:rFonts w:hint="default"/>
@@ -2176,7 +2409,8 @@
         </w:rPr>
         <w:t>关系模型到TiKV的Key-Value模型的映射</w:t>
       </w:r>
-      <w:bookmarkEnd w:id="4"/>
+      <w:bookmarkEnd w:id="24"/>
+      <w:bookmarkEnd w:id="25"/>
     </w:p>
     <w:p>
       <w:pPr>
@@ -2403,7 +2637,8 @@
           <w:lang w:val="en-US" w:eastAsia="zh-Hans"/>
         </w:rPr>
       </w:pPr>
-      <w:bookmarkStart w:id="5" w:name="_Toc623766365"/>
+      <w:bookmarkStart w:id="26" w:name="_Toc623766365"/>
+      <w:bookmarkStart w:id="27" w:name="_Toc1189955197_WPSOffice_Level2"/>
       <w:r>
         <w:rPr>
           <w:rFonts w:hint="default"/>
@@ -2418,7 +2653,8 @@
         </w:rPr>
         <w:t>查询和运算</w:t>
       </w:r>
-      <w:bookmarkEnd w:id="5"/>
+      <w:bookmarkEnd w:id="26"/>
+      <w:bookmarkEnd w:id="27"/>
     </w:p>
     <w:p>
       <w:pPr>
@@ -2753,7 +2989,8 @@
           <w:lang w:val="en-US" w:eastAsia="zh-Hans"/>
         </w:rPr>
       </w:pPr>
-      <w:bookmarkStart w:id="6" w:name="_Toc1773615548"/>
+      <w:bookmarkStart w:id="28" w:name="_Toc1773615548"/>
+      <w:bookmarkStart w:id="29" w:name="_Toc61791468_WPSOffice_Level1"/>
       <w:r>
         <w:rPr>
           <w:rFonts w:hint="default"/>
@@ -2768,7 +3005,8 @@
         </w:rPr>
         <w:t>分布式调度</w:t>
       </w:r>
-      <w:bookmarkEnd w:id="6"/>
+      <w:bookmarkEnd w:id="28"/>
+      <w:bookmarkEnd w:id="29"/>
     </w:p>
     <w:p>
       <w:pPr>
@@ -2857,7 +3095,8 @@
           <w:lang w:val="en-US" w:eastAsia="zh-Hans"/>
         </w:rPr>
       </w:pPr>
-      <w:bookmarkStart w:id="7" w:name="_Toc2083494876"/>
+      <w:bookmarkStart w:id="30" w:name="_Toc2083494876"/>
+      <w:bookmarkStart w:id="31" w:name="_Toc61791468_WPSOffice_Level2"/>
       <w:r>
         <w:rPr>
           <w:rFonts w:hint="default"/>
@@ -2872,7 +3111,8 @@
         </w:rPr>
         <w:t>调度的基本操作及集群信息收集</w:t>
       </w:r>
-      <w:bookmarkEnd w:id="7"/>
+      <w:bookmarkEnd w:id="30"/>
+      <w:bookmarkEnd w:id="31"/>
     </w:p>
     <w:p>
       <w:pPr>
@@ -3052,7 +3292,8 @@
           <w:lang w:val="en-US" w:eastAsia="zh-Hans"/>
         </w:rPr>
       </w:pPr>
-      <w:bookmarkStart w:id="8" w:name="_Toc430032950"/>
+      <w:bookmarkStart w:id="32" w:name="_Toc430032950"/>
+      <w:bookmarkStart w:id="33" w:name="_Toc1294601175_WPSOffice_Level2"/>
       <w:r>
         <w:rPr>
           <w:rFonts w:hint="default"/>
@@ -3067,7 +3308,8 @@
         </w:rPr>
         <w:t>调度的策略</w:t>
       </w:r>
-      <w:bookmarkEnd w:id="8"/>
+      <w:bookmarkEnd w:id="32"/>
+      <w:bookmarkEnd w:id="33"/>
     </w:p>
     <w:p>
       <w:pPr>
@@ -3261,7 +3503,8 @@
           <w:lang w:val="en-US" w:eastAsia="zh-Hans"/>
         </w:rPr>
       </w:pPr>
-      <w:bookmarkStart w:id="9" w:name="_Toc1281318495"/>
+      <w:bookmarkStart w:id="34" w:name="_Toc1281318495"/>
+      <w:bookmarkStart w:id="35" w:name="_Toc57636821_WPSOffice_Level2"/>
       <w:r>
         <w:rPr>
           <w:rFonts w:hint="default"/>
@@ -3276,7 +3519,8 @@
         </w:rPr>
         <w:t>调度的实现</w:t>
       </w:r>
-      <w:bookmarkEnd w:id="9"/>
+      <w:bookmarkEnd w:id="34"/>
+      <w:bookmarkEnd w:id="35"/>
     </w:p>
     <w:p>
       <w:pPr>
@@ -3333,7 +3577,8 @@
           <w:lang w:val="en-US" w:eastAsia="zh-Hans"/>
         </w:rPr>
       </w:pPr>
-      <w:bookmarkStart w:id="10" w:name="_Toc153933349"/>
+      <w:bookmarkStart w:id="36" w:name="_Toc153933349"/>
+      <w:bookmarkStart w:id="37" w:name="_Toc1294601175_WPSOffice_Level1"/>
       <w:r>
         <w:rPr>
           <w:rFonts w:hint="default"/>
@@ -3348,7 +3593,8 @@
         </w:rPr>
         <w:t>Range分区</w:t>
       </w:r>
-      <w:bookmarkEnd w:id="10"/>
+      <w:bookmarkEnd w:id="36"/>
+      <w:bookmarkEnd w:id="37"/>
     </w:p>
     <w:p>
       <w:pPr>
@@ -3359,7 +3605,8 @@
           <w:lang w:val="en-US" w:eastAsia="zh-Hans"/>
         </w:rPr>
       </w:pPr>
-      <w:bookmarkStart w:id="11" w:name="_Toc1587485655"/>
+      <w:bookmarkStart w:id="38" w:name="_Toc1587485655"/>
+      <w:bookmarkStart w:id="39" w:name="_Toc186925750_WPSOffice_Level2"/>
       <w:r>
         <w:rPr>
           <w:rFonts w:hint="default"/>
@@ -3374,7 +3621,8 @@
         </w:rPr>
         <w:t>分区和分表概念和区别</w:t>
       </w:r>
-      <w:bookmarkEnd w:id="11"/>
+      <w:bookmarkEnd w:id="38"/>
+      <w:bookmarkEnd w:id="39"/>
     </w:p>
     <w:p>
       <w:pPr>
@@ -3487,7 +3735,8 @@
           <w:lang w:val="en-US" w:eastAsia="zh-Hans"/>
         </w:rPr>
       </w:pPr>
-      <w:bookmarkStart w:id="12" w:name="_Toc534573257"/>
+      <w:bookmarkStart w:id="40" w:name="_Toc534573257"/>
+      <w:bookmarkStart w:id="41" w:name="_Toc2039988336_WPSOffice_Level2"/>
       <w:r>
         <w:rPr>
           <w:rFonts w:hint="default"/>
@@ -3502,7 +3751,8 @@
         </w:rPr>
         <w:t>iDB的Range分区</w:t>
       </w:r>
-      <w:bookmarkEnd w:id="12"/>
+      <w:bookmarkEnd w:id="40"/>
+      <w:bookmarkEnd w:id="41"/>
     </w:p>
     <w:p>
       <w:pPr>
@@ -3635,13 +3885,14 @@
     </w:p>
     <w:p>
       <w:pPr>
-        <w:pStyle w:val="11"/>
+        <w:pStyle w:val="13"/>
         <w:bidi w:val="0"/>
         <w:rPr>
           <w:rFonts w:hint="eastAsia"/>
           <w:lang w:eastAsia="zh-Hans"/>
         </w:rPr>
       </w:pPr>
+      <w:bookmarkStart w:id="42" w:name="_Toc1818794085_WPSOffice_Level3"/>
       <w:r>
         <w:rPr>
           <w:rFonts w:hint="default"/>
@@ -3656,6 +3907,7 @@
         </w:rPr>
         <w:t>Range分区管理</w:t>
       </w:r>
+      <w:bookmarkEnd w:id="42"/>
     </w:p>
     <w:p>
       <w:pPr>
@@ -3932,7 +4184,7 @@
           <w:rFonts w:hint="eastAsia"/>
           <w:lang w:val="en-US" w:eastAsia="zh-Hans"/>
         </w:rPr>
-        <w:t>不支持的分区类型：List 分区和 Key 分区等MySQL支持但是TiDB不支持的分区类型</w:t>
+        <w:t>Range 必须是连续的，并且不能有重叠</w:t>
       </w:r>
     </w:p>
     <w:p>
@@ -4085,13 +4337,14 @@
     </w:p>
     <w:p>
       <w:pPr>
-        <w:pStyle w:val="11"/>
+        <w:pStyle w:val="13"/>
         <w:bidi w:val="0"/>
         <w:rPr>
           <w:rFonts w:hint="eastAsia"/>
           <w:lang w:val="en-US" w:eastAsia="zh-Hans"/>
         </w:rPr>
       </w:pPr>
+      <w:bookmarkStart w:id="43" w:name="_Toc1189955197_WPSOffice_Level3"/>
       <w:r>
         <w:rPr>
           <w:rFonts w:hint="default"/>
@@ -4106,6 +4359,7 @@
         </w:rPr>
         <w:t>Range分区的数据插入、修改和删除</w:t>
       </w:r>
+      <w:bookmarkEnd w:id="43"/>
     </w:p>
     <w:p>
       <w:pPr>
@@ -4205,366 +4459,328 @@
           <w:rFonts w:hint="eastAsia"/>
           <w:lang w:val="en-US" w:eastAsia="zh-Hans"/>
         </w:rPr>
-        <w:t>对于数据修改，需要考虑数据所在Range分区发生变化的情况。</w:t>
-      </w:r>
-    </w:p>
-    <w:p>
-      <w:pPr>
-        <w:rPr>
-          <w:rFonts w:hint="eastAsia"/>
-          <w:lang w:val="en-US" w:eastAsia="zh-Hans"/>
-        </w:rPr>
-      </w:pPr>
-    </w:p>
-    <w:p>
-      <w:pPr>
-        <w:rPr>
-          <w:rFonts w:hint="eastAsia"/>
-          <w:lang w:val="en-US" w:eastAsia="zh-Hans"/>
-        </w:rPr>
-      </w:pPr>
-      <w:r>
-        <w:rPr>
-          <w:rFonts w:hint="eastAsia"/>
-          <w:lang w:val="en-US" w:eastAsia="zh-Hans"/>
-        </w:rPr>
-        <w:t>对于数据删除分区中的数据，</w:t>
-      </w:r>
+        <w:t>对于数据修改，需要考虑数据所在Range分区发</w:t>
+      </w:r>
+      <w:bookmarkStart w:id="46" w:name="_GoBack"/>
+      <w:bookmarkEnd w:id="46"/>
+      <w:r>
+        <w:rPr>
+          <w:rFonts w:hint="eastAsia"/>
+          <w:lang w:val="en-US" w:eastAsia="zh-Hans"/>
+        </w:rPr>
+        <w:t>生变化的情况。</w:t>
+      </w:r>
+    </w:p>
+    <w:p>
+      <w:pPr>
+        <w:pStyle w:val="13"/>
+        <w:bidi w:val="0"/>
+        <w:rPr>
+          <w:rFonts w:hint="eastAsia"/>
+          <w:lang w:val="en-US" w:eastAsia="zh-Hans"/>
+        </w:rPr>
+      </w:pPr>
+      <w:bookmarkStart w:id="44" w:name="_Toc61791468_WPSOffice_Level3"/>
       <w:r>
         <w:rPr>
           <w:rFonts w:hint="default"/>
           <w:lang w:eastAsia="zh-Hans"/>
         </w:rPr>
-        <w:t xml:space="preserve">DELETE FROM PARTITION p0 </w:t>
-      </w:r>
-      <w:r>
-        <w:rPr>
-          <w:rFonts w:hint="eastAsia"/>
-          <w:lang w:val="en-US" w:eastAsia="zh-Hans"/>
-        </w:rPr>
-        <w:t>应该会报错。</w:t>
-      </w:r>
-    </w:p>
-    <w:p>
-      <w:pPr>
-        <w:pStyle w:val="11"/>
+        <w:t xml:space="preserve">5.2.3 </w:t>
+      </w:r>
+      <w:r>
+        <w:rPr>
+          <w:rFonts w:hint="eastAsia"/>
+          <w:lang w:val="en-US" w:eastAsia="zh-Hans"/>
+        </w:rPr>
+        <w:t>基于Range分区的数据查询和分区裁剪</w:t>
+      </w:r>
+      <w:bookmarkEnd w:id="44"/>
+    </w:p>
+    <w:p>
+      <w:pPr>
+        <w:rPr>
+          <w:rFonts w:hint="eastAsia"/>
+          <w:lang w:val="en-US" w:eastAsia="zh-Hans"/>
+        </w:rPr>
+      </w:pPr>
+      <w:r>
+        <w:rPr>
+          <w:rFonts w:hint="eastAsia"/>
+          <w:lang w:val="en-US" w:eastAsia="zh-Hans"/>
+        </w:rPr>
+        <w:t>分区选择示例：</w:t>
+      </w:r>
+    </w:p>
+    <w:p>
+      <w:pPr>
+        <w:rPr>
+          <w:rFonts w:hint="eastAsia"/>
+          <w:lang w:val="en-US" w:eastAsia="zh-Hans"/>
+        </w:rPr>
+      </w:pPr>
+      <w:r>
+        <w:rPr>
+          <w:rFonts w:hint="eastAsia"/>
+          <w:lang w:val="en-US" w:eastAsia="zh-Hans"/>
+        </w:rPr>
+        <w:t>SELECT * FROM employees PARTITION (p0, p2)</w:t>
+      </w:r>
+    </w:p>
+    <w:p>
+      <w:pPr>
+        <w:rPr>
+          <w:rFonts w:hint="eastAsia"/>
+          <w:lang w:val="en-US" w:eastAsia="zh-Hans"/>
+        </w:rPr>
+      </w:pPr>
+    </w:p>
+    <w:p>
+      <w:pPr>
+        <w:rPr>
+          <w:rFonts w:hint="eastAsia"/>
+          <w:lang w:val="en-US" w:eastAsia="zh-Hans"/>
+        </w:rPr>
+      </w:pPr>
+      <w:r>
+        <w:rPr>
+          <w:rFonts w:hint="eastAsia"/>
+          <w:lang w:val="en-US" w:eastAsia="zh-Hans"/>
+        </w:rPr>
+        <w:t>说明：</w:t>
+      </w:r>
+    </w:p>
+    <w:p>
+      <w:pPr>
+        <w:numPr>
+          <w:ilvl w:val="0"/>
+          <w:numId w:val="2"/>
+        </w:numPr>
+        <w:ind w:left="420" w:leftChars="0" w:hanging="420" w:firstLineChars="0"/>
+        <w:rPr>
+          <w:rFonts w:hint="eastAsia"/>
+          <w:lang w:val="en-US" w:eastAsia="zh-Hans"/>
+        </w:rPr>
+      </w:pPr>
+      <w:r>
+        <w:rPr>
+          <w:rFonts w:hint="eastAsia"/>
+          <w:lang w:val="en-US" w:eastAsia="zh-Hans"/>
+        </w:rPr>
+        <w:t>可与where 条件，以及 ORDER BY 和 LIMIT 等选项。使用 HAVING 和 GROUP BY 等聚合选项的组合</w:t>
+      </w:r>
+    </w:p>
+    <w:p>
+      <w:pPr>
+        <w:numPr>
+          <w:ilvl w:val="0"/>
+          <w:numId w:val="2"/>
+        </w:numPr>
+        <w:ind w:left="420" w:leftChars="0" w:hanging="420" w:firstLineChars="0"/>
+        <w:rPr>
+          <w:rFonts w:hint="eastAsia"/>
+          <w:lang w:val="en-US" w:eastAsia="zh-Hans"/>
+        </w:rPr>
+      </w:pPr>
+      <w:r>
+        <w:rPr>
+          <w:rFonts w:hint="eastAsia"/>
+          <w:lang w:val="en-US" w:eastAsia="zh-Hans"/>
+        </w:rPr>
+        <w:t>也可用于</w:t>
+      </w:r>
+      <w:r>
+        <w:rPr>
+          <w:rFonts w:hint="default"/>
+          <w:lang w:eastAsia="zh-Hans"/>
+        </w:rPr>
+        <w:t xml:space="preserve">INSERT INTO ... SELECT FROM </w:t>
+      </w:r>
+      <w:r>
+        <w:rPr>
+          <w:rFonts w:hint="eastAsia"/>
+          <w:lang w:val="en-US" w:eastAsia="zh-Hans"/>
+        </w:rPr>
+        <w:t>语句中</w:t>
+      </w:r>
+    </w:p>
+    <w:p>
+      <w:pPr>
+        <w:widowControl w:val="0"/>
+        <w:numPr>
+          <w:ilvl w:val="0"/>
+          <w:numId w:val="0"/>
+        </w:numPr>
+        <w:jc w:val="both"/>
+        <w:rPr>
+          <w:rFonts w:hint="eastAsia"/>
+          <w:lang w:eastAsia="zh-Hans"/>
+        </w:rPr>
+      </w:pPr>
+    </w:p>
+    <w:p>
+      <w:pPr>
+        <w:rPr>
+          <w:rFonts w:hint="eastAsia"/>
+          <w:lang w:val="en-US" w:eastAsia="zh-Hans"/>
+        </w:rPr>
+      </w:pPr>
+    </w:p>
+    <w:p>
+      <w:pPr>
+        <w:rPr>
+          <w:rFonts w:hint="eastAsia"/>
+          <w:lang w:val="en-US" w:eastAsia="zh-Hans"/>
+        </w:rPr>
+      </w:pPr>
+      <w:r>
+        <w:rPr>
+          <w:rFonts w:hint="eastAsia"/>
+          <w:lang w:val="en-US" w:eastAsia="zh-Hans"/>
+        </w:rPr>
+        <w:t>在</w:t>
+      </w:r>
+      <w:r>
+        <w:rPr>
+          <w:rFonts w:hint="default"/>
+          <w:lang w:eastAsia="zh-Hans"/>
+        </w:rPr>
+        <w:t>SELECT</w:t>
+      </w:r>
+      <w:r>
+        <w:rPr>
+          <w:rFonts w:hint="eastAsia"/>
+          <w:lang w:val="en-US" w:eastAsia="zh-Hans"/>
+        </w:rPr>
+        <w:t>查询时，分区裁剪的几点说明：</w:t>
+      </w:r>
+    </w:p>
+    <w:p>
+      <w:pPr>
+        <w:numPr>
+          <w:ilvl w:val="0"/>
+          <w:numId w:val="2"/>
+        </w:numPr>
+        <w:ind w:left="420" w:leftChars="0" w:hanging="420" w:firstLineChars="0"/>
+        <w:rPr>
+          <w:rFonts w:hint="eastAsia"/>
+          <w:lang w:val="en-US" w:eastAsia="zh-Hans"/>
+        </w:rPr>
+      </w:pPr>
+      <w:r>
+        <w:rPr>
+          <w:rFonts w:hint="eastAsia"/>
+          <w:lang w:val="en-US" w:eastAsia="zh-Hans"/>
+        </w:rPr>
+        <w:t>规则优化是在查询计划的生成阶段，对于执行阶段才能获取到过滤条件的场景，无法利用分区裁剪的优化</w:t>
+      </w:r>
+    </w:p>
+    <w:p>
+      <w:pPr>
+        <w:numPr>
+          <w:ilvl w:val="0"/>
+          <w:numId w:val="2"/>
+        </w:numPr>
+        <w:ind w:left="420" w:leftChars="0" w:hanging="420" w:firstLineChars="0"/>
+        <w:rPr>
+          <w:rFonts w:hint="eastAsia"/>
+          <w:lang w:val="en-US" w:eastAsia="zh-Hans"/>
+        </w:rPr>
+      </w:pPr>
+      <w:r>
+        <w:rPr>
+          <w:rFonts w:hint="eastAsia"/>
+          <w:lang w:val="en-US" w:eastAsia="zh-Hans"/>
+        </w:rPr>
+        <w:t>查询条件无法下推到 TiKV 的表达式，不支持分区裁剪</w:t>
+      </w:r>
+    </w:p>
+    <w:p>
+      <w:pPr>
+        <w:numPr>
+          <w:ilvl w:val="0"/>
+          <w:numId w:val="2"/>
+        </w:numPr>
+        <w:ind w:left="420" w:leftChars="0" w:hanging="420" w:firstLineChars="0"/>
+        <w:rPr>
+          <w:rFonts w:hint="eastAsia"/>
+          <w:lang w:val="en-US" w:eastAsia="zh-Hans"/>
+        </w:rPr>
+      </w:pPr>
+      <w:r>
+        <w:rPr>
+          <w:rFonts w:hint="eastAsia"/>
+          <w:lang w:val="en-US" w:eastAsia="zh-Hans"/>
+        </w:rPr>
+        <w:t xml:space="preserve">对于 Range 分区类型，分区表达式必须是 col 或者 fn(col) 的简单形式，查询条件是 &gt;、&lt;、=、&gt;=、&lt;= 时才能支持分区裁剪。如果分区表达式是 fn(col) 形式，还要求 fn 必须是单调函数，才有可能分区裁剪。目前只有：unix_timestamp、to_days和floor(unix_timestamp(ts)) </w:t>
+      </w:r>
+    </w:p>
+    <w:p>
+      <w:pPr>
+        <w:rPr>
+          <w:rFonts w:hint="eastAsia"/>
+          <w:lang w:val="en-US" w:eastAsia="zh-Hans"/>
+        </w:rPr>
+      </w:pPr>
+    </w:p>
+    <w:p>
+      <w:pPr>
+        <w:rPr>
+          <w:rFonts w:hint="eastAsia"/>
+          <w:lang w:val="en-US" w:eastAsia="zh-Hans"/>
+        </w:rPr>
+      </w:pPr>
+      <w:r>
+        <w:rPr>
+          <w:rFonts w:hint="eastAsia"/>
+          <w:lang w:val="en-US" w:eastAsia="zh-Hans"/>
+        </w:rPr>
+        <w:t>测试用例设计的时候，可以关注一下</w:t>
+      </w:r>
+      <w:r>
+        <w:rPr>
+          <w:rFonts w:hint="default"/>
+          <w:lang w:eastAsia="zh-Hans"/>
+        </w:rPr>
+        <w:t>EXPLAIN</w:t>
+      </w:r>
+      <w:r>
+        <w:rPr>
+          <w:rFonts w:hint="eastAsia"/>
+          <w:lang w:val="en-US" w:eastAsia="zh-Hans"/>
+        </w:rPr>
+        <w:t>执行计划对于Range分区的分析是否合理。</w:t>
+      </w:r>
+    </w:p>
+    <w:p>
+      <w:pPr>
+        <w:pStyle w:val="13"/>
         <w:bidi w:val="0"/>
         <w:rPr>
           <w:rFonts w:hint="eastAsia"/>
           <w:lang w:val="en-US" w:eastAsia="zh-Hans"/>
         </w:rPr>
       </w:pPr>
+      <w:bookmarkStart w:id="45" w:name="_Toc1294601175_WPSOffice_Level3"/>
       <w:r>
         <w:rPr>
           <w:rFonts w:hint="default"/>
           <w:lang w:eastAsia="zh-Hans"/>
         </w:rPr>
-        <w:t>5.2.</w:t>
+        <w:t xml:space="preserve">5.2.4 </w:t>
+      </w:r>
+      <w:r>
+        <w:rPr>
+          <w:rFonts w:hint="eastAsia"/>
+          <w:lang w:val="en-US" w:eastAsia="zh-Hans"/>
+        </w:rPr>
+        <w:t>Range分区在</w:t>
       </w:r>
       <w:r>
         <w:rPr>
           <w:rFonts w:hint="default"/>
           <w:lang w:eastAsia="zh-Hans"/>
         </w:rPr>
-        <w:t>3</w:t>
-      </w:r>
-      <w:r>
-        <w:rPr>
-          <w:rFonts w:hint="default"/>
-          <w:lang w:eastAsia="zh-Hans"/>
-        </w:rPr>
-        <w:t xml:space="preserve"> </w:t>
-      </w:r>
-      <w:r>
-        <w:rPr>
-          <w:rFonts w:hint="eastAsia"/>
-          <w:lang w:val="en-US" w:eastAsia="zh-Hans"/>
-        </w:rPr>
-        <w:t>基于Range分区的数据查询和分区裁剪</w:t>
-      </w:r>
-    </w:p>
-    <w:p>
-      <w:pPr>
-        <w:rPr>
-          <w:rFonts w:hint="eastAsia"/>
-          <w:lang w:val="en-US" w:eastAsia="zh-Hans"/>
-        </w:rPr>
-      </w:pPr>
-      <w:r>
-        <w:rPr>
-          <w:rFonts w:hint="eastAsia"/>
-          <w:lang w:val="en-US" w:eastAsia="zh-Hans"/>
-        </w:rPr>
-        <w:t>分区选择示例：</w:t>
-      </w:r>
-    </w:p>
-    <w:p>
-      <w:pPr>
-        <w:rPr>
-          <w:rFonts w:hint="eastAsia"/>
-          <w:lang w:val="en-US" w:eastAsia="zh-Hans"/>
-        </w:rPr>
-      </w:pPr>
-      <w:r>
-        <w:rPr>
-          <w:rFonts w:hint="eastAsia"/>
-          <w:lang w:val="en-US" w:eastAsia="zh-Hans"/>
-        </w:rPr>
-        <w:t>SELECT * FROM employees PARTITION (p0, p2)</w:t>
-      </w:r>
-    </w:p>
-    <w:p>
-      <w:pPr>
-        <w:rPr>
-          <w:rFonts w:hint="eastAsia"/>
-          <w:lang w:val="en-US" w:eastAsia="zh-Hans"/>
-        </w:rPr>
-      </w:pPr>
-    </w:p>
-    <w:p>
-      <w:pPr>
-        <w:rPr>
-          <w:rFonts w:hint="eastAsia"/>
-          <w:lang w:val="en-US" w:eastAsia="zh-Hans"/>
-        </w:rPr>
-      </w:pPr>
-      <w:r>
-        <w:rPr>
-          <w:rFonts w:hint="eastAsia"/>
-          <w:lang w:val="en-US" w:eastAsia="zh-Hans"/>
-        </w:rPr>
-        <w:t>说明：</w:t>
-      </w:r>
-    </w:p>
-    <w:p>
-      <w:pPr>
-        <w:numPr>
-          <w:ilvl w:val="0"/>
-          <w:numId w:val="2"/>
-        </w:numPr>
-        <w:ind w:left="420" w:leftChars="0" w:hanging="420" w:firstLineChars="0"/>
-        <w:rPr>
-          <w:rFonts w:hint="eastAsia"/>
-          <w:lang w:val="en-US" w:eastAsia="zh-Hans"/>
-        </w:rPr>
-      </w:pPr>
-      <w:r>
-        <w:rPr>
-          <w:rFonts w:hint="eastAsia"/>
-          <w:lang w:val="en-US" w:eastAsia="zh-Hans"/>
-        </w:rPr>
-        <w:t>可与where 条件，以及 ORDER BY 和 LIMIT 等选项。使用 HAVING 和 GROUP BY 等聚合选项的组合</w:t>
-      </w:r>
-    </w:p>
-    <w:p>
-      <w:pPr>
-        <w:numPr>
-          <w:ilvl w:val="0"/>
-          <w:numId w:val="2"/>
-        </w:numPr>
-        <w:ind w:left="420" w:leftChars="0" w:hanging="420" w:firstLineChars="0"/>
-        <w:rPr>
-          <w:rFonts w:hint="eastAsia"/>
-          <w:lang w:val="en-US" w:eastAsia="zh-Hans"/>
-        </w:rPr>
-      </w:pPr>
-      <w:r>
-        <w:rPr>
-          <w:rFonts w:hint="eastAsia"/>
-          <w:lang w:val="en-US" w:eastAsia="zh-Hans"/>
-        </w:rPr>
-        <w:t>也可用于</w:t>
-      </w:r>
-      <w:r>
-        <w:rPr>
-          <w:rFonts w:hint="default"/>
-          <w:lang w:eastAsia="zh-Hans"/>
-        </w:rPr>
-        <w:t xml:space="preserve">INSERT INTO ... SELECT FROM </w:t>
-      </w:r>
-      <w:r>
-        <w:rPr>
-          <w:rFonts w:hint="eastAsia"/>
-          <w:lang w:val="en-US" w:eastAsia="zh-Hans"/>
-        </w:rPr>
-        <w:t>语句中</w:t>
-      </w:r>
-    </w:p>
-    <w:p>
-      <w:pPr>
-        <w:widowControl w:val="0"/>
-        <w:numPr>
-          <w:numId w:val="0"/>
-        </w:numPr>
-        <w:jc w:val="both"/>
-        <w:rPr>
-          <w:rFonts w:hint="eastAsia"/>
-          <w:lang w:eastAsia="zh-Hans"/>
-        </w:rPr>
-      </w:pPr>
-    </w:p>
-    <w:p>
-      <w:pPr>
-        <w:rPr>
-          <w:rFonts w:hint="eastAsia"/>
-          <w:lang w:val="en-US" w:eastAsia="zh-Hans"/>
-        </w:rPr>
-      </w:pPr>
-    </w:p>
-    <w:p>
-      <w:pPr>
-        <w:rPr>
-          <w:rFonts w:hint="eastAsia"/>
-          <w:lang w:val="en-US" w:eastAsia="zh-Hans"/>
-        </w:rPr>
-      </w:pPr>
-      <w:r>
-        <w:rPr>
-          <w:rFonts w:hint="eastAsia"/>
-          <w:lang w:val="en-US" w:eastAsia="zh-Hans"/>
-        </w:rPr>
-        <w:t>在</w:t>
-      </w:r>
-      <w:r>
-        <w:rPr>
-          <w:rFonts w:hint="default"/>
-          <w:lang w:eastAsia="zh-Hans"/>
-        </w:rPr>
-        <w:t>SELECT</w:t>
-      </w:r>
-      <w:r>
-        <w:rPr>
-          <w:rFonts w:hint="eastAsia"/>
-          <w:lang w:val="en-US" w:eastAsia="zh-Hans"/>
-        </w:rPr>
-        <w:t>查询时，分区裁剪的几点说明：</w:t>
-      </w:r>
-    </w:p>
-    <w:p>
-      <w:pPr>
-        <w:numPr>
-          <w:ilvl w:val="0"/>
-          <w:numId w:val="2"/>
-        </w:numPr>
-        <w:ind w:left="420" w:leftChars="0" w:hanging="420" w:firstLineChars="0"/>
-        <w:rPr>
-          <w:rFonts w:hint="eastAsia"/>
-          <w:lang w:val="en-US" w:eastAsia="zh-Hans"/>
-        </w:rPr>
-      </w:pPr>
-      <w:r>
-        <w:rPr>
-          <w:rFonts w:hint="eastAsia"/>
-          <w:lang w:val="en-US" w:eastAsia="zh-Hans"/>
-        </w:rPr>
-        <w:t>规则优化是在查询计划的生成阶段，对于执行阶段才能获取到过滤条件的场景，无法利用分区裁剪的优化</w:t>
-      </w:r>
-    </w:p>
-    <w:p>
-      <w:pPr>
-        <w:numPr>
-          <w:ilvl w:val="0"/>
-          <w:numId w:val="2"/>
-        </w:numPr>
-        <w:ind w:left="420" w:leftChars="0" w:hanging="420" w:firstLineChars="0"/>
-        <w:rPr>
-          <w:rFonts w:hint="eastAsia"/>
-          <w:lang w:val="en-US" w:eastAsia="zh-Hans"/>
-        </w:rPr>
-      </w:pPr>
-      <w:r>
-        <w:rPr>
-          <w:rFonts w:hint="eastAsia"/>
-          <w:lang w:val="en-US" w:eastAsia="zh-Hans"/>
-        </w:rPr>
-        <w:t>查询条件无法下推到 TiKV 的表达式，不支持分区裁剪</w:t>
-      </w:r>
-    </w:p>
-    <w:p>
-      <w:pPr>
-        <w:numPr>
-          <w:ilvl w:val="0"/>
-          <w:numId w:val="2"/>
-        </w:numPr>
-        <w:ind w:left="420" w:leftChars="0" w:hanging="420" w:firstLineChars="0"/>
-        <w:rPr>
-          <w:rFonts w:hint="eastAsia"/>
-          <w:lang w:val="en-US" w:eastAsia="zh-Hans"/>
-        </w:rPr>
-      </w:pPr>
-      <w:r>
-        <w:rPr>
-          <w:rFonts w:hint="eastAsia"/>
-          <w:lang w:val="en-US" w:eastAsia="zh-Hans"/>
-        </w:rPr>
-        <w:t xml:space="preserve">对于 Range 分区类型，分区表达式必须是 col 或者 fn(col) 的简单形式，查询条件是 &gt;、&lt;、=、&gt;=、&lt;= 时才能支持分区裁剪。如果分区表达式是 fn(col) 形式，还要求 fn 必须是单调函数，才有可能分区裁剪。目前只有：unix_timestamp、to_days和floor(unix_timestamp(ts)) </w:t>
-      </w:r>
-    </w:p>
-    <w:p>
-      <w:pPr>
-        <w:rPr>
-          <w:rFonts w:hint="eastAsia"/>
-          <w:lang w:val="en-US" w:eastAsia="zh-Hans"/>
-        </w:rPr>
-      </w:pPr>
-    </w:p>
-    <w:p>
-      <w:pPr>
-        <w:rPr>
-          <w:rFonts w:hint="eastAsia"/>
-          <w:lang w:val="en-US" w:eastAsia="zh-Hans"/>
-        </w:rPr>
-      </w:pPr>
-      <w:r>
-        <w:rPr>
-          <w:rFonts w:hint="eastAsia"/>
-          <w:lang w:val="en-US" w:eastAsia="zh-Hans"/>
-        </w:rPr>
-        <w:t>测试用例设计的时候，可以关注一下</w:t>
-      </w:r>
-      <w:r>
-        <w:rPr>
-          <w:rFonts w:hint="default"/>
-          <w:lang w:eastAsia="zh-Hans"/>
-        </w:rPr>
-        <w:t>EXPLAIN</w:t>
-      </w:r>
-      <w:r>
-        <w:rPr>
-          <w:rFonts w:hint="eastAsia"/>
-          <w:lang w:val="en-US" w:eastAsia="zh-Hans"/>
-        </w:rPr>
-        <w:t>执行计划对于Range分区的分析是否合理。</w:t>
-      </w:r>
-    </w:p>
-    <w:p>
-      <w:pPr>
-        <w:pStyle w:val="11"/>
-        <w:bidi w:val="0"/>
-        <w:rPr>
-          <w:rFonts w:hint="eastAsia"/>
-          <w:lang w:val="en-US" w:eastAsia="zh-Hans"/>
-        </w:rPr>
-      </w:pPr>
-      <w:r>
-        <w:rPr>
-          <w:rFonts w:hint="default"/>
-          <w:lang w:eastAsia="zh-Hans"/>
-        </w:rPr>
-        <w:t xml:space="preserve">5.2.4 </w:t>
-      </w:r>
-      <w:r>
-        <w:rPr>
-          <w:rFonts w:hint="eastAsia"/>
-          <w:lang w:val="en-US" w:eastAsia="zh-Hans"/>
-        </w:rPr>
-        <w:t>Range分区在</w:t>
-      </w:r>
-      <w:r>
-        <w:rPr>
-          <w:rFonts w:hint="default"/>
-          <w:lang w:eastAsia="zh-Hans"/>
-        </w:rPr>
         <w:t>T</w:t>
       </w:r>
       <w:r>
@@ -4574,6 +4790,7 @@
         </w:rPr>
         <w:t>iKV中的存储</w:t>
       </w:r>
+      <w:bookmarkEnd w:id="45"/>
     </w:p>
     <w:p>
       <w:pPr>
@@ -4709,7 +4926,7 @@
     <w:lsdException w:qFormat="1" w:unhideWhenUsed="0" w:uiPriority="0" w:semiHidden="0" w:name="heading 1"/>
     <w:lsdException w:qFormat="1" w:uiPriority="0" w:semiHidden="0" w:name="heading 2"/>
     <w:lsdException w:qFormat="1" w:uiPriority="0" w:semiHidden="0" w:name="heading 3"/>
-    <w:lsdException w:qFormat="1" w:uiPriority="0" w:name="heading 4"/>
+    <w:lsdException w:qFormat="1" w:uiPriority="0" w:semiHidden="0" w:name="heading 4"/>
     <w:lsdException w:qFormat="1" w:uiPriority="0" w:name="heading 5"/>
     <w:lsdException w:qFormat="1" w:uiPriority="0" w:name="heading 6"/>
     <w:lsdException w:qFormat="1" w:uiPriority="0" w:name="heading 7"/>
@@ -5025,7 +5242,7 @@
       <w:sz w:val="32"/>
     </w:rPr>
   </w:style>
-  <w:style w:type="paragraph" w:styleId="12">
+  <w:style w:type="paragraph" w:styleId="5">
     <w:name w:val="heading 4"/>
     <w:basedOn w:val="1"/>
     <w:next w:val="1"/>
@@ -5044,13 +5261,13 @@
       <w:sz w:val="28"/>
     </w:rPr>
   </w:style>
-  <w:style w:type="character" w:default="1" w:styleId="8">
+  <w:style w:type="character" w:default="1" w:styleId="9">
     <w:name w:val="Default Paragraph Font"/>
     <w:semiHidden/>
     <w:qFormat/>
     <w:uiPriority w:val="0"/>
   </w:style>
-  <w:style w:type="table" w:default="1" w:styleId="10">
+  <w:style w:type="table" w:default="1" w:styleId="12">
     <w:name w:val="Normal Table"/>
     <w:semiHidden/>
     <w:qFormat/>
@@ -5064,7 +5281,7 @@
       </w:tblCellMar>
     </w:tblPr>
   </w:style>
-  <w:style w:type="paragraph" w:styleId="5">
+  <w:style w:type="paragraph" w:styleId="6">
     <w:name w:val="toc 3"/>
     <w:basedOn w:val="1"/>
     <w:next w:val="1"/>
@@ -5073,13 +5290,13 @@
       <w:ind w:left="840" w:leftChars="400"/>
     </w:pPr>
   </w:style>
-  <w:style w:type="paragraph" w:styleId="6">
+  <w:style w:type="paragraph" w:styleId="7">
     <w:name w:val="toc 1"/>
     <w:basedOn w:val="1"/>
     <w:next w:val="1"/>
     <w:uiPriority w:val="0"/>
   </w:style>
-  <w:style w:type="paragraph" w:styleId="7">
+  <w:style w:type="paragraph" w:styleId="8">
     <w:name w:val="toc 2"/>
     <w:basedOn w:val="1"/>
     <w:next w:val="1"/>
@@ -5088,9 +5305,18 @@
       <w:ind w:left="420" w:leftChars="200"/>
     </w:pPr>
   </w:style>
-  <w:style w:type="character" w:styleId="9">
+  <w:style w:type="character" w:styleId="10">
+    <w:name w:val="FollowedHyperlink"/>
+    <w:basedOn w:val="9"/>
+    <w:uiPriority w:val="0"/>
+    <w:rPr>
+      <w:color w:val="800080"/>
+      <w:u w:val="single"/>
+    </w:rPr>
+  </w:style>
+  <w:style w:type="character" w:styleId="11">
     <w:name w:val="Hyperlink"/>
-    <w:basedOn w:val="8"/>
+    <w:basedOn w:val="9"/>
     <w:qFormat/>
     <w:uiPriority w:val="0"/>
     <w:rPr>
@@ -5098,14 +5324,623 @@
       <w:u w:val="single"/>
     </w:rPr>
   </w:style>
-  <w:style w:type="paragraph" w:customStyle="1" w:styleId="11">
+  <w:style w:type="paragraph" w:customStyle="1" w:styleId="13">
     <w:name w:val="标题4"/>
-    <w:basedOn w:val="12"/>
+    <w:basedOn w:val="5"/>
     <w:uiPriority w:val="0"/>
     <w:rPr>
       <w:rFonts w:asciiTheme="minorAscii" w:hAnsiTheme="minorAscii"/>
     </w:rPr>
   </w:style>
+  <w:style w:type="paragraph" w:customStyle="1" w:styleId="14">
+    <w:name w:val="WPSOffice手动目录 1"/>
+    <w:uiPriority w:val="0"/>
+    <w:pPr>
+      <w:ind w:leftChars="0"/>
+    </w:pPr>
+    <w:rPr>
+      <w:sz w:val="20"/>
+      <w:szCs w:val="20"/>
+    </w:rPr>
+  </w:style>
+  <w:style w:type="paragraph" w:customStyle="1" w:styleId="15">
+    <w:name w:val="WPSOffice手动目录 2"/>
+    <w:uiPriority w:val="0"/>
+    <w:pPr>
+      <w:ind w:leftChars="200"/>
+    </w:pPr>
+    <w:rPr>
+      <w:sz w:val="20"/>
+      <w:szCs w:val="20"/>
+    </w:rPr>
+  </w:style>
+  <w:style w:type="paragraph" w:customStyle="1" w:styleId="16">
+    <w:name w:val="WPSOffice手动目录 3"/>
+    <w:uiPriority w:val="0"/>
+    <w:pPr>
+      <w:ind w:leftChars="400"/>
+    </w:pPr>
+    <w:rPr>
+      <w:sz w:val="20"/>
+      <w:szCs w:val="20"/>
+    </w:rPr>
+  </w:style>
+</w:styles>
+</file>
+
+<file path=word/glossary/document.xml><?xml version="1.0" encoding="utf-8"?>
+<w:glossaryDocument xmlns:wpc="http://schemas.microsoft.com/office/word/2010/wordprocessingCanvas" xmlns:mc="http://schemas.openxmlformats.org/markup-compatibility/2006" xmlns:o="urn:schemas-microsoft-com:office:office" xmlns:r="http://schemas.openxmlformats.org/officeDocument/2006/relationships" xmlns:m="http://schemas.openxmlformats.org/officeDocument/2006/math" xmlns:v="urn:schemas-microsoft-com:vml" xmlns:wp14="http://schemas.microsoft.com/office/word/2010/wordprocessingDrawing" xmlns:wp="http://schemas.openxmlformats.org/drawingml/2006/wordprocessingDrawing" xmlns:w="http://schemas.openxmlformats.org/wordprocessingml/2006/main" xmlns:w14="http://schemas.microsoft.com/office/word/2010/wordml" xmlns:w10="urn:schemas-microsoft-com:office:word" xmlns:w15="http://schemas.microsoft.com/office/word/2012/wordml" xmlns:wpg="http://schemas.microsoft.com/office/word/2010/wordprocessingGroup" xmlns:wpi="http://schemas.microsoft.com/office/word/2010/wordprocessingInk" xmlns:wne="http://schemas.microsoft.com/office/word/2006/wordml" xmlns:wps="http://schemas.microsoft.com/office/word/2010/wordprocessingShape" xmlns:wpsCustomData="http://www.wps.cn/officeDocument/2013/wpsCustomData" mc:Ignorable="w14 w15 wp14">
+  <w:docParts>
+    <w:docPart>
+      <w:docPartPr>
+        <w:name w:val="{d58d6e7b-5452-4859-861c-20a701494050}"/>
+        <w:style w:val=""/>
+        <w:category>
+          <w:name w:val="常规"/>
+          <w:gallery w:val="placeholder"/>
+        </w:category>
+        <w:types>
+          <w:type w:val="bbPlcHdr"/>
+        </w:types>
+        <w:behaviors>
+          <w:behavior w:val="content"/>
+        </w:behaviors>
+        <w:description w:val=""/>
+        <w:guid w:val="{d58d6e7b-5452-4859-861c-20a701494050}"/>
+      </w:docPartPr>
+      <w:docPartBody>
+        <w:p>
+          <w:r>
+            <w:rPr>
+              <w:color w:val="808080"/>
+            </w:rPr>
+            <w:t>单击此处输入文字。</w:t>
+          </w:r>
+        </w:p>
+      </w:docPartBody>
+    </w:docPart>
+    <w:docPart>
+      <w:docPartPr>
+        <w:name w:val="{ee05504b-630b-4fa8-9721-d36b4c86ca58}"/>
+        <w:style w:val=""/>
+        <w:category>
+          <w:name w:val="常规"/>
+          <w:gallery w:val="placeholder"/>
+        </w:category>
+        <w:types>
+          <w:type w:val="bbPlcHdr"/>
+        </w:types>
+        <w:behaviors>
+          <w:behavior w:val="content"/>
+        </w:behaviors>
+        <w:description w:val=""/>
+        <w:guid w:val="{ee05504b-630b-4fa8-9721-d36b4c86ca58}"/>
+      </w:docPartPr>
+      <w:docPartBody>
+        <w:p>
+          <w:r>
+            <w:rPr>
+              <w:color w:val="808080"/>
+            </w:rPr>
+            <w:t>单击此处输入文字。</w:t>
+          </w:r>
+        </w:p>
+      </w:docPartBody>
+    </w:docPart>
+    <w:docPart>
+      <w:docPartPr>
+        <w:name w:val="{53e2e6b0-9c19-488c-9172-a67d65866246}"/>
+        <w:style w:val=""/>
+        <w:category>
+          <w:name w:val="常规"/>
+          <w:gallery w:val="placeholder"/>
+        </w:category>
+        <w:types>
+          <w:type w:val="bbPlcHdr"/>
+        </w:types>
+        <w:behaviors>
+          <w:behavior w:val="content"/>
+        </w:behaviors>
+        <w:description w:val=""/>
+        <w:guid w:val="{53e2e6b0-9c19-488c-9172-a67d65866246}"/>
+      </w:docPartPr>
+      <w:docPartBody>
+        <w:p>
+          <w:r>
+            <w:rPr>
+              <w:color w:val="808080"/>
+            </w:rPr>
+            <w:t>单击此处输入文字。</w:t>
+          </w:r>
+        </w:p>
+      </w:docPartBody>
+    </w:docPart>
+    <w:docPart>
+      <w:docPartPr>
+        <w:name w:val="{eaf46997-fecb-4681-a86a-19bb3008a06c}"/>
+        <w:style w:val=""/>
+        <w:category>
+          <w:name w:val="常规"/>
+          <w:gallery w:val="placeholder"/>
+        </w:category>
+        <w:types>
+          <w:type w:val="bbPlcHdr"/>
+        </w:types>
+        <w:behaviors>
+          <w:behavior w:val="content"/>
+        </w:behaviors>
+        <w:description w:val=""/>
+        <w:guid w:val="{eaf46997-fecb-4681-a86a-19bb3008a06c}"/>
+      </w:docPartPr>
+      <w:docPartBody>
+        <w:p>
+          <w:r>
+            <w:rPr>
+              <w:color w:val="808080"/>
+            </w:rPr>
+            <w:t>单击此处输入文字。</w:t>
+          </w:r>
+        </w:p>
+      </w:docPartBody>
+    </w:docPart>
+    <w:docPart>
+      <w:docPartPr>
+        <w:name w:val="{1f8ad2ff-2a40-41a2-8e8e-533c5f32e7c9}"/>
+        <w:style w:val=""/>
+        <w:category>
+          <w:name w:val="常规"/>
+          <w:gallery w:val="placeholder"/>
+        </w:category>
+        <w:types>
+          <w:type w:val="bbPlcHdr"/>
+        </w:types>
+        <w:behaviors>
+          <w:behavior w:val="content"/>
+        </w:behaviors>
+        <w:description w:val=""/>
+        <w:guid w:val="{1f8ad2ff-2a40-41a2-8e8e-533c5f32e7c9}"/>
+      </w:docPartPr>
+      <w:docPartBody>
+        <w:p>
+          <w:r>
+            <w:rPr>
+              <w:color w:val="808080"/>
+            </w:rPr>
+            <w:t>单击此处输入文字。</w:t>
+          </w:r>
+        </w:p>
+      </w:docPartBody>
+    </w:docPart>
+    <w:docPart>
+      <w:docPartPr>
+        <w:name w:val="{50028a03-4b29-433f-b90e-4470a7680456}"/>
+        <w:style w:val=""/>
+        <w:category>
+          <w:name w:val="常规"/>
+          <w:gallery w:val="placeholder"/>
+        </w:category>
+        <w:types>
+          <w:type w:val="bbPlcHdr"/>
+        </w:types>
+        <w:behaviors>
+          <w:behavior w:val="content"/>
+        </w:behaviors>
+        <w:description w:val=""/>
+        <w:guid w:val="{50028a03-4b29-433f-b90e-4470a7680456}"/>
+      </w:docPartPr>
+      <w:docPartBody>
+        <w:p>
+          <w:r>
+            <w:rPr>
+              <w:color w:val="808080"/>
+            </w:rPr>
+            <w:t>单击此处输入文字。</w:t>
+          </w:r>
+        </w:p>
+      </w:docPartBody>
+    </w:docPart>
+    <w:docPart>
+      <w:docPartPr>
+        <w:name w:val="{3bed123a-6b8f-40c8-a337-9832340fc9ca}"/>
+        <w:style w:val=""/>
+        <w:category>
+          <w:name w:val="常规"/>
+          <w:gallery w:val="placeholder"/>
+        </w:category>
+        <w:types>
+          <w:type w:val="bbPlcHdr"/>
+        </w:types>
+        <w:behaviors>
+          <w:behavior w:val="content"/>
+        </w:behaviors>
+        <w:description w:val=""/>
+        <w:guid w:val="{3bed123a-6b8f-40c8-a337-9832340fc9ca}"/>
+      </w:docPartPr>
+      <w:docPartBody>
+        <w:p>
+          <w:r>
+            <w:rPr>
+              <w:color w:val="808080"/>
+            </w:rPr>
+            <w:t>单击此处输入文字。</w:t>
+          </w:r>
+        </w:p>
+      </w:docPartBody>
+    </w:docPart>
+    <w:docPart>
+      <w:docPartPr>
+        <w:name w:val="{bab962b0-fb52-49e5-89a0-9b32c4251296}"/>
+        <w:style w:val=""/>
+        <w:category>
+          <w:name w:val="常规"/>
+          <w:gallery w:val="placeholder"/>
+        </w:category>
+        <w:types>
+          <w:type w:val="bbPlcHdr"/>
+        </w:types>
+        <w:behaviors>
+          <w:behavior w:val="content"/>
+        </w:behaviors>
+        <w:description w:val=""/>
+        <w:guid w:val="{bab962b0-fb52-49e5-89a0-9b32c4251296}"/>
+      </w:docPartPr>
+      <w:docPartBody>
+        <w:p>
+          <w:r>
+            <w:rPr>
+              <w:color w:val="808080"/>
+            </w:rPr>
+            <w:t>单击此处输入文字。</w:t>
+          </w:r>
+        </w:p>
+      </w:docPartBody>
+    </w:docPart>
+    <w:docPart>
+      <w:docPartPr>
+        <w:name w:val="{b5b24c38-fb14-430e-9267-0a37bcdd2a7a}"/>
+        <w:style w:val=""/>
+        <w:category>
+          <w:name w:val="常规"/>
+          <w:gallery w:val="placeholder"/>
+        </w:category>
+        <w:types>
+          <w:type w:val="bbPlcHdr"/>
+        </w:types>
+        <w:behaviors>
+          <w:behavior w:val="content"/>
+        </w:behaviors>
+        <w:description w:val=""/>
+        <w:guid w:val="{b5b24c38-fb14-430e-9267-0a37bcdd2a7a}"/>
+      </w:docPartPr>
+      <w:docPartBody>
+        <w:p>
+          <w:r>
+            <w:rPr>
+              <w:color w:val="808080"/>
+            </w:rPr>
+            <w:t>单击此处输入文字。</w:t>
+          </w:r>
+        </w:p>
+      </w:docPartBody>
+    </w:docPart>
+    <w:docPart>
+      <w:docPartPr>
+        <w:name w:val="{4a4bde39-e893-40c1-860e-fe4d5e252f73}"/>
+        <w:style w:val=""/>
+        <w:category>
+          <w:name w:val="常规"/>
+          <w:gallery w:val="placeholder"/>
+        </w:category>
+        <w:types>
+          <w:type w:val="bbPlcHdr"/>
+        </w:types>
+        <w:behaviors>
+          <w:behavior w:val="content"/>
+        </w:behaviors>
+        <w:description w:val=""/>
+        <w:guid w:val="{4a4bde39-e893-40c1-860e-fe4d5e252f73}"/>
+      </w:docPartPr>
+      <w:docPartBody>
+        <w:p>
+          <w:r>
+            <w:rPr>
+              <w:color w:val="808080"/>
+            </w:rPr>
+            <w:t>单击此处输入文字。</w:t>
+          </w:r>
+        </w:p>
+      </w:docPartBody>
+    </w:docPart>
+    <w:docPart>
+      <w:docPartPr>
+        <w:name w:val="{8c912548-d4fd-47d6-8a23-11665e00db4f}"/>
+        <w:style w:val=""/>
+        <w:category>
+          <w:name w:val="常规"/>
+          <w:gallery w:val="placeholder"/>
+        </w:category>
+        <w:types>
+          <w:type w:val="bbPlcHdr"/>
+        </w:types>
+        <w:behaviors>
+          <w:behavior w:val="content"/>
+        </w:behaviors>
+        <w:description w:val=""/>
+        <w:guid w:val="{8c912548-d4fd-47d6-8a23-11665e00db4f}"/>
+      </w:docPartPr>
+      <w:docPartBody>
+        <w:p>
+          <w:r>
+            <w:rPr>
+              <w:color w:val="808080"/>
+            </w:rPr>
+            <w:t>单击此处输入文字。</w:t>
+          </w:r>
+        </w:p>
+      </w:docPartBody>
+    </w:docPart>
+    <w:docPart>
+      <w:docPartPr>
+        <w:name w:val="{280d5fa3-ecb5-4dde-b9e2-35851a504021}"/>
+        <w:style w:val=""/>
+        <w:category>
+          <w:name w:val="常规"/>
+          <w:gallery w:val="placeholder"/>
+        </w:category>
+        <w:types>
+          <w:type w:val="bbPlcHdr"/>
+        </w:types>
+        <w:behaviors>
+          <w:behavior w:val="content"/>
+        </w:behaviors>
+        <w:description w:val=""/>
+        <w:guid w:val="{280d5fa3-ecb5-4dde-b9e2-35851a504021}"/>
+      </w:docPartPr>
+      <w:docPartBody>
+        <w:p>
+          <w:r>
+            <w:rPr>
+              <w:color w:val="808080"/>
+            </w:rPr>
+            <w:t>单击此处输入文字。</w:t>
+          </w:r>
+        </w:p>
+      </w:docPartBody>
+    </w:docPart>
+    <w:docPart>
+      <w:docPartPr>
+        <w:name w:val="{2aa20a4e-2cee-4db2-a6e2-16cd44b08c19}"/>
+        <w:style w:val=""/>
+        <w:category>
+          <w:name w:val="常规"/>
+          <w:gallery w:val="placeholder"/>
+        </w:category>
+        <w:types>
+          <w:type w:val="bbPlcHdr"/>
+        </w:types>
+        <w:behaviors>
+          <w:behavior w:val="content"/>
+        </w:behaviors>
+        <w:description w:val=""/>
+        <w:guid w:val="{2aa20a4e-2cee-4db2-a6e2-16cd44b08c19}"/>
+      </w:docPartPr>
+      <w:docPartBody>
+        <w:p>
+          <w:r>
+            <w:rPr>
+              <w:color w:val="808080"/>
+            </w:rPr>
+            <w:t>单击此处输入文字。</w:t>
+          </w:r>
+        </w:p>
+      </w:docPartBody>
+    </w:docPart>
+    <w:docPart>
+      <w:docPartPr>
+        <w:name w:val="{8846534a-77f2-42f9-bbfb-418d7e06b264}"/>
+        <w:style w:val=""/>
+        <w:category>
+          <w:name w:val="常规"/>
+          <w:gallery w:val="placeholder"/>
+        </w:category>
+        <w:types>
+          <w:type w:val="bbPlcHdr"/>
+        </w:types>
+        <w:behaviors>
+          <w:behavior w:val="content"/>
+        </w:behaviors>
+        <w:description w:val=""/>
+        <w:guid w:val="{8846534a-77f2-42f9-bbfb-418d7e06b264}"/>
+      </w:docPartPr>
+      <w:docPartBody>
+        <w:p>
+          <w:r>
+            <w:rPr>
+              <w:color w:val="808080"/>
+            </w:rPr>
+            <w:t>单击此处输入文字。</w:t>
+          </w:r>
+        </w:p>
+      </w:docPartBody>
+    </w:docPart>
+    <w:docPart>
+      <w:docPartPr>
+        <w:name w:val="{491b20a2-d530-4f56-b328-e22e274d7f66}"/>
+        <w:style w:val=""/>
+        <w:category>
+          <w:name w:val="常规"/>
+          <w:gallery w:val="placeholder"/>
+        </w:category>
+        <w:types>
+          <w:type w:val="bbPlcHdr"/>
+        </w:types>
+        <w:behaviors>
+          <w:behavior w:val="content"/>
+        </w:behaviors>
+        <w:description w:val=""/>
+        <w:guid w:val="{491b20a2-d530-4f56-b328-e22e274d7f66}"/>
+      </w:docPartPr>
+      <w:docPartBody>
+        <w:p>
+          <w:r>
+            <w:rPr>
+              <w:color w:val="808080"/>
+            </w:rPr>
+            <w:t>单击此处输入文字。</w:t>
+          </w:r>
+        </w:p>
+      </w:docPartBody>
+    </w:docPart>
+    <w:docPart>
+      <w:docPartPr>
+        <w:name w:val="{612ea69a-96a8-4dd5-9645-b54313bd171a}"/>
+        <w:style w:val=""/>
+        <w:category>
+          <w:name w:val="常规"/>
+          <w:gallery w:val="placeholder"/>
+        </w:category>
+        <w:types>
+          <w:type w:val="bbPlcHdr"/>
+        </w:types>
+        <w:behaviors>
+          <w:behavior w:val="content"/>
+        </w:behaviors>
+        <w:description w:val=""/>
+        <w:guid w:val="{612ea69a-96a8-4dd5-9645-b54313bd171a}"/>
+      </w:docPartPr>
+      <w:docPartBody>
+        <w:p>
+          <w:r>
+            <w:rPr>
+              <w:color w:val="808080"/>
+            </w:rPr>
+            <w:t>单击此处输入文字。</w:t>
+          </w:r>
+        </w:p>
+      </w:docPartBody>
+    </w:docPart>
+  </w:docParts>
+</w:glossaryDocument>
+</file>
+
+<file path=word/glossary/fontTable.xml><?xml version="1.0" encoding="utf-8"?>
+<w:fonts xmlns:mc="http://schemas.openxmlformats.org/markup-compatibility/2006" xmlns:r="http://schemas.openxmlformats.org/officeDocument/2006/relationships" xmlns:w="http://schemas.openxmlformats.org/wordprocessingml/2006/main" xmlns:w14="http://schemas.microsoft.com/office/word/2010/wordml" mc:Ignorable="w14">
+  <w:font w:name="Times New Roman">
+    <w:panose1 w:val="02020603050405020304"/>
+    <w:charset w:val="00"/>
+    <w:family w:val="roman"/>
+    <w:pitch w:val="variable"/>
+    <w:sig w:usb0="20007A87" w:usb1="80000000" w:usb2="00000008" w:usb3="00000000" w:csb0="000001FF" w:csb1="00000000"/>
+  </w:font>
+  <w:font w:name="宋体">
+    <w:altName w:val="汉仪书宋二KW"/>
+    <w:panose1 w:val="00000000000000000000"/>
+    <w:charset w:val="86"/>
+    <w:family w:val="auto"/>
+    <w:pitch w:val="default"/>
+    <w:sig w:usb0="00000000" w:usb1="00000000" w:usb2="00000000" w:usb3="00000000" w:csb0="00000000" w:csb1="00000000"/>
+  </w:font>
+  <w:font w:name="DejaVu Sans">
+    <w:altName w:val="苹方-简"/>
+    <w:panose1 w:val="02020603050405020304"/>
+    <w:charset w:val="00"/>
+    <w:family w:val="roman"/>
+    <w:pitch w:val="default"/>
+    <w:sig w:usb0="20007A87" w:usb1="80000000" w:usb2="00000008" w:usb3="00000000" w:csb0="000001FF" w:csb1="00000000"/>
+  </w:font>
+  <w:font w:name="方正书宋_GBK">
+    <w:panose1 w:val="02000000000000000000"/>
+    <w:charset w:val="86"/>
+    <w:family w:val="auto"/>
+    <w:pitch w:val="default"/>
+    <w:sig w:usb0="A00002BF" w:usb1="38CF7CFA" w:usb2="00082016" w:usb3="00000000" w:csb0="00040001" w:csb1="00000000"/>
+  </w:font>
+  <w:font w:name="方正黑体_GBK">
+    <w:altName w:val="苹方-简"/>
+    <w:panose1 w:val="02000000000000000000"/>
+    <w:charset w:val="00"/>
+    <w:family w:val="auto"/>
+    <w:pitch w:val="default"/>
+    <w:sig w:usb0="00000001" w:usb1="08000000" w:usb2="00000000" w:usb3="00000000" w:csb0="00040000" w:csb1="00000000"/>
+  </w:font>
+  <w:font w:name="Cambria">
+    <w:altName w:val="苹方-简"/>
+    <w:panose1 w:val="02040503050406030204"/>
+    <w:charset w:val="00"/>
+    <w:family w:val="roman"/>
+    <w:pitch w:val="default"/>
+    <w:sig w:usb0="00000000" w:usb1="00000000" w:usb2="00000000" w:usb3="00000000" w:csb0="0000019F" w:csb1="00000000"/>
+  </w:font>
+  <w:font w:name="Calibri">
+    <w:altName w:val="Helvetica Neue"/>
+    <w:panose1 w:val="020F0502020204030204"/>
+    <w:charset w:val="00"/>
+    <w:family w:val="swiss"/>
+    <w:pitch w:val="default"/>
+    <w:sig w:usb0="00000000" w:usb1="00000000" w:usb2="00000001" w:usb3="00000000" w:csb0="0000019F" w:csb1="00000000"/>
+  </w:font>
+  <w:font w:name="汉仪书宋二KW">
+    <w:panose1 w:val="00020600040101010101"/>
+    <w:charset w:val="86"/>
+    <w:family w:val="auto"/>
+    <w:pitch w:val="default"/>
+    <w:sig w:usb0="A00002BF" w:usb1="18EF7CFA" w:usb2="00000016" w:usb3="00000000" w:csb0="00040000" w:csb1="00000000"/>
+  </w:font>
+  <w:font w:name="苹方-简">
+    <w:panose1 w:val="020B0400000000000000"/>
+    <w:charset w:val="86"/>
+    <w:family w:val="auto"/>
+    <w:pitch w:val="default"/>
+    <w:sig w:usb0="A00002FF" w:usb1="7ACFFDFB" w:usb2="00000017" w:usb3="00000000" w:csb0="00040001" w:csb1="00000000"/>
+  </w:font>
+  <w:font w:name="Helvetica Neue">
+    <w:panose1 w:val="02000503000000020004"/>
+    <w:charset w:val="00"/>
+    <w:family w:val="auto"/>
+    <w:pitch w:val="default"/>
+    <w:sig w:usb0="E50002FF" w:usb1="500079DB" w:usb2="00000010" w:usb3="00000000" w:csb0="00000000" w:csb1="00000000"/>
+  </w:font>
+</w:fonts>
+</file>
+
+<file path=word/glossary/settings.xml><?xml version="1.0" encoding="utf-8"?>
+<w:settings xmlns:mc="http://schemas.openxmlformats.org/markup-compatibility/2006" xmlns:o="urn:schemas-microsoft-com:office:office" xmlns:r="http://schemas.openxmlformats.org/officeDocument/2006/relationships" xmlns:m="http://schemas.openxmlformats.org/officeDocument/2006/math" xmlns:v="urn:schemas-microsoft-com:vml" xmlns:w10="urn:schemas-microsoft-com:office:word" xmlns:w="http://schemas.openxmlformats.org/wordprocessingml/2006/main" xmlns:w14="http://schemas.microsoft.com/office/word/2010/wordml" xmlns:sl="http://schemas.openxmlformats.org/schemaLibrary/2006/main" mc:Ignorable="w14">
+  <w:compat>
+    <w:useFELayout/>
+    <w:splitPgBreakAndParaMark/>
+    <w:compatSetting w:name="compatibilityMode" w:uri="http://schemas.microsoft.com/office/word" w:val="14"/>
+  </w:compat>
+  <w:rsids>
+    <w:rsidRoot w:val="00000000"/>
+  </w:rsids>
+  <m:mathPr>
+    <m:brkBin m:val="before"/>
+    <m:brkBinSub m:val="--"/>
+    <m:smallFrac m:val="0"/>
+    <m:dispDef/>
+    <m:lMargin m:val="0"/>
+    <m:rMargin m:val="0"/>
+    <m:defJc m:val="centerGroup"/>
+    <m:wrapIndent m:val="1440"/>
+    <m:intLim m:val="subSup"/>
+    <m:naryLim m:val="undOvr"/>
+  </m:mathPr>
+  <w:themeFontLang w:val="en-US" w:eastAsia="zh-CN"/>
+  <w:clrSchemeMapping w:bg1="light1" w:t1="dark1" w:bg2="light2" w:t2="dark2" w:accent1="accent1" w:accent2="accent2" w:accent3="accent3" w:accent4="accent4" w:accent5="accent5" w:accent6="accent6" w:hyperlink="hyperlink" w:followedHyperlink="followedHyperlink"/>
+  <w:doNotIncludeSubdocsInStats/>
+</w:settings>
+</file>
+
+<file path=word/glossary/styles.xml><?xml version="1.0" encoding="utf-8"?>
+<w:styles xmlns:mc="http://schemas.openxmlformats.org/markup-compatibility/2006" xmlns:o="urn:schemas-microsoft-com:office:office" xmlns:r="http://schemas.openxmlformats.org/officeDocument/2006/relationships" xmlns:m="http://schemas.openxmlformats.org/officeDocument/2006/math" xmlns:v="urn:schemas-microsoft-com:vml" xmlns:w="http://schemas.openxmlformats.org/wordprocessingml/2006/main" xmlns:w14="http://schemas.microsoft.com/office/word/2010/wordml" xmlns:w10="urn:schemas-microsoft-com:office:word" xmlns:sl="http://schemas.openxmlformats.org/schemaLibrary/2006/main" mc:Ignorable="w14">
+  <w:docDefaults>
+    <w:rPrDefault>
+      <w:rPr>
+        <w:rFonts w:asciiTheme="minorHAnsi" w:hAnsiTheme="minorHAnsi" w:eastAsiaTheme="minorEastAsia" w:cstheme="minorBidi"/>
+      </w:rPr>
+    </w:rPrDefault>
+  </w:docDefaults>
+  <w:latentStyles w:count="260" w:defQFormat="0" w:defUnhideWhenUsed="1" w:defSemiHidden="1" w:defUIPriority="99" w:defLockedState="0"/>
 </w:styles>
 </file>
 
@@ -5368,6 +6203,7 @@
 <s:customData xmlns="http://www.wps.cn/officeDocument/2013/wpsCustomData" xmlns:s="http://www.wps.cn/officeDocument/2013/wpsCustomData">
   <customSectProps>
     <customSectPr/>
+    <customSectPr/>
   </customSectProps>
 </s:customData>
 </file>

</xml_diff>